<commit_message>
Jsoup project word file and about select
</commit_message>
<xml_diff>
--- a/DP_Jsoup Project.docx
+++ b/DP_Jsoup Project.docx
@@ -2246,7 +2246,6 @@
     <w:p>
       <w:pPr>
         <w:rPr>
-          <w:rFonts w:hint="eastAsia"/>
           <w:b/>
           <w:szCs w:val="20"/>
         </w:rPr>
@@ -2534,8 +2533,6 @@
         </w:rPr>
         <w:t>소개</w:t>
       </w:r>
-      <w:bookmarkStart w:id="0" w:name="_GoBack"/>
-      <w:bookmarkEnd w:id="0"/>
     </w:p>
     <w:p>
       <w:pPr>
@@ -2623,29 +2620,39 @@
           <w:rStyle w:val="a9"/>
           <w:rFonts w:hint="eastAsia"/>
         </w:rPr>
-        <w:t xml:space="preserve">전체적으로 </w:t>
-      </w:r>
-      <w:proofErr w:type="spellStart"/>
+        <w:t>전체적으로 할 필요는 없음)</w:t>
+      </w:r>
+      <w:r>
+        <w:rPr>
+          <w:rStyle w:val="a9"/>
+        </w:rPr>
+        <w:t xml:space="preserve"> 판단</w:t>
+      </w:r>
       <w:r>
         <w:rPr>
           <w:rStyle w:val="a9"/>
           <w:rFonts w:hint="eastAsia"/>
         </w:rPr>
-        <w:t>할</w:t>
-      </w:r>
-      <w:proofErr w:type="spellEnd"/>
+        <w:t xml:space="preserve"> </w:t>
+      </w:r>
+      <w:r>
+        <w:rPr>
+          <w:rStyle w:val="a9"/>
+        </w:rPr>
+        <w:t>근거</w:t>
+      </w:r>
       <w:r>
         <w:rPr>
           <w:rStyle w:val="a9"/>
           <w:rFonts w:hint="eastAsia"/>
         </w:rPr>
-        <w:t xml:space="preserve"> 필요는 없음)</w:t>
+        <w:t>,</w:t>
       </w:r>
       <w:r>
         <w:rPr>
           <w:rStyle w:val="a9"/>
         </w:rPr>
-        <w:t xml:space="preserve"> 판단</w:t>
+        <w:t xml:space="preserve"> 소스코드와</w:t>
       </w:r>
       <w:r>
         <w:rPr>
@@ -2658,64 +2665,37 @@
         <w:rPr>
           <w:rStyle w:val="a9"/>
         </w:rPr>
-        <w:t>근거</w:t>
+        <w:t>매핑</w:t>
       </w:r>
       <w:r>
         <w:rPr>
           <w:rStyle w:val="a9"/>
           <w:rFonts w:hint="eastAsia"/>
         </w:rPr>
-        <w:t>,</w:t>
+        <w:t xml:space="preserve"> </w:t>
       </w:r>
       <w:r>
         <w:rPr>
           <w:rStyle w:val="a9"/>
         </w:rPr>
-        <w:t xml:space="preserve"> 소스코드와</w:t>
+        <w:t>등</w:t>
       </w:r>
       <w:r>
         <w:rPr>
           <w:rStyle w:val="a9"/>
           <w:rFonts w:hint="eastAsia"/>
         </w:rPr>
-        <w:t xml:space="preserve"> </w:t>
-      </w:r>
-      <w:r>
+        <w:t>)</w:t>
+      </w:r>
+    </w:p>
+    <w:p>
+      <w:pPr>
+        <w:wordWrap/>
+        <w:adjustRightInd w:val="0"/>
+        <w:ind w:left="760"/>
+        <w:jc w:val="left"/>
         <w:rPr>
           <w:rStyle w:val="a9"/>
-        </w:rPr>
-        <w:t>매핑</w:t>
-      </w:r>
-      <w:r>
-        <w:rPr>
-          <w:rStyle w:val="a9"/>
-          <w:rFonts w:hint="eastAsia"/>
-        </w:rPr>
-        <w:t xml:space="preserve"> </w:t>
-      </w:r>
-      <w:r>
-        <w:rPr>
-          <w:rStyle w:val="a9"/>
-        </w:rPr>
-        <w:t>등</w:t>
-      </w:r>
-      <w:r>
-        <w:rPr>
-          <w:rStyle w:val="a9"/>
-          <w:rFonts w:hint="eastAsia"/>
-        </w:rPr>
-        <w:t>)</w:t>
-      </w:r>
-    </w:p>
-    <w:p>
-      <w:pPr>
-        <w:wordWrap/>
-        <w:adjustRightInd w:val="0"/>
-        <w:ind w:left="760"/>
-        <w:jc w:val="left"/>
-        <w:rPr>
-          <w:rStyle w:val="a9"/>
-          <w:rFonts w:hint="eastAsia"/>
         </w:rPr>
       </w:pPr>
       <w:r>
@@ -2784,7 +2764,7 @@
         <w:adjustRightInd w:val="0"/>
         <w:jc w:val="left"/>
         <w:rPr>
-          <w:rFonts w:ascii="Helvetica Neue" w:hAnsi="Helvetica Neue" w:cs="Helvetica Neue" w:hint="eastAsia"/>
+          <w:rFonts w:ascii="Helvetica Neue" w:hAnsi="Helvetica Neue" w:cs="Helvetica Neue"/>
           <w:b/>
           <w:kern w:val="0"/>
           <w:sz w:val="28"/>
@@ -2889,27 +2869,234 @@
         <w:adjustRightInd w:val="0"/>
         <w:jc w:val="left"/>
         <w:rPr>
-          <w:rFonts w:ascii="Helvetica Neue" w:hAnsi="Helvetica Neue" w:cs="Helvetica Neue"/>
-          <w:b/>
-          <w:kern w:val="0"/>
-          <w:sz w:val="28"/>
-          <w:szCs w:val="28"/>
-        </w:rPr>
-      </w:pPr>
-    </w:p>
-    <w:p>
-      <w:pPr>
-        <w:wordWrap/>
-        <w:adjustRightInd w:val="0"/>
-        <w:jc w:val="left"/>
-        <w:rPr>
-          <w:rFonts w:ascii="Helvetica Neue" w:hAnsi="Helvetica Neue" w:cs="Helvetica Neue"/>
-          <w:b/>
-          <w:kern w:val="0"/>
-          <w:sz w:val="28"/>
-          <w:szCs w:val="28"/>
-        </w:rPr>
-      </w:pPr>
+          <w:rFonts w:ascii="Helvetica Neue" w:hAnsi="Helvetica Neue" w:cs="Helvetica Neue" w:hint="eastAsia"/>
+          <w:b/>
+          <w:kern w:val="0"/>
+          <w:sz w:val="28"/>
+          <w:szCs w:val="28"/>
+        </w:rPr>
+      </w:pPr>
+    </w:p>
+    <w:p>
+      <w:pPr>
+        <w:wordWrap/>
+        <w:adjustRightInd w:val="0"/>
+        <w:jc w:val="left"/>
+        <w:rPr>
+          <w:rFonts w:ascii="Helvetica Neue" w:hAnsi="Helvetica Neue" w:cs="Helvetica Neue"/>
+          <w:b/>
+          <w:kern w:val="0"/>
+          <w:sz w:val="28"/>
+          <w:szCs w:val="28"/>
+        </w:rPr>
+      </w:pPr>
+      <w:proofErr w:type="spellStart"/>
+      <w:proofErr w:type="gramStart"/>
+      <w:r>
+        <w:rPr>
+          <w:rFonts w:ascii="Helvetica Neue" w:hAnsi="Helvetica Neue" w:cs="Helvetica Neue"/>
+          <w:b/>
+          <w:kern w:val="0"/>
+          <w:sz w:val="28"/>
+          <w:szCs w:val="28"/>
+        </w:rPr>
+        <w:t>org.jsoup</w:t>
+      </w:r>
+      <w:proofErr w:type="gramEnd"/>
+      <w:r>
+        <w:rPr>
+          <w:rFonts w:ascii="Helvetica Neue" w:hAnsi="Helvetica Neue" w:cs="Helvetica Neue"/>
+          <w:b/>
+          <w:kern w:val="0"/>
+          <w:sz w:val="28"/>
+          <w:szCs w:val="28"/>
+        </w:rPr>
+        <w:t>.select</w:t>
+      </w:r>
+      <w:proofErr w:type="spellEnd"/>
+    </w:p>
+    <w:p>
+      <w:pPr>
+        <w:wordWrap/>
+        <w:adjustRightInd w:val="0"/>
+        <w:jc w:val="left"/>
+        <w:rPr>
+          <w:rFonts w:ascii="Helvetica Neue" w:hAnsi="Helvetica Neue" w:cs="Helvetica Neue"/>
+          <w:b/>
+          <w:kern w:val="0"/>
+          <w:sz w:val="28"/>
+          <w:szCs w:val="28"/>
+        </w:rPr>
+      </w:pPr>
+      <w:r>
+        <w:rPr>
+          <w:rFonts w:ascii="Helvetica Neue" w:hAnsi="Helvetica Neue" w:cs="Helvetica Neue" w:hint="eastAsia"/>
+          <w:b/>
+          <w:kern w:val="0"/>
+          <w:sz w:val="28"/>
+          <w:szCs w:val="28"/>
+        </w:rPr>
+        <w:t>v</w:t>
+      </w:r>
+      <w:r>
+        <w:rPr>
+          <w:rFonts w:ascii="Helvetica Neue" w:hAnsi="Helvetica Neue" w:cs="Helvetica Neue"/>
+          <w:b/>
+          <w:kern w:val="0"/>
+          <w:sz w:val="28"/>
+          <w:szCs w:val="28"/>
+        </w:rPr>
+        <w:t xml:space="preserve">isitor </w:t>
+      </w:r>
+      <w:proofErr w:type="gramStart"/>
+      <w:r>
+        <w:rPr>
+          <w:rFonts w:ascii="Helvetica Neue" w:hAnsi="Helvetica Neue" w:cs="Helvetica Neue"/>
+          <w:b/>
+          <w:kern w:val="0"/>
+          <w:sz w:val="28"/>
+          <w:szCs w:val="28"/>
+        </w:rPr>
+        <w:t>pattern</w:t>
+      </w:r>
+      <w:r>
+        <w:rPr>
+          <w:rFonts w:ascii="Helvetica Neue" w:hAnsi="Helvetica Neue" w:cs="Helvetica Neue"/>
+          <w:b/>
+          <w:kern w:val="0"/>
+          <w:sz w:val="28"/>
+          <w:szCs w:val="28"/>
+        </w:rPr>
+        <w:t xml:space="preserve"> :</w:t>
+      </w:r>
+      <w:proofErr w:type="gramEnd"/>
+      <w:r>
+        <w:rPr>
+          <w:rFonts w:ascii="Helvetica Neue" w:hAnsi="Helvetica Neue" w:cs="Helvetica Neue"/>
+          <w:b/>
+          <w:kern w:val="0"/>
+          <w:sz w:val="28"/>
+          <w:szCs w:val="28"/>
+        </w:rPr>
+        <w:t xml:space="preserve"> </w:t>
+      </w:r>
+      <w:r>
+        <w:rPr>
+          <w:rFonts w:ascii="Helvetica Neue" w:hAnsi="Helvetica Neue" w:cs="Helvetica Neue"/>
+          <w:kern w:val="0"/>
+          <w:sz w:val="24"/>
+        </w:rPr>
+        <w:t>This interface provides two methods, {@code head} and {@code tail}. The head method is called when the node is firs</w:t>
+      </w:r>
+      <w:r>
+        <w:rPr>
+          <w:rFonts w:ascii="Helvetica Neue" w:hAnsi="Helvetica Neue" w:cs="Helvetica Neue"/>
+          <w:kern w:val="0"/>
+          <w:sz w:val="24"/>
+        </w:rPr>
+        <w:t>t s</w:t>
+      </w:r>
+      <w:r>
+        <w:rPr>
+          <w:rFonts w:ascii="Helvetica Neue" w:hAnsi="Helvetica Neue" w:cs="Helvetica Neue"/>
+          <w:kern w:val="0"/>
+          <w:sz w:val="24"/>
+        </w:rPr>
+        <w:t xml:space="preserve">een, and the tail method when </w:t>
+      </w:r>
+      <w:proofErr w:type="gramStart"/>
+      <w:r>
+        <w:rPr>
+          <w:rFonts w:ascii="Helvetica Neue" w:hAnsi="Helvetica Neue" w:cs="Helvetica Neue"/>
+          <w:kern w:val="0"/>
+          <w:sz w:val="24"/>
+        </w:rPr>
+        <w:t>all of</w:t>
+      </w:r>
+      <w:proofErr w:type="gramEnd"/>
+      <w:r>
+        <w:rPr>
+          <w:rFonts w:ascii="Helvetica Neue" w:hAnsi="Helvetica Neue" w:cs="Helvetica Neue"/>
+          <w:kern w:val="0"/>
+          <w:sz w:val="24"/>
+        </w:rPr>
+        <w:t xml:space="preserve"> the node's children have bee</w:t>
+      </w:r>
+      <w:bookmarkStart w:id="0" w:name="_GoBack"/>
+      <w:bookmarkEnd w:id="0"/>
+      <w:r>
+        <w:rPr>
+          <w:rFonts w:ascii="Helvetica Neue" w:hAnsi="Helvetica Neue" w:cs="Helvetica Neue"/>
+          <w:kern w:val="0"/>
+          <w:sz w:val="24"/>
+        </w:rPr>
+        <w:t>n visited.</w:t>
+      </w:r>
+    </w:p>
+    <w:p>
+      <w:pPr>
+        <w:wordWrap/>
+        <w:adjustRightInd w:val="0"/>
+        <w:jc w:val="left"/>
+        <w:rPr>
+          <w:rFonts w:ascii="Helvetica Neue" w:hAnsi="Helvetica Neue" w:cs="Helvetica Neue"/>
+          <w:b/>
+          <w:kern w:val="0"/>
+          <w:sz w:val="28"/>
+          <w:szCs w:val="28"/>
+        </w:rPr>
+      </w:pPr>
+      <w:r>
+        <w:rPr>
+          <w:rFonts w:ascii="Helvetica Neue" w:hAnsi="Helvetica Neue" w:cs="Helvetica Neue"/>
+          <w:b/>
+          <w:noProof/>
+          <w:kern w:val="0"/>
+          <w:sz w:val="28"/>
+          <w:szCs w:val="28"/>
+        </w:rPr>
+        <w:drawing>
+          <wp:inline distT="0" distB="0" distL="0" distR="0">
+            <wp:extent cx="5727700" cy="3747770"/>
+            <wp:effectExtent l="0" t="0" r="6350" b="5080"/>
+            <wp:docPr id="1" name="그림 1"/>
+            <wp:cNvGraphicFramePr>
+              <a:graphicFrameLocks xmlns:a="http://schemas.openxmlformats.org/drawingml/2006/main" noChangeAspect="1"/>
+            </wp:cNvGraphicFramePr>
+            <a:graphic xmlns:a="http://schemas.openxmlformats.org/drawingml/2006/main">
+              <a:graphicData uri="http://schemas.openxmlformats.org/drawingml/2006/picture">
+                <pic:pic xmlns:pic="http://schemas.openxmlformats.org/drawingml/2006/picture">
+                  <pic:nvPicPr>
+                    <pic:cNvPr id="1" name="visitor.PNG"/>
+                    <pic:cNvPicPr/>
+                  </pic:nvPicPr>
+                  <pic:blipFill>
+                    <a:blip r:embed="rId9">
+                      <a:extLst>
+                        <a:ext uri="{28A0092B-C50C-407E-A947-70E740481C1C}">
+                          <a14:useLocalDpi xmlns:a14="http://schemas.microsoft.com/office/drawing/2010/main" val="0"/>
+                        </a:ext>
+                      </a:extLst>
+                    </a:blip>
+                    <a:stretch>
+                      <a:fillRect/>
+                    </a:stretch>
+                  </pic:blipFill>
+                  <pic:spPr>
+                    <a:xfrm>
+                      <a:off x="0" y="0"/>
+                      <a:ext cx="5727700" cy="3747770"/>
+                    </a:xfrm>
+                    <a:prstGeom prst="rect">
+                      <a:avLst/>
+                    </a:prstGeom>
+                  </pic:spPr>
+                </pic:pic>
+              </a:graphicData>
+            </a:graphic>
+          </wp:inline>
+        </w:drawing>
+      </w:r>
     </w:p>
     <w:p>
       <w:pPr>
@@ -3185,7 +3372,7 @@
         <w:adjustRightInd w:val="0"/>
         <w:jc w:val="left"/>
         <w:rPr>
-          <w:rFonts w:ascii="Helvetica Neue" w:hAnsi="Helvetica Neue" w:cs="Helvetica Neue" w:hint="eastAsia"/>
+          <w:rFonts w:ascii="Helvetica Neue" w:hAnsi="Helvetica Neue" w:cs="Helvetica Neue"/>
           <w:b/>
           <w:kern w:val="0"/>
           <w:sz w:val="28"/>
@@ -3269,7 +3456,7 @@
         <w:adjustRightInd w:val="0"/>
         <w:jc w:val="left"/>
         <w:rPr>
-          <w:rFonts w:ascii="Helvetica Neue" w:hAnsi="Helvetica Neue" w:cs="Helvetica Neue" w:hint="eastAsia"/>
+          <w:rFonts w:ascii="Helvetica Neue" w:hAnsi="Helvetica Neue" w:cs="Helvetica Neue"/>
           <w:b/>
           <w:kern w:val="0"/>
           <w:sz w:val="28"/>
@@ -3552,6 +3739,7 @@
           <w:kern w:val="0"/>
           <w:sz w:val="24"/>
         </w:rPr>
+        <w:lastRenderedPageBreak/>
         <w:t>팀의</w:t>
       </w:r>
       <w:r>
@@ -4143,7 +4331,6 @@
           <w:kern w:val="0"/>
           <w:sz w:val="24"/>
         </w:rPr>
-        <w:lastRenderedPageBreak/>
         <w:t xml:space="preserve">Document : </w:t>
       </w:r>
       <w:proofErr w:type="spellStart"/>

</xml_diff>

<commit_message>
add designe develop image
</commit_message>
<xml_diff>
--- a/DP_Jsoup Project.docx
+++ b/DP_Jsoup Project.docx
@@ -180,6 +180,7 @@
         </w:rPr>
         <w:t>-</w:t>
       </w:r>
+      <w:proofErr w:type="spellStart"/>
       <w:r>
         <w:rPr>
           <w:rFonts w:ascii="Helvetica Neue" w:hAnsi="Helvetica Neue" w:cs="Helvetica Neue"/>
@@ -189,8 +190,9 @@
           <w:sz w:val="34"/>
           <w:szCs w:val="34"/>
         </w:rPr>
-        <w:t>Jsoup Project</w:t>
-      </w:r>
+        <w:t>Jsoup</w:t>
+      </w:r>
+      <w:proofErr w:type="spellEnd"/>
       <w:r>
         <w:rPr>
           <w:rFonts w:ascii="Helvetica Neue" w:hAnsi="Helvetica Neue" w:cs="Helvetica Neue"/>
@@ -200,6 +202,17 @@
           <w:sz w:val="34"/>
           <w:szCs w:val="34"/>
         </w:rPr>
+        <w:t xml:space="preserve"> Project</w:t>
+      </w:r>
+      <w:r>
+        <w:rPr>
+          <w:rFonts w:ascii="Helvetica Neue" w:hAnsi="Helvetica Neue" w:cs="Helvetica Neue"/>
+          <w:b/>
+          <w:bCs/>
+          <w:kern w:val="0"/>
+          <w:sz w:val="34"/>
+          <w:szCs w:val="34"/>
+        </w:rPr>
         <w:t xml:space="preserve"> (6 team)</w:t>
       </w:r>
     </w:p>
@@ -377,7 +390,7 @@
         <w:adjustRightInd w:val="0"/>
         <w:jc w:val="left"/>
         <w:rPr>
-          <w:rFonts w:ascii="Helvetica Neue" w:hAnsi="Helvetica Neue" w:cs="Helvetica Neue" w:hint="eastAsia"/>
+          <w:rFonts w:ascii="Helvetica Neue" w:hAnsi="Helvetica Neue" w:cs="Helvetica Neue"/>
           <w:kern w:val="0"/>
           <w:sz w:val="24"/>
         </w:rPr>
@@ -694,6 +707,7 @@
           </mc:Fallback>
         </mc:AlternateContent>
       </w:r>
+      <w:proofErr w:type="gramStart"/>
       <w:r>
         <w:rPr>
           <w:rFonts w:ascii="Helvetica Neue" w:hAnsi="Helvetica Neue" w:cs="Helvetica Neue" w:hint="eastAsia"/>
@@ -730,6 +744,7 @@
         </w:rPr>
         <w:t>목</w:t>
       </w:r>
+      <w:proofErr w:type="gramEnd"/>
       <w:r>
         <w:rPr>
           <w:rFonts w:ascii="Helvetica Neue" w:hAnsi="Helvetica Neue" w:cs="Helvetica Neue" w:hint="eastAsia"/>
@@ -785,6 +800,7 @@
           <w:sz w:val="24"/>
         </w:rPr>
       </w:pPr>
+      <w:proofErr w:type="gramStart"/>
       <w:r>
         <w:rPr>
           <w:rFonts w:ascii="Helvetica Neue" w:hAnsi="Helvetica Neue" w:cs="Helvetica Neue" w:hint="eastAsia"/>
@@ -808,8 +824,18 @@
           <w:kern w:val="0"/>
           <w:sz w:val="24"/>
         </w:rPr>
-        <w:t xml:space="preserve">: </w:t>
-      </w:r>
+        <w:t>:</w:t>
+      </w:r>
+      <w:proofErr w:type="gramEnd"/>
+      <w:r>
+        <w:rPr>
+          <w:rFonts w:ascii="Helvetica Neue" w:hAnsi="Helvetica Neue" w:cs="Helvetica Neue"/>
+          <w:kern w:val="0"/>
+          <w:sz w:val="24"/>
+        </w:rPr>
+        <w:t xml:space="preserve"> </w:t>
+      </w:r>
+      <w:proofErr w:type="spellStart"/>
       <w:r>
         <w:rPr>
           <w:rFonts w:ascii="Helvetica Neue" w:hAnsi="Helvetica Neue" w:cs="Helvetica Neue" w:hint="eastAsia"/>
@@ -819,6 +845,7 @@
         </w:rPr>
         <w:t>이찬근</w:t>
       </w:r>
+      <w:proofErr w:type="spellEnd"/>
       <w:r>
         <w:rPr>
           <w:rFonts w:ascii="Helvetica Neue" w:hAnsi="Helvetica Neue" w:cs="Helvetica Neue"/>
@@ -936,6 +963,7 @@
         </w:rPr>
         <w:t xml:space="preserve">     </w:t>
       </w:r>
+      <w:proofErr w:type="spellStart"/>
       <w:r>
         <w:rPr>
           <w:rFonts w:ascii="Helvetica Neue" w:hAnsi="Helvetica Neue" w:cs="Helvetica Neue" w:hint="eastAsia"/>
@@ -945,6 +973,7 @@
         </w:rPr>
         <w:t>름</w:t>
       </w:r>
+      <w:proofErr w:type="spellEnd"/>
       <w:r>
         <w:rPr>
           <w:rFonts w:ascii="Helvetica Neue" w:hAnsi="Helvetica Neue" w:cs="Helvetica Neue"/>
@@ -978,8 +1007,6 @@
         </w:rPr>
         <w:t>김소연</w:t>
       </w:r>
-      <w:bookmarkStart w:id="0" w:name="_GoBack"/>
-      <w:bookmarkEnd w:id="0"/>
     </w:p>
     <w:p>
       <w:pPr>
@@ -1096,6 +1123,7 @@
         </w:rPr>
         <w:t xml:space="preserve">20154686 </w:t>
       </w:r>
+      <w:proofErr w:type="spellStart"/>
       <w:r>
         <w:rPr>
           <w:rFonts w:ascii="Helvetica Neue" w:hAnsi="Helvetica Neue" w:cs="Helvetica Neue" w:hint="eastAsia"/>
@@ -1105,6 +1133,7 @@
         </w:rPr>
         <w:t>채훈기</w:t>
       </w:r>
+      <w:proofErr w:type="spellEnd"/>
       <w:r>
         <w:rPr>
           <w:rFonts w:ascii="Helvetica Neue" w:hAnsi="Helvetica Neue" w:cs="Helvetica Neue"/>
@@ -1266,6 +1295,7 @@
           </mc:Fallback>
         </mc:AlternateContent>
       </w:r>
+      <w:proofErr w:type="gramStart"/>
       <w:r>
         <w:rPr>
           <w:rFonts w:ascii="Helvetica Neue" w:hAnsi="Helvetica Neue" w:cs="Helvetica Neue" w:hint="eastAsia"/>
@@ -1293,6 +1323,7 @@
         </w:rPr>
         <w:t>출</w:t>
       </w:r>
+      <w:proofErr w:type="gramEnd"/>
       <w:r>
         <w:rPr>
           <w:rFonts w:ascii="Helvetica Neue" w:hAnsi="Helvetica Neue" w:cs="Helvetica Neue" w:hint="eastAsia"/>
@@ -1343,7 +1374,25 @@
           <w:sz w:val="22"/>
           <w:szCs w:val="22"/>
         </w:rPr>
-        <w:t>2019.11.??</w:t>
+        <w:t>2019.1</w:t>
+      </w:r>
+      <w:r>
+        <w:rPr>
+          <w:rFonts w:ascii="Helvetica Neue" w:hAnsi="Helvetica Neue" w:cs="Helvetica Neue"/>
+          <w:kern w:val="0"/>
+          <w:sz w:val="22"/>
+          <w:szCs w:val="22"/>
+        </w:rPr>
+        <w:t>2</w:t>
+      </w:r>
+      <w:r>
+        <w:rPr>
+          <w:rFonts w:ascii="Helvetica Neue" w:hAnsi="Helvetica Neue" w:cs="Helvetica Neue"/>
+          <w:kern w:val="0"/>
+          <w:sz w:val="22"/>
+          <w:szCs w:val="22"/>
+        </w:rPr>
+        <w:t>.??</w:t>
       </w:r>
       <w:r>
         <w:rPr>
@@ -1461,13 +1510,14 @@
         <w:ind w:leftChars="0" w:left="360"/>
         <w:jc w:val="left"/>
         <w:rPr>
-          <w:rFonts w:ascii="Helvetica Neue" w:hAnsi="Helvetica Neue" w:cs="Helvetica Neue" w:hint="eastAsia"/>
+          <w:rFonts w:ascii="Helvetica Neue" w:hAnsi="Helvetica Neue" w:cs="Helvetica Neue"/>
           <w:b/>
           <w:kern w:val="0"/>
           <w:sz w:val="28"/>
           <w:szCs w:val="28"/>
         </w:rPr>
       </w:pPr>
+      <w:proofErr w:type="spellStart"/>
       <w:r>
         <w:rPr>
           <w:rFonts w:ascii="Helvetica Neue" w:hAnsi="Helvetica Neue" w:cs="Helvetica Neue"/>
@@ -1479,6 +1529,7 @@
         <w:lastRenderedPageBreak/>
         <w:t>Jsoup</w:t>
       </w:r>
+      <w:proofErr w:type="spellEnd"/>
       <w:r>
         <w:rPr>
           <w:rFonts w:ascii="Helvetica Neue" w:hAnsi="Helvetica Neue" w:cs="Helvetica Neue"/>
@@ -1574,6 +1625,7 @@
         </w:rPr>
         <w:t>-</w:t>
       </w:r>
+      <w:proofErr w:type="spellStart"/>
       <w:r>
         <w:rPr>
           <w:sz w:val="18"/>
@@ -1581,6 +1633,7 @@
         </w:rPr>
         <w:t>Jsoup</w:t>
       </w:r>
+      <w:proofErr w:type="spellEnd"/>
       <w:r>
         <w:rPr>
           <w:rFonts w:hint="eastAsia"/>
@@ -1884,19 +1937,35 @@
           <w:rFonts w:hint="eastAsia"/>
           <w:szCs w:val="20"/>
         </w:rPr>
-        <w:t>웹사이트 내용을 파싱할 때 사용,</w:t>
-      </w:r>
-      <w:r>
-        <w:rPr>
-          <w:szCs w:val="20"/>
-        </w:rPr>
-        <w:t xml:space="preserve"> </w:t>
-      </w:r>
+        <w:t xml:space="preserve">웹사이트 내용을 </w:t>
+      </w:r>
+      <w:proofErr w:type="spellStart"/>
       <w:r>
         <w:rPr>
           <w:rFonts w:hint="eastAsia"/>
           <w:szCs w:val="20"/>
         </w:rPr>
+        <w:t>파싱할</w:t>
+      </w:r>
+      <w:proofErr w:type="spellEnd"/>
+      <w:r>
+        <w:rPr>
+          <w:rFonts w:hint="eastAsia"/>
+          <w:szCs w:val="20"/>
+        </w:rPr>
+        <w:t xml:space="preserve"> 때 사용,</w:t>
+      </w:r>
+      <w:r>
+        <w:rPr>
+          <w:szCs w:val="20"/>
+        </w:rPr>
+        <w:t xml:space="preserve"> </w:t>
+      </w:r>
+      <w:r>
+        <w:rPr>
+          <w:rFonts w:hint="eastAsia"/>
+          <w:szCs w:val="20"/>
+        </w:rPr>
         <w:t>원하는 정보만 추출하는 것이 가능</w:t>
       </w:r>
     </w:p>
@@ -1911,19 +1980,240 @@
     <w:p>
       <w:pPr>
         <w:rPr>
+          <w:b/>
+          <w:szCs w:val="20"/>
+        </w:rPr>
+      </w:pPr>
+    </w:p>
+    <w:p>
+      <w:pPr>
+        <w:rPr>
+          <w:b/>
+          <w:szCs w:val="20"/>
+        </w:rPr>
+      </w:pPr>
+      <w:proofErr w:type="spellStart"/>
+      <w:r>
+        <w:rPr>
           <w:rFonts w:hint="eastAsia"/>
           <w:b/>
           <w:szCs w:val="20"/>
         </w:rPr>
-      </w:pPr>
-    </w:p>
-    <w:p>
-      <w:pPr>
-        <w:rPr>
-          <w:b/>
-          <w:szCs w:val="20"/>
-        </w:rPr>
-      </w:pPr>
+        <w:t>J</w:t>
+      </w:r>
+      <w:r>
+        <w:rPr>
+          <w:b/>
+          <w:szCs w:val="20"/>
+        </w:rPr>
+        <w:t>soup</w:t>
+      </w:r>
+      <w:proofErr w:type="spellEnd"/>
+      <w:r>
+        <w:rPr>
+          <w:b/>
+          <w:szCs w:val="20"/>
+        </w:rPr>
+        <w:t xml:space="preserve"> 주요 클래스</w:t>
+      </w:r>
+    </w:p>
+    <w:p>
+      <w:pPr>
+        <w:rPr>
+          <w:b/>
+          <w:szCs w:val="20"/>
+        </w:rPr>
+      </w:pPr>
+    </w:p>
+    <w:p>
+      <w:pPr>
+        <w:rPr>
+          <w:szCs w:val="20"/>
+        </w:rPr>
+      </w:pPr>
+      <w:proofErr w:type="gramStart"/>
+      <w:r>
+        <w:rPr>
+          <w:szCs w:val="20"/>
+        </w:rPr>
+        <w:t>Document :</w:t>
+      </w:r>
+      <w:proofErr w:type="gramEnd"/>
+      <w:r>
+        <w:rPr>
+          <w:szCs w:val="20"/>
+        </w:rPr>
+        <w:t xml:space="preserve"> </w:t>
+      </w:r>
+      <w:proofErr w:type="spellStart"/>
+      <w:r>
+        <w:rPr>
+          <w:szCs w:val="20"/>
+        </w:rPr>
+        <w:t>J</w:t>
+      </w:r>
+      <w:r>
+        <w:rPr>
+          <w:szCs w:val="20"/>
+        </w:rPr>
+        <w:t>soup</w:t>
+      </w:r>
+      <w:proofErr w:type="spellEnd"/>
+      <w:r>
+        <w:rPr>
+          <w:szCs w:val="20"/>
+        </w:rPr>
+        <w:t>으로 얻어온 결과. html 전체 문서</w:t>
+      </w:r>
+    </w:p>
+    <w:p>
+      <w:pPr>
+        <w:rPr>
+          <w:szCs w:val="20"/>
+        </w:rPr>
+      </w:pPr>
+      <w:proofErr w:type="gramStart"/>
+      <w:r>
+        <w:rPr>
+          <w:szCs w:val="20"/>
+        </w:rPr>
+        <w:t>Element :</w:t>
+      </w:r>
+      <w:proofErr w:type="gramEnd"/>
+      <w:r>
+        <w:rPr>
+          <w:szCs w:val="20"/>
+        </w:rPr>
+        <w:t xml:space="preserve"> Document의 html 요소</w:t>
+      </w:r>
+    </w:p>
+    <w:p>
+      <w:pPr>
+        <w:rPr>
+          <w:szCs w:val="20"/>
+        </w:rPr>
+      </w:pPr>
+      <w:proofErr w:type="gramStart"/>
+      <w:r>
+        <w:rPr>
+          <w:szCs w:val="20"/>
+        </w:rPr>
+        <w:t>Elements :</w:t>
+      </w:r>
+      <w:proofErr w:type="gramEnd"/>
+      <w:r>
+        <w:rPr>
+          <w:szCs w:val="20"/>
+        </w:rPr>
+        <w:t xml:space="preserve"> element가 모인 자료형</w:t>
+      </w:r>
+    </w:p>
+    <w:p>
+      <w:pPr>
+        <w:rPr>
+          <w:szCs w:val="20"/>
+        </w:rPr>
+      </w:pPr>
+      <w:proofErr w:type="gramStart"/>
+      <w:r>
+        <w:rPr>
+          <w:szCs w:val="20"/>
+        </w:rPr>
+        <w:t>Connection :</w:t>
+      </w:r>
+      <w:proofErr w:type="gramEnd"/>
+      <w:r>
+        <w:rPr>
+          <w:szCs w:val="20"/>
+        </w:rPr>
+        <w:t xml:space="preserve"> </w:t>
+      </w:r>
+      <w:proofErr w:type="spellStart"/>
+      <w:r>
+        <w:rPr>
+          <w:szCs w:val="20"/>
+        </w:rPr>
+        <w:t>J</w:t>
+      </w:r>
+      <w:r>
+        <w:rPr>
+          <w:szCs w:val="20"/>
+        </w:rPr>
+        <w:t>soup</w:t>
+      </w:r>
+      <w:proofErr w:type="spellEnd"/>
+      <w:r>
+        <w:rPr>
+          <w:szCs w:val="20"/>
+        </w:rPr>
+        <w:t>의 connect method를 이용한 객체</w:t>
+      </w:r>
+    </w:p>
+    <w:p>
+      <w:pPr>
+        <w:rPr>
+          <w:szCs w:val="20"/>
+        </w:rPr>
+      </w:pPr>
+      <w:proofErr w:type="gramStart"/>
+      <w:r>
+        <w:rPr>
+          <w:szCs w:val="20"/>
+        </w:rPr>
+        <w:t>Response :</w:t>
+      </w:r>
+      <w:proofErr w:type="gramEnd"/>
+      <w:r>
+        <w:rPr>
+          <w:szCs w:val="20"/>
+        </w:rPr>
+        <w:t xml:space="preserve"> </w:t>
+      </w:r>
+      <w:proofErr w:type="spellStart"/>
+      <w:r>
+        <w:rPr>
+          <w:szCs w:val="20"/>
+        </w:rPr>
+        <w:t>J</w:t>
+      </w:r>
+      <w:r>
+        <w:rPr>
+          <w:szCs w:val="20"/>
+        </w:rPr>
+        <w:t>soup</w:t>
+      </w:r>
+      <w:proofErr w:type="spellEnd"/>
+      <w:r>
+        <w:rPr>
+          <w:szCs w:val="20"/>
+        </w:rPr>
+        <w:t>이 URL에 접속해 얻어온 결과</w:t>
+      </w:r>
+    </w:p>
+    <w:p>
+      <w:pPr>
+        <w:rPr>
+          <w:b/>
+          <w:szCs w:val="20"/>
+        </w:rPr>
+      </w:pPr>
+    </w:p>
+    <w:p>
+      <w:pPr>
+        <w:rPr>
+          <w:b/>
+          <w:szCs w:val="20"/>
+        </w:rPr>
+      </w:pPr>
+    </w:p>
+    <w:p>
+      <w:pPr>
+        <w:rPr>
+          <w:b/>
+          <w:szCs w:val="20"/>
+        </w:rPr>
+      </w:pPr>
+      <w:proofErr w:type="spellStart"/>
       <w:r>
         <w:rPr>
           <w:rFonts w:hint="eastAsia"/>
@@ -1937,200 +2227,93 @@
           <w:b/>
           <w:szCs w:val="20"/>
         </w:rPr>
-        <w:t>soup 주요 클래스</w:t>
-      </w:r>
-    </w:p>
-    <w:p>
-      <w:pPr>
+        <w:t>soup</w:t>
+      </w:r>
+      <w:proofErr w:type="spellEnd"/>
+      <w:r>
+        <w:rPr>
+          <w:b/>
+          <w:szCs w:val="20"/>
+        </w:rPr>
+        <w:t xml:space="preserve"> </w:t>
+      </w:r>
+      <w:r>
         <w:rPr>
           <w:rFonts w:hint="eastAsia"/>
           <w:b/>
           <w:szCs w:val="20"/>
         </w:rPr>
-      </w:pPr>
-    </w:p>
-    <w:p>
-      <w:pPr>
-        <w:rPr>
-          <w:szCs w:val="20"/>
-        </w:rPr>
-      </w:pPr>
-      <w:r>
-        <w:rPr>
-          <w:szCs w:val="20"/>
-        </w:rPr>
-        <w:t xml:space="preserve">Document : </w:t>
-      </w:r>
-      <w:r>
-        <w:rPr>
-          <w:szCs w:val="20"/>
-        </w:rPr>
-        <w:t>J</w:t>
-      </w:r>
-      <w:r>
-        <w:rPr>
-          <w:szCs w:val="20"/>
-        </w:rPr>
-        <w:t>soup으로 얻어온 결과. html 전체 문서</w:t>
-      </w:r>
-    </w:p>
-    <w:p>
-      <w:pPr>
-        <w:rPr>
-          <w:szCs w:val="20"/>
-        </w:rPr>
-      </w:pPr>
-      <w:r>
-        <w:rPr>
-          <w:szCs w:val="20"/>
-        </w:rPr>
-        <w:t>Element : Document의 html 요소</w:t>
-      </w:r>
-    </w:p>
-    <w:p>
-      <w:pPr>
-        <w:rPr>
-          <w:szCs w:val="20"/>
-        </w:rPr>
-      </w:pPr>
-      <w:r>
-        <w:rPr>
-          <w:szCs w:val="20"/>
-        </w:rPr>
-        <w:t>Elements : element가 모인 자료형</w:t>
-      </w:r>
-    </w:p>
-    <w:p>
-      <w:pPr>
-        <w:rPr>
-          <w:szCs w:val="20"/>
-        </w:rPr>
-      </w:pPr>
-      <w:r>
-        <w:rPr>
-          <w:szCs w:val="20"/>
-        </w:rPr>
-        <w:t xml:space="preserve">Connection : </w:t>
-      </w:r>
-      <w:r>
-        <w:rPr>
-          <w:szCs w:val="20"/>
-        </w:rPr>
-        <w:t>J</w:t>
-      </w:r>
-      <w:r>
-        <w:rPr>
-          <w:szCs w:val="20"/>
-        </w:rPr>
-        <w:t>soup의 connect method를 이용한 객체</w:t>
-      </w:r>
-    </w:p>
-    <w:p>
-      <w:pPr>
-        <w:rPr>
-          <w:szCs w:val="20"/>
-        </w:rPr>
-      </w:pPr>
-      <w:r>
-        <w:rPr>
-          <w:szCs w:val="20"/>
-        </w:rPr>
-        <w:t xml:space="preserve">Response : </w:t>
-      </w:r>
-      <w:r>
-        <w:rPr>
-          <w:szCs w:val="20"/>
-        </w:rPr>
-        <w:t>J</w:t>
-      </w:r>
-      <w:r>
-        <w:rPr>
-          <w:szCs w:val="20"/>
-        </w:rPr>
-        <w:t>soup이 URL에 접속해 얻어온 결과</w:t>
-      </w:r>
-    </w:p>
-    <w:p>
-      <w:pPr>
-        <w:rPr>
-          <w:b/>
-          <w:szCs w:val="20"/>
-        </w:rPr>
-      </w:pPr>
-    </w:p>
-    <w:p>
-      <w:pPr>
-        <w:rPr>
-          <w:rFonts w:hint="eastAsia"/>
-          <w:b/>
-          <w:szCs w:val="20"/>
-        </w:rPr>
-      </w:pPr>
-    </w:p>
-    <w:p>
-      <w:pPr>
-        <w:rPr>
-          <w:b/>
-          <w:szCs w:val="20"/>
-        </w:rPr>
-      </w:pPr>
-      <w:r>
-        <w:rPr>
-          <w:rFonts w:hint="eastAsia"/>
-          <w:b/>
-          <w:szCs w:val="20"/>
-        </w:rPr>
-        <w:t>J</w:t>
-      </w:r>
-      <w:r>
-        <w:rPr>
-          <w:b/>
-          <w:szCs w:val="20"/>
-        </w:rPr>
-        <w:t xml:space="preserve">soup </w:t>
-      </w:r>
-      <w:r>
-        <w:rPr>
-          <w:rFonts w:hint="eastAsia"/>
-          <w:b/>
-          <w:szCs w:val="20"/>
-        </w:rPr>
         <w:t>주요 기능</w:t>
       </w:r>
     </w:p>
     <w:p>
       <w:pPr>
         <w:rPr>
-          <w:rFonts w:hint="eastAsia"/>
-          <w:b/>
-          <w:szCs w:val="20"/>
-        </w:rPr>
-      </w:pPr>
-    </w:p>
-    <w:p>
-      <w:pPr>
-        <w:rPr>
-          <w:szCs w:val="20"/>
-        </w:rPr>
-      </w:pPr>
-      <w:r>
-        <w:rPr>
-          <w:szCs w:val="20"/>
-        </w:rPr>
-        <w:t>1. url받아서 html코드 받아오기</w:t>
-      </w:r>
-    </w:p>
-    <w:p>
-      <w:pPr>
-        <w:rPr>
-          <w:szCs w:val="20"/>
-        </w:rPr>
-      </w:pPr>
-      <w:r>
-        <w:rPr>
-          <w:szCs w:val="20"/>
-        </w:rPr>
-        <w:t>2. 받은 html 파싱해서 DOM tree 만들기</w:t>
+          <w:b/>
+          <w:szCs w:val="20"/>
+        </w:rPr>
+      </w:pPr>
+    </w:p>
+    <w:p>
+      <w:pPr>
+        <w:rPr>
+          <w:szCs w:val="20"/>
+        </w:rPr>
+      </w:pPr>
+      <w:r>
+        <w:rPr>
+          <w:szCs w:val="20"/>
+        </w:rPr>
+        <w:t xml:space="preserve">1. </w:t>
+      </w:r>
+      <w:proofErr w:type="spellStart"/>
+      <w:r>
+        <w:rPr>
+          <w:szCs w:val="20"/>
+        </w:rPr>
+        <w:t>url</w:t>
+      </w:r>
+      <w:proofErr w:type="spellEnd"/>
+      <w:r>
+        <w:rPr>
+          <w:szCs w:val="20"/>
+        </w:rPr>
+        <w:t xml:space="preserve">받아서 html코드 </w:t>
+      </w:r>
+      <w:proofErr w:type="spellStart"/>
+      <w:r>
+        <w:rPr>
+          <w:szCs w:val="20"/>
+        </w:rPr>
+        <w:t>받아오기</w:t>
+      </w:r>
+      <w:proofErr w:type="spellEnd"/>
+    </w:p>
+    <w:p>
+      <w:pPr>
+        <w:rPr>
+          <w:szCs w:val="20"/>
+        </w:rPr>
+      </w:pPr>
+      <w:r>
+        <w:rPr>
+          <w:szCs w:val="20"/>
+        </w:rPr>
+        <w:t xml:space="preserve">2. 받은 html </w:t>
+      </w:r>
+      <w:proofErr w:type="spellStart"/>
+      <w:r>
+        <w:rPr>
+          <w:szCs w:val="20"/>
+        </w:rPr>
+        <w:t>파싱해서</w:t>
+      </w:r>
+      <w:proofErr w:type="spellEnd"/>
+      <w:r>
+        <w:rPr>
+          <w:szCs w:val="20"/>
+        </w:rPr>
+        <w:t xml:space="preserve"> DOM tree 만들기</w:t>
       </w:r>
     </w:p>
     <w:p>
@@ -2156,16 +2339,38 @@
         <w:rPr>
           <w:szCs w:val="20"/>
         </w:rPr>
-        <w:t>4. DOM tree 순회하면서 원하는거 뽑아내기</w:t>
-      </w:r>
-    </w:p>
-    <w:p>
-      <w:pPr>
-        <w:wordWrap/>
-        <w:adjustRightInd w:val="0"/>
-        <w:jc w:val="left"/>
-        <w:rPr>
-          <w:rFonts w:ascii="Helvetica Neue" w:hAnsi="Helvetica Neue" w:cs="Helvetica Neue" w:hint="eastAsia"/>
+        <w:t xml:space="preserve">4. DOM tree 순회하면서 </w:t>
+      </w:r>
+      <w:proofErr w:type="spellStart"/>
+      <w:r>
+        <w:rPr>
+          <w:szCs w:val="20"/>
+        </w:rPr>
+        <w:t>원하는거</w:t>
+      </w:r>
+      <w:proofErr w:type="spellEnd"/>
+      <w:r>
+        <w:rPr>
+          <w:szCs w:val="20"/>
+        </w:rPr>
+        <w:t xml:space="preserve"> </w:t>
+      </w:r>
+      <w:proofErr w:type="spellStart"/>
+      <w:r>
+        <w:rPr>
+          <w:szCs w:val="20"/>
+        </w:rPr>
+        <w:t>뽑아내기</w:t>
+      </w:r>
+      <w:proofErr w:type="spellEnd"/>
+    </w:p>
+    <w:p>
+      <w:pPr>
+        <w:wordWrap/>
+        <w:adjustRightInd w:val="0"/>
+        <w:jc w:val="left"/>
+        <w:rPr>
+          <w:rFonts w:ascii="Helvetica Neue" w:hAnsi="Helvetica Neue" w:cs="Helvetica Neue"/>
           <w:b/>
           <w:kern w:val="0"/>
           <w:sz w:val="28"/>
@@ -2192,6 +2397,7 @@
           <w:szCs w:val="28"/>
         </w:rPr>
       </w:pPr>
+      <w:proofErr w:type="spellStart"/>
       <w:r>
         <w:rPr>
           <w:rFonts w:ascii="Helvetica Neue" w:hAnsi="Helvetica Neue" w:cs="Helvetica Neue"/>
@@ -2201,7 +2407,18 @@
           <w:szCs w:val="28"/>
         </w:rPr>
         <w:lastRenderedPageBreak/>
-        <w:t xml:space="preserve">Jsoup </w:t>
+        <w:t>Jsoup</w:t>
+      </w:r>
+      <w:proofErr w:type="spellEnd"/>
+      <w:r>
+        <w:rPr>
+          <w:rFonts w:ascii="Helvetica Neue" w:hAnsi="Helvetica Neue" w:cs="Helvetica Neue"/>
+          <w:b/>
+          <w:kern w:val="0"/>
+          <w:sz w:val="28"/>
+          <w:szCs w:val="28"/>
+        </w:rPr>
+        <w:t xml:space="preserve"> </w:t>
       </w:r>
       <w:r>
         <w:rPr>
@@ -2769,15 +2986,28 @@
         </w:rPr>
         <w:t xml:space="preserve">1. </w:t>
       </w:r>
-      <w:r>
-        <w:rPr>
-          <w:rFonts w:ascii="Helvetica Neue" w:hAnsi="Helvetica Neue" w:cs="Helvetica Neue"/>
-          <w:b/>
-          <w:kern w:val="0"/>
-          <w:sz w:val="24"/>
-        </w:rPr>
-        <w:t>org.jsoup.select</w:t>
-      </w:r>
+      <w:proofErr w:type="spellStart"/>
+      <w:proofErr w:type="gramStart"/>
+      <w:r>
+        <w:rPr>
+          <w:rFonts w:ascii="Helvetica Neue" w:hAnsi="Helvetica Neue" w:cs="Helvetica Neue"/>
+          <w:b/>
+          <w:kern w:val="0"/>
+          <w:sz w:val="24"/>
+        </w:rPr>
+        <w:t>org.jsoup</w:t>
+      </w:r>
+      <w:proofErr w:type="gramEnd"/>
+      <w:r>
+        <w:rPr>
+          <w:rFonts w:ascii="Helvetica Neue" w:hAnsi="Helvetica Neue" w:cs="Helvetica Neue"/>
+          <w:b/>
+          <w:kern w:val="0"/>
+          <w:sz w:val="24"/>
+        </w:rPr>
+        <w:t>.select</w:t>
+      </w:r>
+      <w:proofErr w:type="spellEnd"/>
     </w:p>
     <w:p>
       <w:pPr>
@@ -2815,24 +3045,62 @@
           <w:kern w:val="0"/>
           <w:sz w:val="24"/>
         </w:rPr>
-        <w:t>isitor pattern</w:t>
-      </w:r>
-      <w:r>
-        <w:rPr>
-          <w:rFonts w:ascii="Helvetica Neue" w:hAnsi="Helvetica Neue" w:cs="Helvetica Neue"/>
-          <w:b/>
-          <w:kern w:val="0"/>
-          <w:sz w:val="24"/>
-        </w:rPr>
-        <w:t xml:space="preserve"> : </w:t>
-      </w:r>
-      <w:r>
-        <w:rPr>
-          <w:rFonts w:ascii="Helvetica Neue" w:hAnsi="Helvetica Neue" w:cs="Helvetica Neue"/>
-          <w:kern w:val="0"/>
-          <w:sz w:val="24"/>
-        </w:rPr>
-        <w:t>This interface provides two methods, {@code head} and {@code tail}. The head method is called when the node is first seen, and the tail method when all of the node's children have been visited.</w:t>
+        <w:t xml:space="preserve">isitor </w:t>
+      </w:r>
+      <w:proofErr w:type="gramStart"/>
+      <w:r>
+        <w:rPr>
+          <w:rFonts w:ascii="Helvetica Neue" w:hAnsi="Helvetica Neue" w:cs="Helvetica Neue"/>
+          <w:b/>
+          <w:kern w:val="0"/>
+          <w:sz w:val="24"/>
+        </w:rPr>
+        <w:t>pattern</w:t>
+      </w:r>
+      <w:r>
+        <w:rPr>
+          <w:rFonts w:ascii="Helvetica Neue" w:hAnsi="Helvetica Neue" w:cs="Helvetica Neue"/>
+          <w:b/>
+          <w:kern w:val="0"/>
+          <w:sz w:val="24"/>
+        </w:rPr>
+        <w:t xml:space="preserve"> :</w:t>
+      </w:r>
+      <w:proofErr w:type="gramEnd"/>
+      <w:r>
+        <w:rPr>
+          <w:rFonts w:ascii="Helvetica Neue" w:hAnsi="Helvetica Neue" w:cs="Helvetica Neue"/>
+          <w:b/>
+          <w:kern w:val="0"/>
+          <w:sz w:val="24"/>
+        </w:rPr>
+        <w:t xml:space="preserve"> </w:t>
+      </w:r>
+      <w:r>
+        <w:rPr>
+          <w:rFonts w:ascii="Helvetica Neue" w:hAnsi="Helvetica Neue" w:cs="Helvetica Neue"/>
+          <w:kern w:val="0"/>
+          <w:sz w:val="24"/>
+        </w:rPr>
+        <w:t xml:space="preserve">This interface provides two methods, {@code head} and {@code tail}. The head method is called when the node is first seen, and the tail method when </w:t>
+      </w:r>
+      <w:proofErr w:type="gramStart"/>
+      <w:r>
+        <w:rPr>
+          <w:rFonts w:ascii="Helvetica Neue" w:hAnsi="Helvetica Neue" w:cs="Helvetica Neue"/>
+          <w:kern w:val="0"/>
+          <w:sz w:val="24"/>
+        </w:rPr>
+        <w:t>all of</w:t>
+      </w:r>
+      <w:proofErr w:type="gramEnd"/>
+      <w:r>
+        <w:rPr>
+          <w:rFonts w:ascii="Helvetica Neue" w:hAnsi="Helvetica Neue" w:cs="Helvetica Neue"/>
+          <w:kern w:val="0"/>
+          <w:sz w:val="24"/>
+        </w:rPr>
+        <w:t xml:space="preserve"> the node's children have been visited.</w:t>
       </w:r>
     </w:p>
     <w:p>
@@ -2948,7 +3216,7 @@
         <w:adjustRightInd w:val="0"/>
         <w:jc w:val="left"/>
         <w:rPr>
-          <w:rFonts w:ascii="Helvetica Neue" w:hAnsi="Helvetica Neue" w:cs="Helvetica Neue" w:hint="eastAsia"/>
+          <w:rFonts w:ascii="Helvetica Neue" w:hAnsi="Helvetica Neue" w:cs="Helvetica Neue"/>
           <w:b/>
           <w:kern w:val="0"/>
           <w:sz w:val="28"/>
@@ -2978,6 +3246,8 @@
         <w:lastRenderedPageBreak/>
         <w:t xml:space="preserve">2. </w:t>
       </w:r>
+      <w:proofErr w:type="spellStart"/>
+      <w:proofErr w:type="gramStart"/>
       <w:r>
         <w:rPr>
           <w:rFonts w:ascii="Helvetica Neue" w:hAnsi="Helvetica Neue" w:cs="Helvetica Neue"/>
@@ -2987,6 +3257,8 @@
         </w:rPr>
         <w:t>org.jsoup</w:t>
       </w:r>
+      <w:proofErr w:type="spellEnd"/>
+      <w:proofErr w:type="gramEnd"/>
     </w:p>
     <w:p>
       <w:pPr>
@@ -3015,32 +3287,88 @@
           <w:kern w:val="0"/>
           <w:sz w:val="24"/>
         </w:rPr>
-        <w:t xml:space="preserve">façade pattern : </w:t>
-      </w:r>
-      <w:r>
-        <w:rPr>
-          <w:rFonts w:ascii="Helvetica Neue" w:hAnsi="Helvetica Neue" w:cs="Helvetica Neue"/>
-          <w:kern w:val="0"/>
-          <w:sz w:val="24"/>
-        </w:rPr>
-        <w:t>first, client use jsoup class.</w:t>
-      </w:r>
-      <w:r>
-        <w:rPr>
-          <w:rFonts w:ascii="Helvetica Neue" w:hAnsi="Helvetica Neue" w:cs="Helvetica Neue"/>
-          <w:b/>
-          <w:kern w:val="0"/>
-          <w:sz w:val="24"/>
-        </w:rPr>
-        <w:t xml:space="preserve"> </w:t>
-      </w:r>
-      <w:r>
-        <w:rPr>
-          <w:rFonts w:ascii="Helvetica Neue" w:hAnsi="Helvetica Neue" w:cs="Helvetica Neue"/>
-          <w:kern w:val="0"/>
-          <w:sz w:val="24"/>
-        </w:rPr>
-        <w:t xml:space="preserve">In jsoup class, connect method </w:t>
+        <w:t xml:space="preserve">façade </w:t>
+      </w:r>
+      <w:proofErr w:type="gramStart"/>
+      <w:r>
+        <w:rPr>
+          <w:rFonts w:ascii="Helvetica Neue" w:hAnsi="Helvetica Neue" w:cs="Helvetica Neue"/>
+          <w:b/>
+          <w:kern w:val="0"/>
+          <w:sz w:val="24"/>
+        </w:rPr>
+        <w:t>pattern :</w:t>
+      </w:r>
+      <w:proofErr w:type="gramEnd"/>
+      <w:r>
+        <w:rPr>
+          <w:rFonts w:ascii="Helvetica Neue" w:hAnsi="Helvetica Neue" w:cs="Helvetica Neue"/>
+          <w:b/>
+          <w:kern w:val="0"/>
+          <w:sz w:val="24"/>
+        </w:rPr>
+        <w:t xml:space="preserve"> </w:t>
+      </w:r>
+      <w:r>
+        <w:rPr>
+          <w:rFonts w:ascii="Helvetica Neue" w:hAnsi="Helvetica Neue" w:cs="Helvetica Neue"/>
+          <w:kern w:val="0"/>
+          <w:sz w:val="24"/>
+        </w:rPr>
+        <w:t xml:space="preserve">first, client use </w:t>
+      </w:r>
+      <w:proofErr w:type="spellStart"/>
+      <w:r>
+        <w:rPr>
+          <w:rFonts w:ascii="Helvetica Neue" w:hAnsi="Helvetica Neue" w:cs="Helvetica Neue"/>
+          <w:kern w:val="0"/>
+          <w:sz w:val="24"/>
+        </w:rPr>
+        <w:t>jsoup</w:t>
+      </w:r>
+      <w:proofErr w:type="spellEnd"/>
+      <w:r>
+        <w:rPr>
+          <w:rFonts w:ascii="Helvetica Neue" w:hAnsi="Helvetica Neue" w:cs="Helvetica Neue"/>
+          <w:kern w:val="0"/>
+          <w:sz w:val="24"/>
+        </w:rPr>
+        <w:t xml:space="preserve"> class.</w:t>
+      </w:r>
+      <w:r>
+        <w:rPr>
+          <w:rFonts w:ascii="Helvetica Neue" w:hAnsi="Helvetica Neue" w:cs="Helvetica Neue"/>
+          <w:b/>
+          <w:kern w:val="0"/>
+          <w:sz w:val="24"/>
+        </w:rPr>
+        <w:t xml:space="preserve"> </w:t>
+      </w:r>
+      <w:r>
+        <w:rPr>
+          <w:rFonts w:ascii="Helvetica Neue" w:hAnsi="Helvetica Neue" w:cs="Helvetica Neue"/>
+          <w:kern w:val="0"/>
+          <w:sz w:val="24"/>
+        </w:rPr>
+        <w:t xml:space="preserve">In </w:t>
+      </w:r>
+      <w:proofErr w:type="spellStart"/>
+      <w:r>
+        <w:rPr>
+          <w:rFonts w:ascii="Helvetica Neue" w:hAnsi="Helvetica Neue" w:cs="Helvetica Neue"/>
+          <w:kern w:val="0"/>
+          <w:sz w:val="24"/>
+        </w:rPr>
+        <w:t>jsoup</w:t>
+      </w:r>
+      <w:proofErr w:type="spellEnd"/>
+      <w:r>
+        <w:rPr>
+          <w:rFonts w:ascii="Helvetica Neue" w:hAnsi="Helvetica Neue" w:cs="Helvetica Neue"/>
+          <w:kern w:val="0"/>
+          <w:sz w:val="24"/>
+        </w:rPr>
+        <w:t xml:space="preserve"> class, connect method </w:t>
       </w:r>
       <w:r>
         <w:rPr>
@@ -3175,15 +3503,28 @@
         </w:rPr>
         <w:t xml:space="preserve">3. </w:t>
       </w:r>
-      <w:r>
-        <w:rPr>
-          <w:rFonts w:ascii="Helvetica Neue" w:hAnsi="Helvetica Neue" w:cs="Helvetica Neue"/>
-          <w:b/>
-          <w:kern w:val="0"/>
-          <w:sz w:val="24"/>
-        </w:rPr>
-        <w:t>org.jsoup.parser</w:t>
-      </w:r>
+      <w:proofErr w:type="spellStart"/>
+      <w:proofErr w:type="gramStart"/>
+      <w:r>
+        <w:rPr>
+          <w:rFonts w:ascii="Helvetica Neue" w:hAnsi="Helvetica Neue" w:cs="Helvetica Neue"/>
+          <w:b/>
+          <w:kern w:val="0"/>
+          <w:sz w:val="24"/>
+        </w:rPr>
+        <w:t>org.jsoup</w:t>
+      </w:r>
+      <w:proofErr w:type="gramEnd"/>
+      <w:r>
+        <w:rPr>
+          <w:rFonts w:ascii="Helvetica Neue" w:hAnsi="Helvetica Neue" w:cs="Helvetica Neue"/>
+          <w:b/>
+          <w:kern w:val="0"/>
+          <w:sz w:val="24"/>
+        </w:rPr>
+        <w:t>.parser</w:t>
+      </w:r>
+      <w:proofErr w:type="spellEnd"/>
     </w:p>
     <w:p>
       <w:pPr>
@@ -3265,8 +3606,16 @@
         <w:rPr>
           <w:rFonts w:ascii="Helvetica Neue" w:hAnsi="Helvetica Neue" w:cs="Helvetica Neue"/>
         </w:rPr>
-        <w:t>using treebuilder</w:t>
-      </w:r>
+        <w:t xml:space="preserve">using </w:t>
+      </w:r>
+      <w:proofErr w:type="spellStart"/>
+      <w:r>
+        <w:rPr>
+          <w:rFonts w:ascii="Helvetica Neue" w:hAnsi="Helvetica Neue" w:cs="Helvetica Neue"/>
+        </w:rPr>
+        <w:t>treebuilder</w:t>
+      </w:r>
+      <w:proofErr w:type="spellEnd"/>
       <w:r>
         <w:rPr>
           <w:rFonts w:ascii="Helvetica Neue" w:hAnsi="Helvetica Neue" w:cs="Helvetica Neue"/>
@@ -3428,7 +3777,7 @@
         <w:adjustRightInd w:val="0"/>
         <w:jc w:val="left"/>
         <w:rPr>
-          <w:rFonts w:ascii="Helvetica Neue" w:hAnsi="Helvetica Neue" w:cs="Helvetica Neue" w:hint="eastAsia"/>
+          <w:rFonts w:ascii="Helvetica Neue" w:hAnsi="Helvetica Neue" w:cs="Helvetica Neue"/>
           <w:b/>
           <w:kern w:val="0"/>
           <w:sz w:val="28"/>
@@ -3458,6 +3807,8 @@
         <w:lastRenderedPageBreak/>
         <w:t xml:space="preserve">4. </w:t>
       </w:r>
+      <w:proofErr w:type="spellStart"/>
+      <w:proofErr w:type="gramStart"/>
       <w:r>
         <w:rPr>
           <w:rFonts w:ascii="Helvetica Neue" w:hAnsi="Helvetica Neue" w:cs="Helvetica Neue" w:hint="eastAsia"/>
@@ -3474,8 +3825,19 @@
           <w:kern w:val="0"/>
           <w:sz w:val="24"/>
         </w:rPr>
-        <w:t>rg.jsoup.nodes</w:t>
-      </w:r>
+        <w:t>rg.jsoup</w:t>
+      </w:r>
+      <w:proofErr w:type="gramEnd"/>
+      <w:r>
+        <w:rPr>
+          <w:rFonts w:ascii="Helvetica Neue" w:hAnsi="Helvetica Neue" w:cs="Helvetica Neue"/>
+          <w:b/>
+          <w:kern w:val="0"/>
+          <w:sz w:val="24"/>
+        </w:rPr>
+        <w:t>.nodes</w:t>
+      </w:r>
+      <w:proofErr w:type="spellEnd"/>
     </w:p>
     <w:p>
       <w:pPr>
@@ -3781,7 +4143,7 @@
         <w:adjustRightInd w:val="0"/>
         <w:jc w:val="left"/>
         <w:rPr>
-          <w:rFonts w:ascii="Helvetica Neue" w:hAnsi="Helvetica Neue" w:cs="Helvetica Neue" w:hint="eastAsia"/>
+          <w:rFonts w:ascii="Helvetica Neue" w:hAnsi="Helvetica Neue" w:cs="Helvetica Neue"/>
           <w:b/>
           <w:kern w:val="0"/>
           <w:sz w:val="28"/>
@@ -3932,7 +4294,7 @@
         <w:adjustRightInd w:val="0"/>
         <w:jc w:val="left"/>
         <w:rPr>
-          <w:rFonts w:ascii="Helvetica Neue" w:hAnsi="Helvetica Neue" w:cs="Helvetica Neue" w:hint="eastAsia"/>
+          <w:rFonts w:ascii="Helvetica Neue" w:hAnsi="Helvetica Neue" w:cs="Helvetica Neue"/>
           <w:b/>
           <w:kern w:val="0"/>
           <w:sz w:val="28"/>
@@ -3952,13 +4314,14 @@
         <w:ind w:leftChars="0" w:left="360"/>
         <w:jc w:val="left"/>
         <w:rPr>
-          <w:rFonts w:ascii="Helvetica Neue" w:hAnsi="Helvetica Neue" w:cs="Helvetica Neue"/>
+          <w:rFonts w:ascii="Helvetica Neue" w:hAnsi="Helvetica Neue" w:cs="Helvetica Neue" w:hint="eastAsia"/>
           <w:b/>
           <w:kern w:val="0"/>
           <w:sz w:val="28"/>
           <w:szCs w:val="28"/>
         </w:rPr>
       </w:pPr>
+      <w:proofErr w:type="spellStart"/>
       <w:r>
         <w:rPr>
           <w:rFonts w:ascii="Helvetica Neue" w:hAnsi="Helvetica Neue" w:cs="Helvetica Neue"/>
@@ -3968,17 +4331,18 @@
           <w:szCs w:val="28"/>
         </w:rPr>
         <w:lastRenderedPageBreak/>
-        <w:t xml:space="preserve">Jsoup </w:t>
-      </w:r>
-      <w:r>
-        <w:rPr>
-          <w:rFonts w:ascii="Helvetica Neue" w:hAnsi="Helvetica Neue" w:cs="Helvetica Neue" w:hint="eastAsia"/>
+        <w:t>Jsoup</w:t>
+      </w:r>
+      <w:proofErr w:type="spellEnd"/>
+      <w:r>
+        <w:rPr>
+          <w:rFonts w:ascii="Helvetica Neue" w:hAnsi="Helvetica Neue" w:cs="Helvetica Neue"/>
           <w:b/>
           <w:kern w:val="0"/>
           <w:sz w:val="28"/>
           <w:szCs w:val="28"/>
         </w:rPr>
-        <w:t>기능</w:t>
+        <w:t xml:space="preserve"> </w:t>
       </w:r>
       <w:r>
         <w:rPr>
@@ -3988,7 +4352,7 @@
           <w:sz w:val="28"/>
           <w:szCs w:val="28"/>
         </w:rPr>
-        <w:t xml:space="preserve"> </w:t>
+        <w:t>기능</w:t>
       </w:r>
       <w:r>
         <w:rPr>
@@ -3998,27 +4362,27 @@
           <w:sz w:val="28"/>
           <w:szCs w:val="28"/>
         </w:rPr>
-        <w:t>확장</w:t>
-      </w:r>
-      <w:r>
-        <w:rPr>
-          <w:rFonts w:ascii="Helvetica Neue" w:hAnsi="Helvetica Neue" w:cs="Helvetica Neue"/>
+        <w:t xml:space="preserve"> </w:t>
+      </w:r>
+      <w:r>
+        <w:rPr>
+          <w:rFonts w:ascii="Helvetica Neue" w:hAnsi="Helvetica Neue" w:cs="Helvetica Neue" w:hint="eastAsia"/>
           <w:b/>
           <w:kern w:val="0"/>
           <w:sz w:val="28"/>
           <w:szCs w:val="28"/>
         </w:rPr>
-        <w:t xml:space="preserve"> </w:t>
-      </w:r>
-      <w:r>
-        <w:rPr>
-          <w:rFonts w:ascii="Helvetica Neue" w:hAnsi="Helvetica Neue" w:cs="Helvetica Neue" w:hint="eastAsia"/>
+        <w:t>확장</w:t>
+      </w:r>
+      <w:r>
+        <w:rPr>
+          <w:rFonts w:ascii="Helvetica Neue" w:hAnsi="Helvetica Neue" w:cs="Helvetica Neue"/>
           <w:b/>
           <w:kern w:val="0"/>
           <w:sz w:val="28"/>
           <w:szCs w:val="28"/>
         </w:rPr>
-        <w:t>및</w:t>
+        <w:t xml:space="preserve"> </w:t>
       </w:r>
       <w:r>
         <w:rPr>
@@ -4028,7 +4392,7 @@
           <w:sz w:val="28"/>
           <w:szCs w:val="28"/>
         </w:rPr>
-        <w:t xml:space="preserve"> </w:t>
+        <w:t>및</w:t>
       </w:r>
       <w:r>
         <w:rPr>
@@ -4038,7 +4402,7 @@
           <w:sz w:val="28"/>
           <w:szCs w:val="28"/>
         </w:rPr>
-        <w:t>설계</w:t>
+        <w:t xml:space="preserve"> </w:t>
       </w:r>
       <w:r>
         <w:rPr>
@@ -4048,7 +4412,7 @@
           <w:sz w:val="28"/>
           <w:szCs w:val="28"/>
         </w:rPr>
-        <w:t xml:space="preserve"> </w:t>
+        <w:t>설계</w:t>
       </w:r>
       <w:r>
         <w:rPr>
@@ -4058,16 +4422,9 @@
           <w:sz w:val="28"/>
           <w:szCs w:val="28"/>
         </w:rPr>
-        <w:t>개선</w:t>
-      </w:r>
-    </w:p>
-    <w:p>
-      <w:pPr>
-        <w:pStyle w:val="a6"/>
-        <w:wordWrap/>
-        <w:adjustRightInd w:val="0"/>
-        <w:ind w:leftChars="0" w:left="360"/>
-        <w:jc w:val="left"/>
+        <w:t xml:space="preserve"> </w:t>
+      </w:r>
+      <w:r>
         <w:rPr>
           <w:rFonts w:ascii="Helvetica Neue" w:hAnsi="Helvetica Neue" w:cs="Helvetica Neue" w:hint="eastAsia"/>
           <w:b/>
@@ -4075,7 +4432,8 @@
           <w:sz w:val="28"/>
           <w:szCs w:val="28"/>
         </w:rPr>
-      </w:pPr>
+        <w:t>개선</w:t>
+      </w:r>
     </w:p>
     <w:p>
       <w:pPr>
@@ -4083,6 +4441,1411 @@
         <w:wordWrap/>
         <w:adjustRightInd w:val="0"/>
         <w:ind w:leftChars="0" w:left="360"/>
+        <w:jc w:val="left"/>
+        <w:rPr>
+          <w:rFonts w:ascii="Helvetica Neue" w:hAnsi="Helvetica Neue" w:cs="Helvetica Neue"/>
+          <w:b/>
+          <w:kern w:val="0"/>
+          <w:szCs w:val="20"/>
+        </w:rPr>
+      </w:pPr>
+    </w:p>
+    <w:p>
+      <w:pPr>
+        <w:wordWrap/>
+        <w:adjustRightInd w:val="0"/>
+        <w:jc w:val="left"/>
+        <w:rPr>
+          <w:rFonts w:ascii="Helvetica Neue" w:hAnsi="Helvetica Neue" w:cs="Helvetica Neue"/>
+          <w:b/>
+          <w:kern w:val="0"/>
+          <w:szCs w:val="20"/>
+        </w:rPr>
+      </w:pPr>
+      <w:r>
+        <w:rPr>
+          <w:rFonts w:ascii="Helvetica Neue" w:hAnsi="Helvetica Neue" w:cs="Helvetica Neue" w:hint="eastAsia"/>
+          <w:b/>
+          <w:kern w:val="0"/>
+          <w:sz w:val="24"/>
+        </w:rPr>
+        <w:t>설계</w:t>
+      </w:r>
+      <w:r>
+        <w:rPr>
+          <w:rFonts w:ascii="Helvetica Neue" w:hAnsi="Helvetica Neue" w:cs="Helvetica Neue" w:hint="eastAsia"/>
+          <w:b/>
+          <w:kern w:val="0"/>
+          <w:sz w:val="24"/>
+        </w:rPr>
+        <w:t xml:space="preserve"> </w:t>
+      </w:r>
+      <w:proofErr w:type="gramStart"/>
+      <w:r>
+        <w:rPr>
+          <w:rFonts w:ascii="Helvetica Neue" w:hAnsi="Helvetica Neue" w:cs="Helvetica Neue" w:hint="eastAsia"/>
+          <w:b/>
+          <w:kern w:val="0"/>
+          <w:sz w:val="24"/>
+        </w:rPr>
+        <w:t>개선</w:t>
+      </w:r>
+      <w:r>
+        <w:rPr>
+          <w:rFonts w:ascii="Helvetica Neue" w:hAnsi="Helvetica Neue" w:cs="Helvetica Neue" w:hint="eastAsia"/>
+          <w:b/>
+          <w:kern w:val="0"/>
+          <w:sz w:val="24"/>
+        </w:rPr>
+        <w:t xml:space="preserve"> </w:t>
+      </w:r>
+      <w:r>
+        <w:rPr>
+          <w:rFonts w:ascii="Helvetica Neue" w:hAnsi="Helvetica Neue" w:cs="Helvetica Neue"/>
+          <w:b/>
+          <w:kern w:val="0"/>
+          <w:sz w:val="24"/>
+        </w:rPr>
+        <w:t>:</w:t>
+      </w:r>
+      <w:proofErr w:type="gramEnd"/>
+      <w:r>
+        <w:rPr>
+          <w:rFonts w:ascii="Helvetica Neue" w:hAnsi="Helvetica Neue" w:cs="Helvetica Neue"/>
+          <w:b/>
+          <w:kern w:val="0"/>
+          <w:sz w:val="24"/>
+        </w:rPr>
+        <w:t xml:space="preserve"> </w:t>
+      </w:r>
+    </w:p>
+    <w:p>
+      <w:pPr>
+        <w:wordWrap/>
+        <w:adjustRightInd w:val="0"/>
+        <w:jc w:val="left"/>
+        <w:rPr>
+          <w:rFonts w:ascii="Helvetica Neue" w:hAnsi="Helvetica Neue" w:cs="Helvetica Neue" w:hint="eastAsia"/>
+          <w:b/>
+          <w:kern w:val="0"/>
+          <w:szCs w:val="20"/>
+        </w:rPr>
+      </w:pPr>
+      <w:r>
+        <w:rPr>
+          <w:rFonts w:ascii="Helvetica Neue" w:hAnsi="Helvetica Neue" w:cs="Helvetica Neue" w:hint="eastAsia"/>
+          <w:b/>
+          <w:kern w:val="0"/>
+          <w:szCs w:val="20"/>
+        </w:rPr>
+        <w:t>적용한</w:t>
+      </w:r>
+      <w:r>
+        <w:rPr>
+          <w:rFonts w:ascii="Helvetica Neue" w:hAnsi="Helvetica Neue" w:cs="Helvetica Neue" w:hint="eastAsia"/>
+          <w:b/>
+          <w:kern w:val="0"/>
+          <w:szCs w:val="20"/>
+        </w:rPr>
+        <w:t xml:space="preserve"> </w:t>
+      </w:r>
+      <w:proofErr w:type="gramStart"/>
+      <w:r>
+        <w:rPr>
+          <w:rFonts w:ascii="Helvetica Neue" w:hAnsi="Helvetica Neue" w:cs="Helvetica Neue" w:hint="eastAsia"/>
+          <w:b/>
+          <w:kern w:val="0"/>
+          <w:szCs w:val="20"/>
+        </w:rPr>
+        <w:t>패턴</w:t>
+      </w:r>
+      <w:r>
+        <w:rPr>
+          <w:rFonts w:ascii="Helvetica Neue" w:hAnsi="Helvetica Neue" w:cs="Helvetica Neue" w:hint="eastAsia"/>
+          <w:b/>
+          <w:kern w:val="0"/>
+          <w:szCs w:val="20"/>
+        </w:rPr>
+        <w:t xml:space="preserve"> </w:t>
+      </w:r>
+      <w:r>
+        <w:rPr>
+          <w:rFonts w:ascii="Helvetica Neue" w:hAnsi="Helvetica Neue" w:cs="Helvetica Neue"/>
+          <w:b/>
+          <w:kern w:val="0"/>
+          <w:szCs w:val="20"/>
+        </w:rPr>
+        <w:t>:</w:t>
+      </w:r>
+      <w:proofErr w:type="gramEnd"/>
+      <w:r>
+        <w:rPr>
+          <w:rFonts w:ascii="Helvetica Neue" w:hAnsi="Helvetica Neue" w:cs="Helvetica Neue"/>
+          <w:b/>
+          <w:kern w:val="0"/>
+          <w:szCs w:val="20"/>
+        </w:rPr>
+        <w:t xml:space="preserve"> </w:t>
+      </w:r>
+      <w:r>
+        <w:rPr>
+          <w:rFonts w:ascii="Helvetica Neue" w:hAnsi="Helvetica Neue" w:cs="Helvetica Neue" w:hint="eastAsia"/>
+          <w:b/>
+          <w:kern w:val="0"/>
+          <w:szCs w:val="20"/>
+        </w:rPr>
+        <w:t>D</w:t>
+      </w:r>
+      <w:r>
+        <w:rPr>
+          <w:rFonts w:ascii="Helvetica Neue" w:hAnsi="Helvetica Neue" w:cs="Helvetica Neue"/>
+          <w:b/>
+          <w:kern w:val="0"/>
+          <w:szCs w:val="20"/>
+        </w:rPr>
+        <w:t>ecorator pattern</w:t>
+      </w:r>
+    </w:p>
+    <w:p>
+      <w:pPr>
+        <w:wordWrap/>
+        <w:adjustRightInd w:val="0"/>
+        <w:ind w:firstLineChars="100" w:firstLine="200"/>
+        <w:jc w:val="left"/>
+        <w:rPr>
+          <w:rFonts w:ascii="Helvetica Neue" w:hAnsi="Helvetica Neue" w:cs="Helvetica Neue"/>
+          <w:kern w:val="0"/>
+          <w:szCs w:val="20"/>
+        </w:rPr>
+      </w:pPr>
+      <w:r>
+        <w:rPr>
+          <w:rFonts w:ascii="Helvetica Neue" w:hAnsi="Helvetica Neue" w:cs="Helvetica Neue" w:hint="eastAsia"/>
+          <w:b/>
+          <w:kern w:val="0"/>
+          <w:szCs w:val="20"/>
+        </w:rPr>
+        <w:t>-</w:t>
+      </w:r>
+      <w:proofErr w:type="gramStart"/>
+      <w:r>
+        <w:rPr>
+          <w:rFonts w:ascii="Helvetica Neue" w:hAnsi="Helvetica Neue" w:cs="Helvetica Neue"/>
+          <w:b/>
+          <w:kern w:val="0"/>
+          <w:szCs w:val="20"/>
+        </w:rPr>
+        <w:t>&gt;</w:t>
+      </w:r>
+      <w:proofErr w:type="spellStart"/>
+      <w:r>
+        <w:rPr>
+          <w:rFonts w:ascii="Helvetica Neue" w:hAnsi="Helvetica Neue" w:cs="Helvetica Neue"/>
+          <w:b/>
+          <w:kern w:val="0"/>
+          <w:szCs w:val="20"/>
+        </w:rPr>
+        <w:t>Org.jsoup.select</w:t>
+      </w:r>
+      <w:proofErr w:type="spellEnd"/>
+      <w:proofErr w:type="gramEnd"/>
+      <w:r>
+        <w:rPr>
+          <w:rFonts w:ascii="Helvetica Neue" w:hAnsi="Helvetica Neue" w:cs="Helvetica Neue" w:hint="eastAsia"/>
+          <w:b/>
+          <w:kern w:val="0"/>
+          <w:szCs w:val="20"/>
+        </w:rPr>
+        <w:t xml:space="preserve"> </w:t>
+      </w:r>
+      <w:r>
+        <w:rPr>
+          <w:rFonts w:ascii="Helvetica Neue" w:hAnsi="Helvetica Neue" w:cs="Helvetica Neue"/>
+          <w:b/>
+          <w:kern w:val="0"/>
+          <w:szCs w:val="20"/>
+        </w:rPr>
+        <w:t xml:space="preserve">. </w:t>
+      </w:r>
+      <w:r>
+        <w:rPr>
+          <w:rFonts w:ascii="Helvetica Neue" w:hAnsi="Helvetica Neue" w:cs="Helvetica Neue" w:hint="eastAsia"/>
+          <w:b/>
+          <w:kern w:val="0"/>
+          <w:szCs w:val="20"/>
+        </w:rPr>
+        <w:t>Q</w:t>
+      </w:r>
+      <w:r>
+        <w:rPr>
+          <w:rFonts w:ascii="Helvetica Neue" w:hAnsi="Helvetica Neue" w:cs="Helvetica Neue"/>
+          <w:b/>
+          <w:kern w:val="0"/>
+          <w:szCs w:val="20"/>
+        </w:rPr>
+        <w:t>uerypaser.java</w:t>
+      </w:r>
+    </w:p>
+    <w:p>
+      <w:pPr>
+        <w:wordWrap/>
+        <w:adjustRightInd w:val="0"/>
+        <w:jc w:val="left"/>
+        <w:rPr>
+          <w:rFonts w:ascii="Helvetica Neue" w:hAnsi="Helvetica Neue" w:cs="Helvetica Neue"/>
+          <w:b/>
+          <w:kern w:val="0"/>
+          <w:szCs w:val="20"/>
+        </w:rPr>
+      </w:pPr>
+    </w:p>
+    <w:p>
+      <w:pPr>
+        <w:wordWrap/>
+        <w:adjustRightInd w:val="0"/>
+        <w:jc w:val="left"/>
+        <w:rPr>
+          <w:rFonts w:ascii="Helvetica Neue" w:hAnsi="Helvetica Neue" w:cs="Helvetica Neue"/>
+          <w:b/>
+          <w:kern w:val="0"/>
+          <w:szCs w:val="20"/>
+        </w:rPr>
+      </w:pPr>
+    </w:p>
+    <w:p>
+      <w:pPr>
+        <w:wordWrap/>
+        <w:adjustRightInd w:val="0"/>
+        <w:jc w:val="left"/>
+        <w:rPr>
+          <w:rFonts w:ascii="Helvetica Neue" w:hAnsi="Helvetica Neue" w:cs="Helvetica Neue" w:hint="eastAsia"/>
+          <w:b/>
+          <w:kern w:val="0"/>
+          <w:szCs w:val="20"/>
+        </w:rPr>
+      </w:pPr>
+      <w:r>
+        <w:rPr>
+          <w:rFonts w:ascii="Helvetica Neue" w:hAnsi="Helvetica Neue" w:cs="Helvetica Neue" w:hint="eastAsia"/>
+          <w:b/>
+          <w:kern w:val="0"/>
+          <w:szCs w:val="20"/>
+        </w:rPr>
+        <w:t>기존</w:t>
+      </w:r>
+      <w:r>
+        <w:rPr>
+          <w:rFonts w:ascii="Helvetica Neue" w:hAnsi="Helvetica Neue" w:cs="Helvetica Neue" w:hint="eastAsia"/>
+          <w:b/>
+          <w:kern w:val="0"/>
+          <w:szCs w:val="20"/>
+        </w:rPr>
+        <w:t xml:space="preserve"> </w:t>
+      </w:r>
+      <w:r>
+        <w:rPr>
+          <w:rFonts w:ascii="Helvetica Neue" w:hAnsi="Helvetica Neue" w:cs="Helvetica Neue" w:hint="eastAsia"/>
+          <w:b/>
+          <w:kern w:val="0"/>
+          <w:szCs w:val="20"/>
+        </w:rPr>
+        <w:t>진행</w:t>
+      </w:r>
+    </w:p>
+    <w:p>
+      <w:pPr>
+        <w:wordWrap/>
+        <w:adjustRightInd w:val="0"/>
+        <w:jc w:val="left"/>
+        <w:rPr>
+          <w:rFonts w:ascii="Helvetica Neue" w:hAnsi="Helvetica Neue" w:cs="Helvetica Neue" w:hint="eastAsia"/>
+          <w:kern w:val="0"/>
+          <w:szCs w:val="20"/>
+        </w:rPr>
+      </w:pPr>
+      <w:proofErr w:type="spellStart"/>
+      <w:r>
+        <w:rPr>
+          <w:rFonts w:ascii="Helvetica Neue" w:hAnsi="Helvetica Neue" w:cs="Helvetica Neue" w:hint="eastAsia"/>
+          <w:kern w:val="0"/>
+          <w:szCs w:val="20"/>
+        </w:rPr>
+        <w:t>Q</w:t>
+      </w:r>
+      <w:r>
+        <w:rPr>
+          <w:rFonts w:ascii="Helvetica Neue" w:hAnsi="Helvetica Neue" w:cs="Helvetica Neue"/>
+          <w:kern w:val="0"/>
+          <w:szCs w:val="20"/>
+        </w:rPr>
+        <w:t>ueryPaser</w:t>
+      </w:r>
+      <w:proofErr w:type="spellEnd"/>
+      <w:r>
+        <w:rPr>
+          <w:rFonts w:ascii="Helvetica Neue" w:hAnsi="Helvetica Neue" w:cs="Helvetica Neue"/>
+          <w:kern w:val="0"/>
+          <w:szCs w:val="20"/>
+        </w:rPr>
+        <w:t xml:space="preserve"> </w:t>
+      </w:r>
+      <w:proofErr w:type="gramStart"/>
+      <w:r>
+        <w:rPr>
+          <w:rFonts w:ascii="Helvetica Neue" w:hAnsi="Helvetica Neue" w:cs="Helvetica Neue"/>
+          <w:kern w:val="0"/>
+          <w:szCs w:val="20"/>
+        </w:rPr>
+        <w:t>Diagram</w:t>
+      </w:r>
+      <w:r>
+        <w:rPr>
+          <w:rFonts w:ascii="Helvetica Neue" w:hAnsi="Helvetica Neue" w:cs="Helvetica Neue"/>
+          <w:kern w:val="0"/>
+          <w:szCs w:val="20"/>
+        </w:rPr>
+        <w:t xml:space="preserve"> </w:t>
+      </w:r>
+      <w:r>
+        <w:rPr>
+          <w:rFonts w:ascii="Helvetica Neue" w:hAnsi="Helvetica Neue" w:cs="Helvetica Neue"/>
+          <w:kern w:val="0"/>
+          <w:szCs w:val="20"/>
+        </w:rPr>
+        <w:t xml:space="preserve"> &amp;</w:t>
+      </w:r>
+      <w:proofErr w:type="gramEnd"/>
+      <w:r>
+        <w:rPr>
+          <w:rFonts w:ascii="Helvetica Neue" w:hAnsi="Helvetica Neue" w:cs="Helvetica Neue"/>
+          <w:kern w:val="0"/>
+          <w:szCs w:val="20"/>
+        </w:rPr>
+        <w:t xml:space="preserve"> </w:t>
+      </w:r>
+      <w:r>
+        <w:rPr>
+          <w:rFonts w:ascii="Helvetica Neue" w:hAnsi="Helvetica Neue" w:cs="Helvetica Neue"/>
+          <w:kern w:val="0"/>
+          <w:szCs w:val="20"/>
+        </w:rPr>
+        <w:t xml:space="preserve"> </w:t>
+      </w:r>
+      <w:proofErr w:type="spellStart"/>
+      <w:r>
+        <w:rPr>
+          <w:rFonts w:ascii="Helvetica Neue" w:hAnsi="Helvetica Neue" w:cs="Helvetica Neue" w:hint="eastAsia"/>
+          <w:kern w:val="0"/>
+          <w:szCs w:val="20"/>
+        </w:rPr>
+        <w:t>f</w:t>
+      </w:r>
+      <w:r>
+        <w:rPr>
+          <w:rFonts w:ascii="Helvetica Neue" w:hAnsi="Helvetica Neue" w:cs="Helvetica Neue"/>
+          <w:kern w:val="0"/>
+          <w:szCs w:val="20"/>
+        </w:rPr>
+        <w:t>indElements</w:t>
+      </w:r>
+      <w:proofErr w:type="spellEnd"/>
+      <w:r>
+        <w:rPr>
+          <w:rFonts w:ascii="Helvetica Neue" w:hAnsi="Helvetica Neue" w:cs="Helvetica Neue"/>
+          <w:kern w:val="0"/>
+          <w:szCs w:val="20"/>
+        </w:rPr>
+        <w:t xml:space="preserve"> method</w:t>
+      </w:r>
+    </w:p>
+    <w:p>
+      <w:pPr>
+        <w:wordWrap/>
+        <w:adjustRightInd w:val="0"/>
+        <w:jc w:val="left"/>
+        <w:rPr>
+          <w:rFonts w:ascii="Helvetica Neue" w:hAnsi="Helvetica Neue" w:cs="Helvetica Neue"/>
+          <w:b/>
+          <w:kern w:val="0"/>
+          <w:szCs w:val="20"/>
+        </w:rPr>
+      </w:pPr>
+      <w:r>
+        <w:rPr>
+          <w:rFonts w:ascii="Helvetica Neue" w:hAnsi="Helvetica Neue" w:cs="Helvetica Neue"/>
+          <w:b/>
+          <w:noProof/>
+          <w:kern w:val="0"/>
+          <w:szCs w:val="20"/>
+        </w:rPr>
+        <w:drawing>
+          <wp:anchor distT="0" distB="0" distL="114300" distR="114300" simplePos="0" relativeHeight="251691008" behindDoc="1" locked="0" layoutInCell="1" allowOverlap="1">
+            <wp:simplePos x="0" y="0"/>
+            <wp:positionH relativeFrom="margin">
+              <wp:align>left</wp:align>
+            </wp:positionH>
+            <wp:positionV relativeFrom="paragraph">
+              <wp:posOffset>98425</wp:posOffset>
+            </wp:positionV>
+            <wp:extent cx="1924050" cy="3611880"/>
+            <wp:effectExtent l="0" t="0" r="0" b="7620"/>
+            <wp:wrapTight wrapText="bothSides">
+              <wp:wrapPolygon edited="0">
+                <wp:start x="0" y="0"/>
+                <wp:lineTo x="0" y="21532"/>
+                <wp:lineTo x="21386" y="21532"/>
+                <wp:lineTo x="21386" y="0"/>
+                <wp:lineTo x="0" y="0"/>
+              </wp:wrapPolygon>
+            </wp:wrapTight>
+            <wp:docPr id="11" name="그림 11"/>
+            <wp:cNvGraphicFramePr>
+              <a:graphicFrameLocks xmlns:a="http://schemas.openxmlformats.org/drawingml/2006/main" noChangeAspect="1"/>
+            </wp:cNvGraphicFramePr>
+            <a:graphic xmlns:a="http://schemas.openxmlformats.org/drawingml/2006/main">
+              <a:graphicData uri="http://schemas.openxmlformats.org/drawingml/2006/picture">
+                <pic:pic xmlns:pic="http://schemas.openxmlformats.org/drawingml/2006/picture">
+                  <pic:nvPicPr>
+                    <pic:cNvPr id="0" name="Picture 4"/>
+                    <pic:cNvPicPr>
+                      <a:picLocks noChangeAspect="1" noChangeArrowheads="1"/>
+                    </pic:cNvPicPr>
+                  </pic:nvPicPr>
+                  <pic:blipFill rotWithShape="1">
+                    <a:blip r:embed="rId13">
+                      <a:extLst>
+                        <a:ext uri="{28A0092B-C50C-407E-A947-70E740481C1C}">
+                          <a14:useLocalDpi xmlns:a14="http://schemas.microsoft.com/office/drawing/2010/main" val="0"/>
+                        </a:ext>
+                      </a:extLst>
+                    </a:blip>
+                    <a:srcRect l="6669" t="3397" r="9142"/>
+                    <a:stretch/>
+                  </pic:blipFill>
+                  <pic:spPr bwMode="auto">
+                    <a:xfrm>
+                      <a:off x="0" y="0"/>
+                      <a:ext cx="1924050" cy="3611880"/>
+                    </a:xfrm>
+                    <a:prstGeom prst="rect">
+                      <a:avLst/>
+                    </a:prstGeom>
+                    <a:noFill/>
+                    <a:ln>
+                      <a:noFill/>
+                    </a:ln>
+                    <a:extLst>
+                      <a:ext uri="{53640926-AAD7-44D8-BBD7-CCE9431645EC}">
+                        <a14:shadowObscured xmlns:a14="http://schemas.microsoft.com/office/drawing/2010/main"/>
+                      </a:ext>
+                    </a:extLst>
+                  </pic:spPr>
+                </pic:pic>
+              </a:graphicData>
+            </a:graphic>
+            <wp14:sizeRelH relativeFrom="margin">
+              <wp14:pctWidth>0</wp14:pctWidth>
+            </wp14:sizeRelH>
+            <wp14:sizeRelV relativeFrom="margin">
+              <wp14:pctHeight>0</wp14:pctHeight>
+            </wp14:sizeRelV>
+          </wp:anchor>
+        </w:drawing>
+      </w:r>
+    </w:p>
+    <w:p>
+      <w:pPr>
+        <w:wordWrap/>
+        <w:adjustRightInd w:val="0"/>
+        <w:jc w:val="left"/>
+        <w:rPr>
+          <w:rFonts w:ascii="Helvetica Neue" w:hAnsi="Helvetica Neue" w:cs="Helvetica Neue"/>
+          <w:b/>
+          <w:kern w:val="0"/>
+          <w:szCs w:val="20"/>
+        </w:rPr>
+      </w:pPr>
+      <w:r>
+        <w:rPr>
+          <w:rFonts w:ascii="Helvetica Neue" w:hAnsi="Helvetica Neue" w:cs="Helvetica Neue"/>
+          <w:b/>
+          <w:noProof/>
+          <w:kern w:val="0"/>
+          <w:szCs w:val="20"/>
+        </w:rPr>
+        <w:drawing>
+          <wp:anchor distT="0" distB="0" distL="114300" distR="114300" simplePos="0" relativeHeight="251689984" behindDoc="1" locked="0" layoutInCell="1" allowOverlap="1">
+            <wp:simplePos x="0" y="0"/>
+            <wp:positionH relativeFrom="margin">
+              <wp:align>right</wp:align>
+            </wp:positionH>
+            <wp:positionV relativeFrom="paragraph">
+              <wp:posOffset>6350</wp:posOffset>
+            </wp:positionV>
+            <wp:extent cx="2984500" cy="2774950"/>
+            <wp:effectExtent l="0" t="0" r="6350" b="6350"/>
+            <wp:wrapTight wrapText="bothSides">
+              <wp:wrapPolygon edited="0">
+                <wp:start x="0" y="0"/>
+                <wp:lineTo x="0" y="21501"/>
+                <wp:lineTo x="21508" y="21501"/>
+                <wp:lineTo x="21508" y="0"/>
+                <wp:lineTo x="0" y="0"/>
+              </wp:wrapPolygon>
+            </wp:wrapTight>
+            <wp:docPr id="8" name="그림 8"/>
+            <wp:cNvGraphicFramePr>
+              <a:graphicFrameLocks xmlns:a="http://schemas.openxmlformats.org/drawingml/2006/main" noChangeAspect="1"/>
+            </wp:cNvGraphicFramePr>
+            <a:graphic xmlns:a="http://schemas.openxmlformats.org/drawingml/2006/main">
+              <a:graphicData uri="http://schemas.openxmlformats.org/drawingml/2006/picture">
+                <pic:pic xmlns:pic="http://schemas.openxmlformats.org/drawingml/2006/picture">
+                  <pic:nvPicPr>
+                    <pic:cNvPr id="0" name="Picture 3"/>
+                    <pic:cNvPicPr>
+                      <a:picLocks noChangeAspect="1" noChangeArrowheads="1"/>
+                    </pic:cNvPicPr>
+                  </pic:nvPicPr>
+                  <pic:blipFill rotWithShape="1">
+                    <a:blip r:embed="rId14">
+                      <a:extLst>
+                        <a:ext uri="{28A0092B-C50C-407E-A947-70E740481C1C}">
+                          <a14:useLocalDpi xmlns:a14="http://schemas.microsoft.com/office/drawing/2010/main" val="0"/>
+                        </a:ext>
+                      </a:extLst>
+                    </a:blip>
+                    <a:srcRect t="1" r="47893" b="228"/>
+                    <a:stretch/>
+                  </pic:blipFill>
+                  <pic:spPr bwMode="auto">
+                    <a:xfrm>
+                      <a:off x="0" y="0"/>
+                      <a:ext cx="2984500" cy="2774950"/>
+                    </a:xfrm>
+                    <a:prstGeom prst="rect">
+                      <a:avLst/>
+                    </a:prstGeom>
+                    <a:noFill/>
+                    <a:ln>
+                      <a:noFill/>
+                    </a:ln>
+                    <a:extLst>
+                      <a:ext uri="{53640926-AAD7-44D8-BBD7-CCE9431645EC}">
+                        <a14:shadowObscured xmlns:a14="http://schemas.microsoft.com/office/drawing/2010/main"/>
+                      </a:ext>
+                    </a:extLst>
+                  </pic:spPr>
+                </pic:pic>
+              </a:graphicData>
+            </a:graphic>
+            <wp14:sizeRelH relativeFrom="margin">
+              <wp14:pctWidth>0</wp14:pctWidth>
+            </wp14:sizeRelH>
+            <wp14:sizeRelV relativeFrom="margin">
+              <wp14:pctHeight>0</wp14:pctHeight>
+            </wp14:sizeRelV>
+          </wp:anchor>
+        </w:drawing>
+      </w:r>
+    </w:p>
+    <w:p>
+      <w:pPr>
+        <w:wordWrap/>
+        <w:adjustRightInd w:val="0"/>
+        <w:jc w:val="left"/>
+        <w:rPr>
+          <w:rFonts w:ascii="Helvetica Neue" w:hAnsi="Helvetica Neue" w:cs="Helvetica Neue"/>
+          <w:b/>
+          <w:kern w:val="0"/>
+          <w:szCs w:val="20"/>
+        </w:rPr>
+      </w:pPr>
+    </w:p>
+    <w:p>
+      <w:pPr>
+        <w:wordWrap/>
+        <w:adjustRightInd w:val="0"/>
+        <w:jc w:val="left"/>
+        <w:rPr>
+          <w:rFonts w:ascii="Helvetica Neue" w:hAnsi="Helvetica Neue" w:cs="Helvetica Neue"/>
+          <w:b/>
+          <w:kern w:val="0"/>
+          <w:szCs w:val="20"/>
+        </w:rPr>
+      </w:pPr>
+    </w:p>
+    <w:p>
+      <w:pPr>
+        <w:wordWrap/>
+        <w:adjustRightInd w:val="0"/>
+        <w:jc w:val="left"/>
+        <w:rPr>
+          <w:rFonts w:ascii="Helvetica Neue" w:hAnsi="Helvetica Neue" w:cs="Helvetica Neue"/>
+          <w:b/>
+          <w:kern w:val="0"/>
+          <w:szCs w:val="20"/>
+        </w:rPr>
+      </w:pPr>
+    </w:p>
+    <w:p>
+      <w:pPr>
+        <w:wordWrap/>
+        <w:adjustRightInd w:val="0"/>
+        <w:jc w:val="left"/>
+        <w:rPr>
+          <w:rFonts w:ascii="Helvetica Neue" w:hAnsi="Helvetica Neue" w:cs="Helvetica Neue"/>
+          <w:b/>
+          <w:kern w:val="0"/>
+          <w:szCs w:val="20"/>
+        </w:rPr>
+      </w:pPr>
+    </w:p>
+    <w:p>
+      <w:pPr>
+        <w:wordWrap/>
+        <w:adjustRightInd w:val="0"/>
+        <w:jc w:val="left"/>
+        <w:rPr>
+          <w:rFonts w:ascii="Helvetica Neue" w:hAnsi="Helvetica Neue" w:cs="Helvetica Neue"/>
+          <w:b/>
+          <w:kern w:val="0"/>
+          <w:szCs w:val="20"/>
+        </w:rPr>
+      </w:pPr>
+    </w:p>
+    <w:p>
+      <w:pPr>
+        <w:wordWrap/>
+        <w:adjustRightInd w:val="0"/>
+        <w:jc w:val="left"/>
+        <w:rPr>
+          <w:rFonts w:ascii="Helvetica Neue" w:hAnsi="Helvetica Neue" w:cs="Helvetica Neue"/>
+          <w:b/>
+          <w:kern w:val="0"/>
+          <w:szCs w:val="20"/>
+        </w:rPr>
+      </w:pPr>
+    </w:p>
+    <w:p>
+      <w:pPr>
+        <w:wordWrap/>
+        <w:adjustRightInd w:val="0"/>
+        <w:jc w:val="left"/>
+        <w:rPr>
+          <w:rFonts w:ascii="Helvetica Neue" w:hAnsi="Helvetica Neue" w:cs="Helvetica Neue"/>
+          <w:b/>
+          <w:kern w:val="0"/>
+          <w:szCs w:val="20"/>
+        </w:rPr>
+      </w:pPr>
+    </w:p>
+    <w:p>
+      <w:pPr>
+        <w:wordWrap/>
+        <w:adjustRightInd w:val="0"/>
+        <w:jc w:val="left"/>
+        <w:rPr>
+          <w:rFonts w:ascii="Helvetica Neue" w:hAnsi="Helvetica Neue" w:cs="Helvetica Neue"/>
+          <w:b/>
+          <w:kern w:val="0"/>
+          <w:szCs w:val="20"/>
+        </w:rPr>
+      </w:pPr>
+    </w:p>
+    <w:p>
+      <w:pPr>
+        <w:wordWrap/>
+        <w:adjustRightInd w:val="0"/>
+        <w:jc w:val="left"/>
+        <w:rPr>
+          <w:rFonts w:ascii="Helvetica Neue" w:hAnsi="Helvetica Neue" w:cs="Helvetica Neue"/>
+          <w:b/>
+          <w:kern w:val="0"/>
+          <w:szCs w:val="20"/>
+        </w:rPr>
+      </w:pPr>
+    </w:p>
+    <w:p>
+      <w:pPr>
+        <w:wordWrap/>
+        <w:adjustRightInd w:val="0"/>
+        <w:jc w:val="left"/>
+        <w:rPr>
+          <w:rFonts w:ascii="Helvetica Neue" w:hAnsi="Helvetica Neue" w:cs="Helvetica Neue"/>
+          <w:b/>
+          <w:kern w:val="0"/>
+          <w:szCs w:val="20"/>
+        </w:rPr>
+      </w:pPr>
+    </w:p>
+    <w:p>
+      <w:pPr>
+        <w:wordWrap/>
+        <w:adjustRightInd w:val="0"/>
+        <w:jc w:val="left"/>
+        <w:rPr>
+          <w:rFonts w:ascii="Helvetica Neue" w:hAnsi="Helvetica Neue" w:cs="Helvetica Neue"/>
+          <w:b/>
+          <w:kern w:val="0"/>
+          <w:szCs w:val="20"/>
+        </w:rPr>
+      </w:pPr>
+    </w:p>
+    <w:p>
+      <w:pPr>
+        <w:wordWrap/>
+        <w:adjustRightInd w:val="0"/>
+        <w:jc w:val="left"/>
+        <w:rPr>
+          <w:rFonts w:ascii="Helvetica Neue" w:hAnsi="Helvetica Neue" w:cs="Helvetica Neue" w:hint="eastAsia"/>
+          <w:b/>
+          <w:kern w:val="0"/>
+          <w:szCs w:val="20"/>
+        </w:rPr>
+      </w:pPr>
+    </w:p>
+    <w:p>
+      <w:pPr>
+        <w:wordWrap/>
+        <w:adjustRightInd w:val="0"/>
+        <w:jc w:val="left"/>
+        <w:rPr>
+          <w:rFonts w:ascii="Helvetica Neue" w:hAnsi="Helvetica Neue" w:cs="Helvetica Neue" w:hint="eastAsia"/>
+          <w:b/>
+          <w:kern w:val="0"/>
+          <w:szCs w:val="20"/>
+        </w:rPr>
+      </w:pPr>
+    </w:p>
+    <w:p>
+      <w:pPr>
+        <w:wordWrap/>
+        <w:adjustRightInd w:val="0"/>
+        <w:jc w:val="left"/>
+        <w:rPr>
+          <w:rFonts w:ascii="Helvetica Neue" w:hAnsi="Helvetica Neue" w:cs="Helvetica Neue"/>
+          <w:b/>
+          <w:kern w:val="0"/>
+          <w:szCs w:val="20"/>
+        </w:rPr>
+      </w:pPr>
+    </w:p>
+    <w:p>
+      <w:pPr>
+        <w:wordWrap/>
+        <w:adjustRightInd w:val="0"/>
+        <w:jc w:val="left"/>
+        <w:rPr>
+          <w:rFonts w:ascii="Helvetica Neue" w:hAnsi="Helvetica Neue" w:cs="Helvetica Neue"/>
+          <w:b/>
+          <w:kern w:val="0"/>
+          <w:szCs w:val="20"/>
+        </w:rPr>
+      </w:pPr>
+    </w:p>
+    <w:p>
+      <w:pPr>
+        <w:wordWrap/>
+        <w:adjustRightInd w:val="0"/>
+        <w:jc w:val="left"/>
+        <w:rPr>
+          <w:rFonts w:ascii="Helvetica Neue" w:hAnsi="Helvetica Neue" w:cs="Helvetica Neue"/>
+          <w:b/>
+          <w:kern w:val="0"/>
+          <w:szCs w:val="20"/>
+        </w:rPr>
+      </w:pPr>
+    </w:p>
+    <w:p>
+      <w:pPr>
+        <w:pStyle w:val="a6"/>
+        <w:numPr>
+          <w:ilvl w:val="0"/>
+          <w:numId w:val="23"/>
+        </w:numPr>
+        <w:wordWrap/>
+        <w:adjustRightInd w:val="0"/>
+        <w:ind w:leftChars="0"/>
+        <w:jc w:val="left"/>
+        <w:rPr>
+          <w:rFonts w:ascii="Helvetica Neue" w:hAnsi="Helvetica Neue" w:cs="Helvetica Neue"/>
+          <w:b/>
+          <w:kern w:val="0"/>
+          <w:szCs w:val="20"/>
+        </w:rPr>
+      </w:pPr>
+      <w:proofErr w:type="spellStart"/>
+      <w:r>
+        <w:rPr>
+          <w:rFonts w:ascii="Helvetica Neue" w:hAnsi="Helvetica Neue" w:cs="Helvetica Neue"/>
+          <w:b/>
+          <w:kern w:val="0"/>
+          <w:szCs w:val="20"/>
+        </w:rPr>
+        <w:t>findElements</w:t>
+      </w:r>
+      <w:proofErr w:type="spellEnd"/>
+      <w:r>
+        <w:rPr>
+          <w:rFonts w:ascii="Helvetica Neue" w:hAnsi="Helvetica Neue" w:cs="Helvetica Neue"/>
+          <w:b/>
+          <w:kern w:val="0"/>
+          <w:szCs w:val="20"/>
+        </w:rPr>
+        <w:t xml:space="preserve"> method</w:t>
+      </w:r>
+    </w:p>
+    <w:p>
+      <w:pPr>
+        <w:wordWrap/>
+        <w:adjustRightInd w:val="0"/>
+        <w:ind w:firstLineChars="600" w:firstLine="1200"/>
+        <w:jc w:val="left"/>
+        <w:rPr>
+          <w:rFonts w:ascii="Helvetica Neue" w:hAnsi="Helvetica Neue" w:cs="Helvetica Neue" w:hint="eastAsia"/>
+          <w:b/>
+          <w:kern w:val="0"/>
+          <w:szCs w:val="20"/>
+        </w:rPr>
+      </w:pPr>
+      <w:r>
+        <w:rPr>
+          <w:rFonts w:ascii="Helvetica Neue" w:hAnsi="Helvetica Neue" w:cs="Helvetica Neue"/>
+          <w:b/>
+          <w:kern w:val="0"/>
+          <w:szCs w:val="20"/>
+        </w:rPr>
+        <w:t>30</w:t>
+      </w:r>
+      <w:r>
+        <w:rPr>
+          <w:rFonts w:ascii="Helvetica Neue" w:hAnsi="Helvetica Neue" w:cs="Helvetica Neue" w:hint="eastAsia"/>
+          <w:b/>
+          <w:kern w:val="0"/>
+          <w:szCs w:val="20"/>
+        </w:rPr>
+        <w:t>개에</w:t>
+      </w:r>
+      <w:r>
+        <w:rPr>
+          <w:rFonts w:ascii="Helvetica Neue" w:hAnsi="Helvetica Neue" w:cs="Helvetica Neue" w:hint="eastAsia"/>
+          <w:b/>
+          <w:kern w:val="0"/>
+          <w:szCs w:val="20"/>
+        </w:rPr>
+        <w:t xml:space="preserve"> </w:t>
+      </w:r>
+      <w:r>
+        <w:rPr>
+          <w:rFonts w:ascii="Helvetica Neue" w:hAnsi="Helvetica Neue" w:cs="Helvetica Neue" w:hint="eastAsia"/>
+          <w:b/>
+          <w:kern w:val="0"/>
+          <w:szCs w:val="20"/>
+        </w:rPr>
+        <w:t>가까운</w:t>
+      </w:r>
+      <w:r>
+        <w:rPr>
+          <w:rFonts w:ascii="Helvetica Neue" w:hAnsi="Helvetica Neue" w:cs="Helvetica Neue" w:hint="eastAsia"/>
+          <w:b/>
+          <w:kern w:val="0"/>
+          <w:szCs w:val="20"/>
+        </w:rPr>
+        <w:t xml:space="preserve"> </w:t>
+      </w:r>
+      <w:r>
+        <w:rPr>
+          <w:rFonts w:ascii="Helvetica Neue" w:hAnsi="Helvetica Neue" w:cs="Helvetica Neue"/>
+          <w:b/>
+          <w:kern w:val="0"/>
+          <w:szCs w:val="20"/>
+        </w:rPr>
+        <w:t xml:space="preserve">else if </w:t>
+      </w:r>
+      <w:r>
+        <w:rPr>
+          <w:rFonts w:ascii="Helvetica Neue" w:hAnsi="Helvetica Neue" w:cs="Helvetica Neue" w:hint="eastAsia"/>
+          <w:b/>
+          <w:kern w:val="0"/>
+          <w:szCs w:val="20"/>
+        </w:rPr>
+        <w:t>문</w:t>
+      </w:r>
+      <w:r>
+        <w:rPr>
+          <w:rFonts w:ascii="Helvetica Neue" w:hAnsi="Helvetica Neue" w:cs="Helvetica Neue" w:hint="eastAsia"/>
+          <w:b/>
+          <w:kern w:val="0"/>
+          <w:szCs w:val="20"/>
+        </w:rPr>
+        <w:t xml:space="preserve"> </w:t>
+      </w:r>
+      <w:r>
+        <w:rPr>
+          <w:rFonts w:ascii="Helvetica Neue" w:hAnsi="Helvetica Neue" w:cs="Helvetica Neue" w:hint="eastAsia"/>
+          <w:b/>
+          <w:kern w:val="0"/>
+          <w:szCs w:val="20"/>
+        </w:rPr>
+        <w:t>존재</w:t>
+      </w:r>
+    </w:p>
+    <w:p>
+      <w:pPr>
+        <w:wordWrap/>
+        <w:adjustRightInd w:val="0"/>
+        <w:jc w:val="left"/>
+        <w:rPr>
+          <w:rFonts w:ascii="Helvetica Neue" w:hAnsi="Helvetica Neue" w:cs="Helvetica Neue"/>
+          <w:b/>
+          <w:kern w:val="0"/>
+          <w:szCs w:val="20"/>
+        </w:rPr>
+      </w:pPr>
+    </w:p>
+    <w:p>
+      <w:pPr>
+        <w:wordWrap/>
+        <w:adjustRightInd w:val="0"/>
+        <w:jc w:val="left"/>
+        <w:rPr>
+          <w:rFonts w:ascii="Helvetica Neue" w:hAnsi="Helvetica Neue" w:cs="Helvetica Neue"/>
+          <w:b/>
+          <w:kern w:val="0"/>
+          <w:szCs w:val="20"/>
+        </w:rPr>
+      </w:pPr>
+    </w:p>
+    <w:p>
+      <w:pPr>
+        <w:wordWrap/>
+        <w:adjustRightInd w:val="0"/>
+        <w:jc w:val="left"/>
+        <w:rPr>
+          <w:rFonts w:ascii="Helvetica Neue" w:hAnsi="Helvetica Neue" w:cs="Helvetica Neue"/>
+          <w:b/>
+          <w:kern w:val="0"/>
+          <w:szCs w:val="20"/>
+        </w:rPr>
+      </w:pPr>
+    </w:p>
+    <w:p>
+      <w:pPr>
+        <w:wordWrap/>
+        <w:adjustRightInd w:val="0"/>
+        <w:jc w:val="left"/>
+        <w:rPr>
+          <w:rFonts w:ascii="Helvetica Neue" w:hAnsi="Helvetica Neue" w:cs="Helvetica Neue"/>
+          <w:b/>
+          <w:kern w:val="0"/>
+          <w:szCs w:val="20"/>
+        </w:rPr>
+      </w:pPr>
+    </w:p>
+    <w:p>
+      <w:pPr>
+        <w:wordWrap/>
+        <w:adjustRightInd w:val="0"/>
+        <w:jc w:val="left"/>
+        <w:rPr>
+          <w:rFonts w:ascii="Helvetica Neue" w:hAnsi="Helvetica Neue" w:cs="Helvetica Neue"/>
+          <w:b/>
+          <w:kern w:val="0"/>
+          <w:szCs w:val="20"/>
+        </w:rPr>
+      </w:pPr>
+    </w:p>
+    <w:p>
+      <w:pPr>
+        <w:wordWrap/>
+        <w:adjustRightInd w:val="0"/>
+        <w:jc w:val="left"/>
+        <w:rPr>
+          <w:rFonts w:ascii="Helvetica Neue" w:hAnsi="Helvetica Neue" w:cs="Helvetica Neue"/>
+          <w:b/>
+          <w:kern w:val="0"/>
+          <w:szCs w:val="20"/>
+        </w:rPr>
+      </w:pPr>
+    </w:p>
+    <w:p>
+      <w:pPr>
+        <w:wordWrap/>
+        <w:adjustRightInd w:val="0"/>
+        <w:jc w:val="left"/>
+        <w:rPr>
+          <w:rFonts w:ascii="Helvetica Neue" w:hAnsi="Helvetica Neue" w:cs="Helvetica Neue"/>
+          <w:b/>
+          <w:kern w:val="0"/>
+          <w:szCs w:val="20"/>
+        </w:rPr>
+      </w:pPr>
+    </w:p>
+    <w:p>
+      <w:pPr>
+        <w:wordWrap/>
+        <w:adjustRightInd w:val="0"/>
+        <w:jc w:val="left"/>
+        <w:rPr>
+          <w:rFonts w:ascii="Helvetica Neue" w:hAnsi="Helvetica Neue" w:cs="Helvetica Neue"/>
+          <w:b/>
+          <w:kern w:val="0"/>
+          <w:szCs w:val="20"/>
+        </w:rPr>
+      </w:pPr>
+    </w:p>
+    <w:p>
+      <w:pPr>
+        <w:wordWrap/>
+        <w:adjustRightInd w:val="0"/>
+        <w:jc w:val="left"/>
+        <w:rPr>
+          <w:rFonts w:ascii="Helvetica Neue" w:hAnsi="Helvetica Neue" w:cs="Helvetica Neue"/>
+          <w:b/>
+          <w:kern w:val="0"/>
+          <w:szCs w:val="20"/>
+        </w:rPr>
+      </w:pPr>
+    </w:p>
+    <w:p>
+      <w:pPr>
+        <w:wordWrap/>
+        <w:adjustRightInd w:val="0"/>
+        <w:jc w:val="left"/>
+        <w:rPr>
+          <w:rFonts w:ascii="Helvetica Neue" w:hAnsi="Helvetica Neue" w:cs="Helvetica Neue"/>
+          <w:b/>
+          <w:kern w:val="0"/>
+          <w:szCs w:val="20"/>
+        </w:rPr>
+      </w:pPr>
+    </w:p>
+    <w:p>
+      <w:pPr>
+        <w:wordWrap/>
+        <w:adjustRightInd w:val="0"/>
+        <w:jc w:val="left"/>
+        <w:rPr>
+          <w:rFonts w:ascii="Helvetica Neue" w:hAnsi="Helvetica Neue" w:cs="Helvetica Neue"/>
+          <w:b/>
+          <w:kern w:val="0"/>
+          <w:szCs w:val="20"/>
+        </w:rPr>
+      </w:pPr>
+    </w:p>
+    <w:p>
+      <w:pPr>
+        <w:wordWrap/>
+        <w:adjustRightInd w:val="0"/>
+        <w:jc w:val="left"/>
+        <w:rPr>
+          <w:rFonts w:ascii="Helvetica Neue" w:hAnsi="Helvetica Neue" w:cs="Helvetica Neue"/>
+          <w:b/>
+          <w:kern w:val="0"/>
+          <w:szCs w:val="20"/>
+        </w:rPr>
+      </w:pPr>
+    </w:p>
+    <w:p>
+      <w:pPr>
+        <w:wordWrap/>
+        <w:adjustRightInd w:val="0"/>
+        <w:jc w:val="left"/>
+        <w:rPr>
+          <w:rFonts w:ascii="Helvetica Neue" w:hAnsi="Helvetica Neue" w:cs="Helvetica Neue"/>
+          <w:b/>
+          <w:kern w:val="0"/>
+          <w:szCs w:val="20"/>
+        </w:rPr>
+      </w:pPr>
+    </w:p>
+    <w:p>
+      <w:pPr>
+        <w:wordWrap/>
+        <w:adjustRightInd w:val="0"/>
+        <w:jc w:val="left"/>
+        <w:rPr>
+          <w:rFonts w:ascii="Helvetica Neue" w:hAnsi="Helvetica Neue" w:cs="Helvetica Neue"/>
+          <w:b/>
+          <w:kern w:val="0"/>
+          <w:szCs w:val="20"/>
+        </w:rPr>
+      </w:pPr>
+    </w:p>
+    <w:p>
+      <w:pPr>
+        <w:wordWrap/>
+        <w:adjustRightInd w:val="0"/>
+        <w:jc w:val="left"/>
+        <w:rPr>
+          <w:rFonts w:ascii="Helvetica Neue" w:hAnsi="Helvetica Neue" w:cs="Helvetica Neue"/>
+          <w:b/>
+          <w:kern w:val="0"/>
+          <w:szCs w:val="20"/>
+        </w:rPr>
+      </w:pPr>
+    </w:p>
+    <w:p>
+      <w:pPr>
+        <w:wordWrap/>
+        <w:adjustRightInd w:val="0"/>
+        <w:jc w:val="left"/>
+        <w:rPr>
+          <w:rFonts w:ascii="Helvetica Neue" w:hAnsi="Helvetica Neue" w:cs="Helvetica Neue"/>
+          <w:b/>
+          <w:kern w:val="0"/>
+          <w:szCs w:val="20"/>
+        </w:rPr>
+      </w:pPr>
+    </w:p>
+    <w:p>
+      <w:pPr>
+        <w:wordWrap/>
+        <w:adjustRightInd w:val="0"/>
+        <w:jc w:val="left"/>
+        <w:rPr>
+          <w:rFonts w:ascii="Helvetica Neue" w:hAnsi="Helvetica Neue" w:cs="Helvetica Neue"/>
+          <w:b/>
+          <w:kern w:val="0"/>
+          <w:szCs w:val="20"/>
+        </w:rPr>
+      </w:pPr>
+    </w:p>
+    <w:p>
+      <w:pPr>
+        <w:wordWrap/>
+        <w:adjustRightInd w:val="0"/>
+        <w:jc w:val="left"/>
+        <w:rPr>
+          <w:rFonts w:ascii="Helvetica Neue" w:hAnsi="Helvetica Neue" w:cs="Helvetica Neue"/>
+          <w:b/>
+          <w:kern w:val="0"/>
+          <w:szCs w:val="20"/>
+        </w:rPr>
+      </w:pPr>
+    </w:p>
+    <w:p>
+      <w:pPr>
+        <w:wordWrap/>
+        <w:adjustRightInd w:val="0"/>
+        <w:jc w:val="left"/>
+        <w:rPr>
+          <w:rFonts w:ascii="Helvetica Neue" w:hAnsi="Helvetica Neue" w:cs="Helvetica Neue"/>
+          <w:b/>
+          <w:kern w:val="0"/>
+          <w:szCs w:val="20"/>
+        </w:rPr>
+      </w:pPr>
+    </w:p>
+    <w:p>
+      <w:pPr>
+        <w:wordWrap/>
+        <w:adjustRightInd w:val="0"/>
+        <w:jc w:val="left"/>
+        <w:rPr>
+          <w:rFonts w:ascii="Helvetica Neue" w:hAnsi="Helvetica Neue" w:cs="Helvetica Neue" w:hint="eastAsia"/>
+          <w:b/>
+          <w:kern w:val="0"/>
+          <w:szCs w:val="20"/>
+        </w:rPr>
+      </w:pPr>
+    </w:p>
+    <w:p>
+      <w:pPr>
+        <w:wordWrap/>
+        <w:adjustRightInd w:val="0"/>
+        <w:jc w:val="left"/>
+        <w:rPr>
+          <w:rFonts w:ascii="Helvetica Neue" w:hAnsi="Helvetica Neue" w:cs="Helvetica Neue"/>
+          <w:b/>
+          <w:kern w:val="0"/>
+          <w:szCs w:val="20"/>
+        </w:rPr>
+      </w:pPr>
+      <w:r>
+        <w:rPr>
+          <w:rFonts w:ascii="Helvetica Neue" w:hAnsi="Helvetica Neue" w:cs="Helvetica Neue" w:hint="eastAsia"/>
+          <w:b/>
+          <w:kern w:val="0"/>
+          <w:szCs w:val="20"/>
+        </w:rPr>
+        <w:lastRenderedPageBreak/>
+        <w:t>개선</w:t>
+      </w:r>
+      <w:r>
+        <w:rPr>
+          <w:rFonts w:ascii="Helvetica Neue" w:hAnsi="Helvetica Neue" w:cs="Helvetica Neue" w:hint="eastAsia"/>
+          <w:b/>
+          <w:kern w:val="0"/>
+          <w:szCs w:val="20"/>
+        </w:rPr>
+        <w:t xml:space="preserve"> </w:t>
+      </w:r>
+      <w:r>
+        <w:rPr>
+          <w:rFonts w:ascii="Helvetica Neue" w:hAnsi="Helvetica Neue" w:cs="Helvetica Neue" w:hint="eastAsia"/>
+          <w:b/>
+          <w:kern w:val="0"/>
+          <w:szCs w:val="20"/>
+        </w:rPr>
+        <w:t>후</w:t>
+      </w:r>
+      <w:r>
+        <w:rPr>
+          <w:rFonts w:ascii="Helvetica Neue" w:hAnsi="Helvetica Neue" w:cs="Helvetica Neue" w:hint="eastAsia"/>
+          <w:b/>
+          <w:kern w:val="0"/>
+          <w:szCs w:val="20"/>
+        </w:rPr>
+        <w:t xml:space="preserve"> </w:t>
+      </w:r>
+      <w:r>
+        <w:rPr>
+          <w:rFonts w:ascii="Helvetica Neue" w:hAnsi="Helvetica Neue" w:cs="Helvetica Neue" w:hint="eastAsia"/>
+          <w:b/>
+          <w:kern w:val="0"/>
+          <w:szCs w:val="20"/>
+        </w:rPr>
+        <w:t>진행</w:t>
+      </w:r>
+      <w:r>
+        <w:rPr>
+          <w:rFonts w:ascii="Helvetica Neue" w:hAnsi="Helvetica Neue" w:cs="Helvetica Neue" w:hint="eastAsia"/>
+          <w:b/>
+          <w:kern w:val="0"/>
+          <w:szCs w:val="20"/>
+        </w:rPr>
+        <w:t xml:space="preserve"> </w:t>
+      </w:r>
+      <w:r>
+        <w:rPr>
+          <w:rFonts w:ascii="Helvetica Neue" w:hAnsi="Helvetica Neue" w:cs="Helvetica Neue"/>
+          <w:kern w:val="0"/>
+          <w:szCs w:val="20"/>
+        </w:rPr>
+        <w:t>(</w:t>
+      </w:r>
+      <w:r>
+        <w:rPr>
+          <w:rFonts w:ascii="Helvetica Neue" w:hAnsi="Helvetica Neue" w:cs="Helvetica Neue"/>
+          <w:kern w:val="0"/>
+          <w:szCs w:val="20"/>
+        </w:rPr>
+        <w:t xml:space="preserve">Decorator </w:t>
+      </w:r>
+      <w:proofErr w:type="spellStart"/>
+      <w:r>
+        <w:rPr>
+          <w:rFonts w:ascii="Helvetica Neue" w:hAnsi="Helvetica Neue" w:cs="Helvetica Neue"/>
+          <w:kern w:val="0"/>
+          <w:szCs w:val="20"/>
+        </w:rPr>
+        <w:t>patten</w:t>
+      </w:r>
+      <w:proofErr w:type="spellEnd"/>
+      <w:r>
+        <w:rPr>
+          <w:rFonts w:ascii="Helvetica Neue" w:hAnsi="Helvetica Neue" w:cs="Helvetica Neue"/>
+          <w:kern w:val="0"/>
+          <w:szCs w:val="20"/>
+        </w:rPr>
+        <w:t xml:space="preserve"> </w:t>
+      </w:r>
+      <w:r>
+        <w:rPr>
+          <w:rFonts w:ascii="Helvetica Neue" w:hAnsi="Helvetica Neue" w:cs="Helvetica Neue" w:hint="eastAsia"/>
+          <w:kern w:val="0"/>
+          <w:szCs w:val="20"/>
+        </w:rPr>
+        <w:t>적용</w:t>
+      </w:r>
+      <w:r>
+        <w:rPr>
+          <w:rFonts w:ascii="Helvetica Neue" w:hAnsi="Helvetica Neue" w:cs="Helvetica Neue" w:hint="eastAsia"/>
+          <w:kern w:val="0"/>
+          <w:szCs w:val="20"/>
+        </w:rPr>
+        <w:t>)</w:t>
+      </w:r>
+    </w:p>
+    <w:p>
+      <w:pPr>
+        <w:wordWrap/>
+        <w:adjustRightInd w:val="0"/>
+        <w:jc w:val="left"/>
+        <w:rPr>
+          <w:rFonts w:ascii="Helvetica Neue" w:hAnsi="Helvetica Neue" w:cs="Helvetica Neue" w:hint="eastAsia"/>
+          <w:kern w:val="0"/>
+          <w:szCs w:val="20"/>
+        </w:rPr>
+      </w:pPr>
+      <w:proofErr w:type="spellStart"/>
+      <w:r>
+        <w:rPr>
+          <w:rFonts w:ascii="Helvetica Neue" w:hAnsi="Helvetica Neue" w:cs="Helvetica Neue" w:hint="eastAsia"/>
+          <w:kern w:val="0"/>
+          <w:szCs w:val="20"/>
+        </w:rPr>
+        <w:t>Q</w:t>
+      </w:r>
+      <w:r>
+        <w:rPr>
+          <w:rFonts w:ascii="Helvetica Neue" w:hAnsi="Helvetica Neue" w:cs="Helvetica Neue"/>
+          <w:kern w:val="0"/>
+          <w:szCs w:val="20"/>
+        </w:rPr>
+        <w:t>ueryPaser</w:t>
+      </w:r>
+      <w:proofErr w:type="spellEnd"/>
+      <w:r>
+        <w:rPr>
+          <w:rFonts w:ascii="Helvetica Neue" w:hAnsi="Helvetica Neue" w:cs="Helvetica Neue"/>
+          <w:kern w:val="0"/>
+          <w:szCs w:val="20"/>
+        </w:rPr>
+        <w:t xml:space="preserve"> </w:t>
+      </w:r>
+      <w:proofErr w:type="gramStart"/>
+      <w:r>
+        <w:rPr>
+          <w:rFonts w:ascii="Helvetica Neue" w:hAnsi="Helvetica Neue" w:cs="Helvetica Neue"/>
+          <w:kern w:val="0"/>
+          <w:szCs w:val="20"/>
+        </w:rPr>
+        <w:t>Diagram  &amp;</w:t>
+      </w:r>
+      <w:proofErr w:type="gramEnd"/>
+      <w:r>
+        <w:rPr>
+          <w:rFonts w:ascii="Helvetica Neue" w:hAnsi="Helvetica Neue" w:cs="Helvetica Neue"/>
+          <w:kern w:val="0"/>
+          <w:szCs w:val="20"/>
+        </w:rPr>
+        <w:t xml:space="preserve">  </w:t>
+      </w:r>
+      <w:proofErr w:type="spellStart"/>
+      <w:r>
+        <w:rPr>
+          <w:rFonts w:ascii="Helvetica Neue" w:hAnsi="Helvetica Neue" w:cs="Helvetica Neue"/>
+          <w:kern w:val="0"/>
+          <w:szCs w:val="20"/>
+        </w:rPr>
+        <w:t>findElements</w:t>
+      </w:r>
+      <w:proofErr w:type="spellEnd"/>
+      <w:r>
+        <w:rPr>
+          <w:rFonts w:ascii="Helvetica Neue" w:hAnsi="Helvetica Neue" w:cs="Helvetica Neue"/>
+          <w:kern w:val="0"/>
+          <w:szCs w:val="20"/>
+        </w:rPr>
+        <w:t xml:space="preserve"> method</w:t>
+      </w:r>
+    </w:p>
+    <w:p>
+      <w:pPr>
+        <w:wordWrap/>
+        <w:adjustRightInd w:val="0"/>
         <w:jc w:val="left"/>
         <w:rPr>
           <w:rFonts w:ascii="Helvetica Neue" w:hAnsi="Helvetica Neue" w:cs="Helvetica Neue"/>
@@ -4096,13 +5859,161 @@
         <w:rPr>
           <w:rFonts w:ascii="Helvetica Neue" w:hAnsi="Helvetica Neue" w:cs="Helvetica Neue" w:hint="eastAsia"/>
           <w:b/>
+          <w:noProof/>
           <w:kern w:val="0"/>
           <w:sz w:val="28"/>
           <w:szCs w:val="28"/>
         </w:rPr>
-        <w:t>기능</w:t>
-      </w:r>
-      <w:r>
+        <w:drawing>
+          <wp:anchor distT="0" distB="0" distL="114300" distR="114300" simplePos="0" relativeHeight="251688960" behindDoc="1" locked="0" layoutInCell="1" allowOverlap="1">
+            <wp:simplePos x="0" y="0"/>
+            <wp:positionH relativeFrom="margin">
+              <wp:align>right</wp:align>
+            </wp:positionH>
+            <wp:positionV relativeFrom="paragraph">
+              <wp:posOffset>300355</wp:posOffset>
+            </wp:positionV>
+            <wp:extent cx="2241550" cy="1568450"/>
+            <wp:effectExtent l="0" t="0" r="6350" b="0"/>
+            <wp:wrapTight wrapText="bothSides">
+              <wp:wrapPolygon edited="0">
+                <wp:start x="0" y="0"/>
+                <wp:lineTo x="0" y="21250"/>
+                <wp:lineTo x="21478" y="21250"/>
+                <wp:lineTo x="21478" y="0"/>
+                <wp:lineTo x="0" y="0"/>
+              </wp:wrapPolygon>
+            </wp:wrapTight>
+            <wp:docPr id="7" name="그림 7"/>
+            <wp:cNvGraphicFramePr>
+              <a:graphicFrameLocks xmlns:a="http://schemas.openxmlformats.org/drawingml/2006/main" noChangeAspect="1"/>
+            </wp:cNvGraphicFramePr>
+            <a:graphic xmlns:a="http://schemas.openxmlformats.org/drawingml/2006/main">
+              <a:graphicData uri="http://schemas.openxmlformats.org/drawingml/2006/picture">
+                <pic:pic xmlns:pic="http://schemas.openxmlformats.org/drawingml/2006/picture">
+                  <pic:nvPicPr>
+                    <pic:cNvPr id="0" name="Picture 2"/>
+                    <pic:cNvPicPr>
+                      <a:picLocks noChangeAspect="1" noChangeArrowheads="1"/>
+                    </pic:cNvPicPr>
+                  </pic:nvPicPr>
+                  <pic:blipFill rotWithShape="1">
+                    <a:blip r:embed="rId15">
+                      <a:extLst>
+                        <a:ext uri="{28A0092B-C50C-407E-A947-70E740481C1C}">
+                          <a14:useLocalDpi xmlns:a14="http://schemas.microsoft.com/office/drawing/2010/main" val="0"/>
+                        </a:ext>
+                      </a:extLst>
+                    </a:blip>
+                    <a:srcRect r="60821" b="2372"/>
+                    <a:stretch/>
+                  </pic:blipFill>
+                  <pic:spPr bwMode="auto">
+                    <a:xfrm>
+                      <a:off x="0" y="0"/>
+                      <a:ext cx="2241550" cy="1568450"/>
+                    </a:xfrm>
+                    <a:prstGeom prst="rect">
+                      <a:avLst/>
+                    </a:prstGeom>
+                    <a:noFill/>
+                    <a:ln>
+                      <a:noFill/>
+                    </a:ln>
+                    <a:extLst>
+                      <a:ext uri="{53640926-AAD7-44D8-BBD7-CCE9431645EC}">
+                        <a14:shadowObscured xmlns:a14="http://schemas.microsoft.com/office/drawing/2010/main"/>
+                      </a:ext>
+                    </a:extLst>
+                  </pic:spPr>
+                </pic:pic>
+              </a:graphicData>
+            </a:graphic>
+            <wp14:sizeRelH relativeFrom="margin">
+              <wp14:pctWidth>0</wp14:pctWidth>
+            </wp14:sizeRelH>
+            <wp14:sizeRelV relativeFrom="margin">
+              <wp14:pctHeight>0</wp14:pctHeight>
+            </wp14:sizeRelV>
+          </wp:anchor>
+        </w:drawing>
+      </w:r>
+      <w:r>
+        <w:rPr>
+          <w:rFonts w:ascii="Helvetica Neue" w:hAnsi="Helvetica Neue" w:cs="Helvetica Neue"/>
+          <w:b/>
+          <w:noProof/>
+          <w:kern w:val="0"/>
+          <w:szCs w:val="20"/>
+        </w:rPr>
+        <w:drawing>
+          <wp:anchor distT="0" distB="0" distL="114300" distR="114300" simplePos="0" relativeHeight="251692032" behindDoc="1" locked="0" layoutInCell="1" allowOverlap="1">
+            <wp:simplePos x="0" y="0"/>
+            <wp:positionH relativeFrom="margin">
+              <wp:align>left</wp:align>
+            </wp:positionH>
+            <wp:positionV relativeFrom="paragraph">
+              <wp:posOffset>279400</wp:posOffset>
+            </wp:positionV>
+            <wp:extent cx="3347720" cy="3117850"/>
+            <wp:effectExtent l="0" t="0" r="5080" b="6350"/>
+            <wp:wrapSquare wrapText="bothSides"/>
+            <wp:docPr id="12" name="그림 12"/>
+            <wp:cNvGraphicFramePr>
+              <a:graphicFrameLocks xmlns:a="http://schemas.openxmlformats.org/drawingml/2006/main" noChangeAspect="1"/>
+            </wp:cNvGraphicFramePr>
+            <a:graphic xmlns:a="http://schemas.openxmlformats.org/drawingml/2006/main">
+              <a:graphicData uri="http://schemas.openxmlformats.org/drawingml/2006/picture">
+                <pic:pic xmlns:pic="http://schemas.openxmlformats.org/drawingml/2006/picture">
+                  <pic:nvPicPr>
+                    <pic:cNvPr id="0" name="Picture 5"/>
+                    <pic:cNvPicPr>
+                      <a:picLocks noChangeAspect="1" noChangeArrowheads="1"/>
+                    </pic:cNvPicPr>
+                  </pic:nvPicPr>
+                  <pic:blipFill>
+                    <a:blip r:embed="rId16" cstate="print">
+                      <a:extLst>
+                        <a:ext uri="{28A0092B-C50C-407E-A947-70E740481C1C}">
+                          <a14:useLocalDpi xmlns:a14="http://schemas.microsoft.com/office/drawing/2010/main" val="0"/>
+                        </a:ext>
+                      </a:extLst>
+                    </a:blip>
+                    <a:stretch>
+                      <a:fillRect/>
+                    </a:stretch>
+                  </pic:blipFill>
+                  <pic:spPr bwMode="auto">
+                    <a:xfrm>
+                      <a:off x="0" y="0"/>
+                      <a:ext cx="3347720" cy="3117850"/>
+                    </a:xfrm>
+                    <a:prstGeom prst="rect">
+                      <a:avLst/>
+                    </a:prstGeom>
+                    <a:noFill/>
+                    <a:ln>
+                      <a:noFill/>
+                    </a:ln>
+                  </pic:spPr>
+                </pic:pic>
+              </a:graphicData>
+            </a:graphic>
+            <wp14:sizeRelH relativeFrom="margin">
+              <wp14:pctWidth>0</wp14:pctWidth>
+            </wp14:sizeRelH>
+            <wp14:sizeRelV relativeFrom="margin">
+              <wp14:pctHeight>0</wp14:pctHeight>
+            </wp14:sizeRelV>
+          </wp:anchor>
+        </w:drawing>
+      </w:r>
+    </w:p>
+    <w:p>
+      <w:pPr>
+        <w:wordWrap/>
+        <w:adjustRightInd w:val="0"/>
+        <w:jc w:val="left"/>
         <w:rPr>
           <w:rFonts w:ascii="Helvetica Neue" w:hAnsi="Helvetica Neue" w:cs="Helvetica Neue" w:hint="eastAsia"/>
           <w:b/>
@@ -4110,9 +6021,13 @@
           <w:sz w:val="28"/>
           <w:szCs w:val="28"/>
         </w:rPr>
-        <w:t xml:space="preserve"> </w:t>
-      </w:r>
-      <w:r>
+      </w:pPr>
+    </w:p>
+    <w:p>
+      <w:pPr>
+        <w:wordWrap/>
+        <w:adjustRightInd w:val="0"/>
+        <w:jc w:val="left"/>
         <w:rPr>
           <w:rFonts w:ascii="Helvetica Neue" w:hAnsi="Helvetica Neue" w:cs="Helvetica Neue" w:hint="eastAsia"/>
           <w:b/>
@@ -4120,9 +6035,13 @@
           <w:sz w:val="28"/>
           <w:szCs w:val="28"/>
         </w:rPr>
-        <w:t>확장</w:t>
-      </w:r>
-      <w:r>
+      </w:pPr>
+    </w:p>
+    <w:p>
+      <w:pPr>
+        <w:wordWrap/>
+        <w:adjustRightInd w:val="0"/>
+        <w:jc w:val="left"/>
         <w:rPr>
           <w:rFonts w:ascii="Helvetica Neue" w:hAnsi="Helvetica Neue" w:cs="Helvetica Neue" w:hint="eastAsia"/>
           <w:b/>
@@ -4130,15 +6049,698 @@
           <w:sz w:val="28"/>
           <w:szCs w:val="28"/>
         </w:rPr>
+      </w:pPr>
+    </w:p>
+    <w:p>
+      <w:pPr>
+        <w:wordWrap/>
+        <w:adjustRightInd w:val="0"/>
+        <w:jc w:val="left"/>
+        <w:rPr>
+          <w:rFonts w:ascii="Haettenschweiler" w:hAnsi="Haettenschweiler" w:cs="Helvetica Neue"/>
+          <w:b/>
+          <w:kern w:val="0"/>
+          <w:szCs w:val="20"/>
+        </w:rPr>
+      </w:pPr>
+    </w:p>
+    <w:p>
+      <w:pPr>
+        <w:wordWrap/>
+        <w:adjustRightInd w:val="0"/>
+        <w:jc w:val="left"/>
+        <w:rPr>
+          <w:rFonts w:ascii="Haettenschweiler" w:hAnsi="Haettenschweiler" w:cs="Helvetica Neue"/>
+          <w:b/>
+          <w:kern w:val="0"/>
+          <w:szCs w:val="20"/>
+        </w:rPr>
+      </w:pPr>
+    </w:p>
+    <w:p>
+      <w:pPr>
+        <w:wordWrap/>
+        <w:adjustRightInd w:val="0"/>
+        <w:jc w:val="left"/>
+        <w:rPr>
+          <w:rFonts w:ascii="Haettenschweiler" w:hAnsi="Haettenschweiler" w:cs="Helvetica Neue"/>
+          <w:b/>
+          <w:kern w:val="0"/>
+          <w:szCs w:val="20"/>
+        </w:rPr>
+      </w:pPr>
+    </w:p>
+    <w:p>
+      <w:pPr>
+        <w:wordWrap/>
+        <w:adjustRightInd w:val="0"/>
+        <w:jc w:val="left"/>
+        <w:rPr>
+          <w:rFonts w:ascii="Haettenschweiler" w:hAnsi="Haettenschweiler" w:cs="Helvetica Neue"/>
+          <w:b/>
+          <w:kern w:val="0"/>
+          <w:szCs w:val="20"/>
+        </w:rPr>
+      </w:pPr>
+    </w:p>
+    <w:p>
+      <w:pPr>
+        <w:wordWrap/>
+        <w:adjustRightInd w:val="0"/>
+        <w:jc w:val="left"/>
+        <w:rPr>
+          <w:rFonts w:ascii="Haettenschweiler" w:hAnsi="Haettenschweiler" w:cs="Helvetica Neue"/>
+          <w:b/>
+          <w:kern w:val="0"/>
+          <w:szCs w:val="20"/>
+        </w:rPr>
+      </w:pPr>
+    </w:p>
+    <w:p>
+      <w:pPr>
+        <w:wordWrap/>
+        <w:adjustRightInd w:val="0"/>
+        <w:jc w:val="left"/>
+        <w:rPr>
+          <w:rFonts w:ascii="Haettenschweiler" w:hAnsi="Haettenschweiler" w:cs="Helvetica Neue"/>
+          <w:b/>
+          <w:kern w:val="0"/>
+          <w:szCs w:val="20"/>
+        </w:rPr>
+      </w:pPr>
+    </w:p>
+    <w:p>
+      <w:pPr>
+        <w:wordWrap/>
+        <w:adjustRightInd w:val="0"/>
+        <w:jc w:val="left"/>
+        <w:rPr>
+          <w:rFonts w:ascii="Haettenschweiler" w:hAnsi="Haettenschweiler" w:cs="Helvetica Neue"/>
+          <w:b/>
+          <w:kern w:val="0"/>
+          <w:szCs w:val="20"/>
+        </w:rPr>
+      </w:pPr>
+    </w:p>
+    <w:p>
+      <w:pPr>
+        <w:wordWrap/>
+        <w:adjustRightInd w:val="0"/>
+        <w:jc w:val="left"/>
+        <w:rPr>
+          <w:rFonts w:ascii="Haettenschweiler" w:hAnsi="Haettenschweiler" w:cs="Helvetica Neue"/>
+          <w:b/>
+          <w:kern w:val="0"/>
+          <w:szCs w:val="20"/>
+        </w:rPr>
+      </w:pPr>
+    </w:p>
+    <w:p>
+      <w:pPr>
+        <w:wordWrap/>
+        <w:adjustRightInd w:val="0"/>
+        <w:jc w:val="left"/>
+        <w:rPr>
+          <w:rFonts w:ascii="Haettenschweiler" w:hAnsi="Haettenschweiler" w:cs="Helvetica Neue"/>
+          <w:b/>
+          <w:kern w:val="0"/>
+          <w:szCs w:val="20"/>
+        </w:rPr>
+      </w:pPr>
+    </w:p>
+    <w:p>
+      <w:pPr>
+        <w:wordWrap/>
+        <w:adjustRightInd w:val="0"/>
+        <w:jc w:val="left"/>
+        <w:rPr>
+          <w:rFonts w:ascii="Haettenschweiler" w:hAnsi="Haettenschweiler" w:cs="Helvetica Neue"/>
+          <w:b/>
+          <w:kern w:val="0"/>
+          <w:szCs w:val="20"/>
+        </w:rPr>
+      </w:pPr>
+    </w:p>
+    <w:p>
+      <w:pPr>
+        <w:wordWrap/>
+        <w:adjustRightInd w:val="0"/>
+        <w:jc w:val="left"/>
+        <w:rPr>
+          <w:rFonts w:ascii="Haettenschweiler" w:hAnsi="Haettenschweiler" w:cs="Helvetica Neue"/>
+          <w:b/>
+          <w:kern w:val="0"/>
+          <w:szCs w:val="20"/>
+        </w:rPr>
+      </w:pPr>
+    </w:p>
+    <w:p>
+      <w:pPr>
+        <w:wordWrap/>
+        <w:adjustRightInd w:val="0"/>
+        <w:jc w:val="left"/>
+        <w:rPr>
+          <w:rFonts w:ascii="Haettenschweiler" w:hAnsi="Haettenschweiler" w:cs="Helvetica Neue"/>
+          <w:b/>
+          <w:kern w:val="0"/>
+          <w:szCs w:val="20"/>
+        </w:rPr>
+      </w:pPr>
+    </w:p>
+    <w:p>
+      <w:pPr>
+        <w:wordWrap/>
+        <w:adjustRightInd w:val="0"/>
+        <w:jc w:val="left"/>
+        <w:rPr>
+          <w:rFonts w:ascii="Haettenschweiler" w:hAnsi="Haettenschweiler" w:cs="Helvetica Neue"/>
+          <w:b/>
+          <w:kern w:val="0"/>
+          <w:szCs w:val="20"/>
+        </w:rPr>
+      </w:pPr>
+    </w:p>
+    <w:p>
+      <w:pPr>
+        <w:wordWrap/>
+        <w:adjustRightInd w:val="0"/>
+        <w:jc w:val="left"/>
+        <w:rPr>
+          <w:rFonts w:ascii="Haettenschweiler" w:hAnsi="Haettenschweiler" w:cs="Helvetica Neue"/>
+          <w:b/>
+          <w:kern w:val="0"/>
+          <w:szCs w:val="20"/>
+        </w:rPr>
+      </w:pPr>
+    </w:p>
+    <w:p>
+      <w:pPr>
+        <w:wordWrap/>
+        <w:adjustRightInd w:val="0"/>
+        <w:jc w:val="left"/>
+        <w:rPr>
+          <w:rFonts w:ascii="Haettenschweiler" w:hAnsi="Haettenschweiler" w:cs="Helvetica Neue"/>
+          <w:b/>
+          <w:kern w:val="0"/>
+          <w:szCs w:val="20"/>
+        </w:rPr>
+      </w:pPr>
+    </w:p>
+    <w:p>
+      <w:pPr>
+        <w:wordWrap/>
+        <w:adjustRightInd w:val="0"/>
+        <w:jc w:val="left"/>
+        <w:rPr>
+          <w:rFonts w:ascii="Haettenschweiler" w:hAnsi="Haettenschweiler" w:cs="Helvetica Neue"/>
+          <w:b/>
+          <w:kern w:val="0"/>
+          <w:szCs w:val="20"/>
+        </w:rPr>
+      </w:pPr>
+    </w:p>
+    <w:p>
+      <w:pPr>
+        <w:wordWrap/>
+        <w:adjustRightInd w:val="0"/>
+        <w:jc w:val="left"/>
+        <w:rPr>
+          <w:rFonts w:ascii="Haettenschweiler" w:hAnsi="Haettenschweiler" w:cs="Helvetica Neue"/>
+          <w:b/>
+          <w:kern w:val="0"/>
+          <w:szCs w:val="20"/>
+        </w:rPr>
+      </w:pPr>
+    </w:p>
+    <w:p>
+      <w:pPr>
+        <w:wordWrap/>
+        <w:adjustRightInd w:val="0"/>
+        <w:jc w:val="left"/>
+        <w:rPr>
+          <w:rFonts w:ascii="Haettenschweiler" w:hAnsi="Haettenschweiler" w:cs="Helvetica Neue"/>
+          <w:b/>
+          <w:kern w:val="0"/>
+          <w:szCs w:val="20"/>
+        </w:rPr>
+      </w:pPr>
+    </w:p>
+    <w:p>
+      <w:pPr>
+        <w:wordWrap/>
+        <w:adjustRightInd w:val="0"/>
+        <w:jc w:val="left"/>
+        <w:rPr>
+          <w:rFonts w:ascii="Haettenschweiler" w:hAnsi="Haettenschweiler" w:cs="Helvetica Neue"/>
+          <w:b/>
+          <w:kern w:val="0"/>
+          <w:szCs w:val="20"/>
+        </w:rPr>
+      </w:pPr>
+    </w:p>
+    <w:p>
+      <w:pPr>
+        <w:wordWrap/>
+        <w:adjustRightInd w:val="0"/>
+        <w:jc w:val="left"/>
+        <w:rPr>
+          <w:rFonts w:ascii="Haettenschweiler" w:hAnsi="Haettenschweiler" w:cs="Helvetica Neue"/>
+          <w:b/>
+          <w:kern w:val="0"/>
+          <w:szCs w:val="20"/>
+        </w:rPr>
+      </w:pPr>
+    </w:p>
+    <w:p>
+      <w:pPr>
+        <w:wordWrap/>
+        <w:adjustRightInd w:val="0"/>
+        <w:jc w:val="left"/>
+        <w:rPr>
+          <w:rFonts w:ascii="Haettenschweiler" w:hAnsi="Haettenschweiler" w:cs="Helvetica Neue"/>
+          <w:b/>
+          <w:kern w:val="0"/>
+          <w:szCs w:val="20"/>
+        </w:rPr>
+      </w:pPr>
+    </w:p>
+    <w:p>
+      <w:pPr>
+        <w:wordWrap/>
+        <w:adjustRightInd w:val="0"/>
+        <w:jc w:val="left"/>
+        <w:rPr>
+          <w:rFonts w:ascii="Haettenschweiler" w:hAnsi="Haettenschweiler" w:cs="Helvetica Neue"/>
+          <w:b/>
+          <w:kern w:val="0"/>
+          <w:szCs w:val="20"/>
+        </w:rPr>
+      </w:pPr>
+    </w:p>
+    <w:p>
+      <w:pPr>
+        <w:wordWrap/>
+        <w:adjustRightInd w:val="0"/>
+        <w:jc w:val="left"/>
+        <w:rPr>
+          <w:rFonts w:ascii="Haettenschweiler" w:hAnsi="Haettenschweiler" w:cs="Helvetica Neue"/>
+          <w:b/>
+          <w:kern w:val="0"/>
+          <w:szCs w:val="20"/>
+        </w:rPr>
+      </w:pPr>
+    </w:p>
+    <w:p>
+      <w:pPr>
+        <w:wordWrap/>
+        <w:adjustRightInd w:val="0"/>
+        <w:jc w:val="left"/>
+        <w:rPr>
+          <w:rFonts w:ascii="Haettenschweiler" w:hAnsi="Haettenschweiler" w:cs="Helvetica Neue"/>
+          <w:b/>
+          <w:kern w:val="0"/>
+          <w:szCs w:val="20"/>
+        </w:rPr>
+      </w:pPr>
+    </w:p>
+    <w:p>
+      <w:pPr>
+        <w:wordWrap/>
+        <w:adjustRightInd w:val="0"/>
+        <w:jc w:val="left"/>
+        <w:rPr>
+          <w:rFonts w:ascii="Haettenschweiler" w:hAnsi="Haettenschweiler" w:cs="Helvetica Neue"/>
+          <w:b/>
+          <w:kern w:val="0"/>
+          <w:szCs w:val="20"/>
+        </w:rPr>
+      </w:pPr>
+    </w:p>
+    <w:p>
+      <w:pPr>
+        <w:wordWrap/>
+        <w:adjustRightInd w:val="0"/>
+        <w:jc w:val="left"/>
+        <w:rPr>
+          <w:rFonts w:ascii="Haettenschweiler" w:hAnsi="Haettenschweiler" w:cs="Helvetica Neue"/>
+          <w:b/>
+          <w:kern w:val="0"/>
+          <w:szCs w:val="20"/>
+        </w:rPr>
+      </w:pPr>
+    </w:p>
+    <w:p>
+      <w:pPr>
+        <w:wordWrap/>
+        <w:adjustRightInd w:val="0"/>
+        <w:jc w:val="left"/>
+        <w:rPr>
+          <w:rFonts w:ascii="Haettenschweiler" w:hAnsi="Haettenschweiler" w:cs="Helvetica Neue"/>
+          <w:b/>
+          <w:kern w:val="0"/>
+          <w:szCs w:val="20"/>
+        </w:rPr>
+      </w:pPr>
+    </w:p>
+    <w:p>
+      <w:pPr>
+        <w:wordWrap/>
+        <w:adjustRightInd w:val="0"/>
+        <w:jc w:val="left"/>
+        <w:rPr>
+          <w:rFonts w:ascii="Haettenschweiler" w:hAnsi="Haettenschweiler" w:cs="Helvetica Neue"/>
+          <w:b/>
+          <w:kern w:val="0"/>
+          <w:szCs w:val="20"/>
+        </w:rPr>
+      </w:pPr>
+    </w:p>
+    <w:p>
+      <w:pPr>
+        <w:wordWrap/>
+        <w:adjustRightInd w:val="0"/>
+        <w:jc w:val="left"/>
+        <w:rPr>
+          <w:rFonts w:ascii="Haettenschweiler" w:hAnsi="Haettenschweiler" w:cs="Helvetica Neue"/>
+          <w:b/>
+          <w:kern w:val="0"/>
+          <w:szCs w:val="20"/>
+        </w:rPr>
+      </w:pPr>
+    </w:p>
+    <w:p>
+      <w:pPr>
+        <w:wordWrap/>
+        <w:adjustRightInd w:val="0"/>
+        <w:jc w:val="left"/>
+        <w:rPr>
+          <w:rFonts w:ascii="Haettenschweiler" w:hAnsi="Haettenschweiler" w:cs="Helvetica Neue"/>
+          <w:b/>
+          <w:kern w:val="0"/>
+          <w:szCs w:val="20"/>
+        </w:rPr>
+      </w:pPr>
+    </w:p>
+    <w:p>
+      <w:pPr>
+        <w:wordWrap/>
+        <w:adjustRightInd w:val="0"/>
+        <w:jc w:val="left"/>
+        <w:rPr>
+          <w:rFonts w:ascii="Haettenschweiler" w:hAnsi="Haettenschweiler" w:cs="Helvetica Neue"/>
+          <w:b/>
+          <w:kern w:val="0"/>
+          <w:szCs w:val="20"/>
+        </w:rPr>
+      </w:pPr>
+    </w:p>
+    <w:p>
+      <w:pPr>
+        <w:wordWrap/>
+        <w:adjustRightInd w:val="0"/>
+        <w:jc w:val="left"/>
+        <w:rPr>
+          <w:rFonts w:ascii="Haettenschweiler" w:hAnsi="Haettenschweiler" w:cs="Helvetica Neue"/>
+          <w:b/>
+          <w:kern w:val="0"/>
+          <w:szCs w:val="20"/>
+        </w:rPr>
+      </w:pPr>
+    </w:p>
+    <w:p>
+      <w:pPr>
+        <w:wordWrap/>
+        <w:adjustRightInd w:val="0"/>
+        <w:jc w:val="left"/>
+        <w:rPr>
+          <w:rFonts w:ascii="Haettenschweiler" w:hAnsi="Haettenschweiler" w:cs="Helvetica Neue"/>
+          <w:b/>
+          <w:kern w:val="0"/>
+          <w:szCs w:val="20"/>
+        </w:rPr>
+      </w:pPr>
+    </w:p>
+    <w:p>
+      <w:pPr>
+        <w:wordWrap/>
+        <w:adjustRightInd w:val="0"/>
+        <w:jc w:val="left"/>
+        <w:rPr>
+          <w:rFonts w:ascii="Haettenschweiler" w:hAnsi="Haettenschweiler" w:cs="Helvetica Neue"/>
+          <w:b/>
+          <w:kern w:val="0"/>
+          <w:szCs w:val="20"/>
+        </w:rPr>
+      </w:pPr>
+    </w:p>
+    <w:p>
+      <w:pPr>
+        <w:wordWrap/>
+        <w:adjustRightInd w:val="0"/>
+        <w:jc w:val="left"/>
+        <w:rPr>
+          <w:rFonts w:ascii="Haettenschweiler" w:hAnsi="Haettenschweiler" w:cs="Helvetica Neue"/>
+          <w:b/>
+          <w:kern w:val="0"/>
+          <w:szCs w:val="20"/>
+        </w:rPr>
+      </w:pPr>
+    </w:p>
+    <w:p>
+      <w:pPr>
+        <w:wordWrap/>
+        <w:adjustRightInd w:val="0"/>
+        <w:jc w:val="left"/>
+        <w:rPr>
+          <w:rFonts w:ascii="Haettenschweiler" w:hAnsi="Haettenschweiler" w:cs="Helvetica Neue"/>
+          <w:b/>
+          <w:kern w:val="0"/>
+          <w:szCs w:val="20"/>
+        </w:rPr>
+      </w:pPr>
+    </w:p>
+    <w:p>
+      <w:pPr>
+        <w:wordWrap/>
+        <w:adjustRightInd w:val="0"/>
+        <w:jc w:val="left"/>
+        <w:rPr>
+          <w:rFonts w:ascii="Haettenschweiler" w:hAnsi="Haettenschweiler" w:cs="Helvetica Neue"/>
+          <w:b/>
+          <w:kern w:val="0"/>
+          <w:szCs w:val="20"/>
+        </w:rPr>
+      </w:pPr>
+    </w:p>
+    <w:p>
+      <w:pPr>
+        <w:wordWrap/>
+        <w:adjustRightInd w:val="0"/>
+        <w:jc w:val="left"/>
+        <w:rPr>
+          <w:rFonts w:ascii="Haettenschweiler" w:hAnsi="Haettenschweiler" w:cs="Helvetica Neue"/>
+          <w:b/>
+          <w:kern w:val="0"/>
+          <w:szCs w:val="20"/>
+        </w:rPr>
+      </w:pPr>
+    </w:p>
+    <w:p>
+      <w:pPr>
+        <w:wordWrap/>
+        <w:adjustRightInd w:val="0"/>
+        <w:jc w:val="left"/>
+        <w:rPr>
+          <w:rFonts w:ascii="Haettenschweiler" w:hAnsi="Haettenschweiler" w:cs="Helvetica Neue"/>
+          <w:b/>
+          <w:kern w:val="0"/>
+          <w:szCs w:val="20"/>
+        </w:rPr>
+      </w:pPr>
+    </w:p>
+    <w:p>
+      <w:pPr>
+        <w:wordWrap/>
+        <w:adjustRightInd w:val="0"/>
+        <w:jc w:val="left"/>
+        <w:rPr>
+          <w:rFonts w:ascii="Haettenschweiler" w:hAnsi="Haettenschweiler" w:cs="Helvetica Neue" w:hint="eastAsia"/>
+          <w:b/>
+          <w:kern w:val="0"/>
+          <w:szCs w:val="20"/>
+        </w:rPr>
+      </w:pPr>
+      <w:bookmarkStart w:id="0" w:name="_GoBack"/>
+      <w:bookmarkEnd w:id="0"/>
+    </w:p>
+    <w:p>
+      <w:pPr>
+        <w:wordWrap/>
+        <w:adjustRightInd w:val="0"/>
+        <w:jc w:val="left"/>
+        <w:rPr>
+          <w:rFonts w:ascii="Haettenschweiler" w:hAnsi="Haettenschweiler" w:cs="Helvetica Neue" w:hint="eastAsia"/>
+          <w:b/>
+          <w:kern w:val="0"/>
+          <w:szCs w:val="20"/>
+        </w:rPr>
+      </w:pPr>
+    </w:p>
+    <w:p>
+      <w:pPr>
+        <w:wordWrap/>
+        <w:adjustRightInd w:val="0"/>
+        <w:jc w:val="left"/>
+        <w:rPr>
+          <w:rFonts w:ascii="Helvetica Neue" w:hAnsi="Helvetica Neue" w:cs="Helvetica Neue" w:hint="eastAsia"/>
+          <w:b/>
+          <w:kern w:val="0"/>
+          <w:sz w:val="24"/>
+        </w:rPr>
+      </w:pPr>
+      <w:r>
+        <w:rPr>
+          <w:rFonts w:ascii="Haettenschweiler" w:hAnsi="Haettenschweiler" w:cs="Helvetica Neue" w:hint="eastAsia"/>
+          <w:b/>
+          <w:kern w:val="0"/>
+          <w:sz w:val="24"/>
+        </w:rPr>
+        <w:lastRenderedPageBreak/>
+        <w:t>기능</w:t>
+      </w:r>
+      <w:r>
+        <w:rPr>
+          <w:rFonts w:ascii="Haettenschweiler" w:hAnsi="Haettenschweiler" w:cs="Helvetica Neue" w:hint="eastAsia"/>
+          <w:b/>
+          <w:kern w:val="0"/>
+          <w:sz w:val="24"/>
+        </w:rPr>
+        <w:t xml:space="preserve"> </w:t>
+      </w:r>
+      <w:proofErr w:type="gramStart"/>
+      <w:r>
+        <w:rPr>
+          <w:rFonts w:ascii="Haettenschweiler" w:hAnsi="Haettenschweiler" w:cs="Helvetica Neue" w:hint="eastAsia"/>
+          <w:b/>
+          <w:kern w:val="0"/>
+          <w:sz w:val="24"/>
+        </w:rPr>
+        <w:t>확장</w:t>
+      </w:r>
+      <w:r>
+        <w:rPr>
+          <w:rFonts w:ascii="Helvetica Neue" w:hAnsi="Helvetica Neue" w:cs="Helvetica Neue" w:hint="eastAsia"/>
+          <w:b/>
+          <w:kern w:val="0"/>
+          <w:sz w:val="24"/>
+        </w:rPr>
+        <w:t xml:space="preserve"> </w:t>
+      </w:r>
+      <w:r>
+        <w:rPr>
+          <w:rFonts w:ascii="Helvetica Neue" w:hAnsi="Helvetica Neue" w:cs="Helvetica Neue"/>
+          <w:b/>
+          <w:kern w:val="0"/>
+          <w:sz w:val="24"/>
+        </w:rPr>
         <w:t>:</w:t>
       </w:r>
-    </w:p>
-    <w:p>
-      <w:pPr>
-        <w:pStyle w:val="a6"/>
-        <w:wordWrap/>
-        <w:adjustRightInd w:val="0"/>
-        <w:ind w:leftChars="0" w:left="360"/>
+      <w:proofErr w:type="gramEnd"/>
+      <w:r>
+        <w:rPr>
+          <w:rFonts w:ascii="Helvetica Neue" w:hAnsi="Helvetica Neue" w:cs="Helvetica Neue"/>
+          <w:b/>
+          <w:kern w:val="0"/>
+          <w:sz w:val="24"/>
+        </w:rPr>
+        <w:t xml:space="preserve"> </w:t>
+      </w:r>
+      <w:r>
+        <w:rPr>
+          <w:rFonts w:ascii="Helvetica Neue" w:hAnsi="Helvetica Neue" w:cs="Helvetica Neue" w:hint="eastAsia"/>
+          <w:b/>
+          <w:kern w:val="0"/>
+          <w:sz w:val="24"/>
+        </w:rPr>
+        <w:t>D</w:t>
+      </w:r>
+      <w:r>
+        <w:rPr>
+          <w:rFonts w:ascii="Helvetica Neue" w:hAnsi="Helvetica Neue" w:cs="Helvetica Neue"/>
+          <w:b/>
+          <w:kern w:val="0"/>
+          <w:sz w:val="24"/>
+        </w:rPr>
+        <w:t xml:space="preserve">OM tree </w:t>
+      </w:r>
+      <w:r>
+        <w:rPr>
+          <w:rFonts w:ascii="Helvetica Neue" w:hAnsi="Helvetica Neue" w:cs="Helvetica Neue" w:hint="eastAsia"/>
+          <w:b/>
+          <w:kern w:val="0"/>
+          <w:sz w:val="24"/>
+        </w:rPr>
+        <w:t>구조</w:t>
+      </w:r>
+      <w:r>
+        <w:rPr>
+          <w:rFonts w:ascii="Helvetica Neue" w:hAnsi="Helvetica Neue" w:cs="Helvetica Neue" w:hint="eastAsia"/>
+          <w:b/>
+          <w:kern w:val="0"/>
+          <w:sz w:val="24"/>
+        </w:rPr>
+        <w:t xml:space="preserve"> </w:t>
+      </w:r>
+      <w:r>
+        <w:rPr>
+          <w:rFonts w:ascii="Helvetica Neue" w:hAnsi="Helvetica Neue" w:cs="Helvetica Neue" w:hint="eastAsia"/>
+          <w:b/>
+          <w:kern w:val="0"/>
+          <w:sz w:val="24"/>
+        </w:rPr>
+        <w:t>개선</w:t>
+      </w:r>
+      <w:r>
+        <w:rPr>
+          <w:rFonts w:ascii="Helvetica Neue" w:hAnsi="Helvetica Neue" w:cs="Helvetica Neue" w:hint="eastAsia"/>
+          <w:b/>
+          <w:kern w:val="0"/>
+          <w:sz w:val="24"/>
+        </w:rPr>
+        <w:t xml:space="preserve"> </w:t>
+      </w:r>
+      <w:r>
+        <w:rPr>
+          <w:rFonts w:ascii="Helvetica Neue" w:hAnsi="Helvetica Neue" w:cs="Helvetica Neue" w:hint="eastAsia"/>
+          <w:b/>
+          <w:kern w:val="0"/>
+          <w:sz w:val="24"/>
+        </w:rPr>
+        <w:t>및</w:t>
+      </w:r>
+      <w:r>
+        <w:rPr>
+          <w:rFonts w:ascii="Helvetica Neue" w:hAnsi="Helvetica Neue" w:cs="Helvetica Neue" w:hint="eastAsia"/>
+          <w:b/>
+          <w:kern w:val="0"/>
+          <w:sz w:val="24"/>
+        </w:rPr>
+        <w:t xml:space="preserve"> </w:t>
+      </w:r>
+      <w:r>
+        <w:rPr>
+          <w:rFonts w:ascii="Helvetica Neue" w:hAnsi="Helvetica Neue" w:cs="Helvetica Neue" w:hint="eastAsia"/>
+          <w:b/>
+          <w:kern w:val="0"/>
+          <w:sz w:val="24"/>
+        </w:rPr>
+        <w:t>시각화</w:t>
+      </w:r>
+    </w:p>
+    <w:p>
+      <w:pPr>
+        <w:wordWrap/>
+        <w:adjustRightInd w:val="0"/>
         <w:jc w:val="left"/>
         <w:rPr>
           <w:rFonts w:ascii="Helvetica Neue" w:hAnsi="Helvetica Neue" w:cs="Helvetica Neue"/>
@@ -4151,10 +6753,8 @@
     </w:p>
     <w:p>
       <w:pPr>
-        <w:pStyle w:val="a6"/>
-        <w:wordWrap/>
-        <w:adjustRightInd w:val="0"/>
-        <w:ind w:leftChars="0" w:left="360"/>
+        <w:wordWrap/>
+        <w:adjustRightInd w:val="0"/>
         <w:jc w:val="left"/>
         <w:rPr>
           <w:rFonts w:ascii="Helvetica Neue" w:hAnsi="Helvetica Neue" w:cs="Helvetica Neue"/>
@@ -4164,17 +6764,26 @@
           <w:szCs w:val="28"/>
         </w:rPr>
       </w:pPr>
-      <w:r>
-        <w:rPr>
-          <w:rFonts w:ascii="Helvetica Neue" w:hAnsi="Helvetica Neue" w:cs="Helvetica Neue" w:hint="eastAsia"/>
+    </w:p>
+    <w:p>
+      <w:pPr>
+        <w:wordWrap/>
+        <w:adjustRightInd w:val="0"/>
+        <w:jc w:val="left"/>
+        <w:rPr>
+          <w:rFonts w:ascii="Helvetica Neue" w:hAnsi="Helvetica Neue" w:cs="Helvetica Neue"/>
           <w:b/>
           <w:kern w:val="0"/>
           <w:sz w:val="28"/>
           <w:szCs w:val="28"/>
         </w:rPr>
-        <w:t>설계</w:t>
-      </w:r>
-      <w:r>
+      </w:pPr>
+    </w:p>
+    <w:p>
+      <w:pPr>
+        <w:wordWrap/>
+        <w:adjustRightInd w:val="0"/>
+        <w:jc w:val="left"/>
         <w:rPr>
           <w:rFonts w:ascii="Helvetica Neue" w:hAnsi="Helvetica Neue" w:cs="Helvetica Neue" w:hint="eastAsia"/>
           <w:b/>
@@ -4182,130 +6791,43 @@
           <w:sz w:val="28"/>
           <w:szCs w:val="28"/>
         </w:rPr>
-        <w:t xml:space="preserve"> </w:t>
-      </w:r>
-      <w:r>
-        <w:rPr>
-          <w:rFonts w:ascii="Helvetica Neue" w:hAnsi="Helvetica Neue" w:cs="Helvetica Neue" w:hint="eastAsia"/>
+      </w:pPr>
+    </w:p>
+    <w:p>
+      <w:pPr>
+        <w:wordWrap/>
+        <w:adjustRightInd w:val="0"/>
+        <w:jc w:val="left"/>
+        <w:rPr>
+          <w:rFonts w:ascii="Helvetica Neue" w:hAnsi="Helvetica Neue" w:cs="Helvetica Neue"/>
           <w:b/>
           <w:kern w:val="0"/>
           <w:sz w:val="28"/>
           <w:szCs w:val="28"/>
         </w:rPr>
-        <w:t>개선</w:t>
-      </w:r>
-      <w:r>
-        <w:rPr>
-          <w:rFonts w:ascii="Helvetica Neue" w:hAnsi="Helvetica Neue" w:cs="Helvetica Neue" w:hint="eastAsia"/>
+      </w:pPr>
+    </w:p>
+    <w:p>
+      <w:pPr>
+        <w:wordWrap/>
+        <w:adjustRightInd w:val="0"/>
+        <w:jc w:val="left"/>
+        <w:rPr>
+          <w:rFonts w:ascii="Helvetica Neue" w:hAnsi="Helvetica Neue" w:cs="Helvetica Neue"/>
           <w:b/>
           <w:kern w:val="0"/>
           <w:sz w:val="28"/>
           <w:szCs w:val="28"/>
         </w:rPr>
-        <w:t>:</w:t>
-      </w:r>
-      <w:r>
-        <w:rPr>
-          <w:rFonts w:ascii="Helvetica Neue" w:hAnsi="Helvetica Neue" w:cs="Helvetica Neue"/>
-          <w:b/>
-          <w:kern w:val="0"/>
-          <w:sz w:val="28"/>
-          <w:szCs w:val="28"/>
-        </w:rPr>
-        <w:t xml:space="preserve"> </w:t>
-      </w:r>
-      <w:r>
-        <w:rPr>
-          <w:rFonts w:ascii="Helvetica Neue" w:hAnsi="Helvetica Neue" w:cs="Helvetica Neue" w:hint="eastAsia"/>
-          <w:b/>
-          <w:kern w:val="0"/>
-          <w:sz w:val="28"/>
-          <w:szCs w:val="28"/>
-        </w:rPr>
-        <w:t>D</w:t>
-      </w:r>
-      <w:r>
-        <w:rPr>
-          <w:rFonts w:ascii="Helvetica Neue" w:hAnsi="Helvetica Neue" w:cs="Helvetica Neue"/>
-          <w:b/>
-          <w:kern w:val="0"/>
-          <w:sz w:val="28"/>
-          <w:szCs w:val="28"/>
-        </w:rPr>
-        <w:t xml:space="preserve">OM tree </w:t>
-      </w:r>
-      <w:r>
-        <w:rPr>
-          <w:rFonts w:ascii="Helvetica Neue" w:hAnsi="Helvetica Neue" w:cs="Helvetica Neue" w:hint="eastAsia"/>
-          <w:b/>
-          <w:kern w:val="0"/>
-          <w:sz w:val="28"/>
-          <w:szCs w:val="28"/>
-        </w:rPr>
-        <w:t>구조를</w:t>
-      </w:r>
-      <w:r>
-        <w:rPr>
-          <w:rFonts w:ascii="Helvetica Neue" w:hAnsi="Helvetica Neue" w:cs="Helvetica Neue" w:hint="eastAsia"/>
-          <w:b/>
-          <w:kern w:val="0"/>
-          <w:sz w:val="28"/>
-          <w:szCs w:val="28"/>
-        </w:rPr>
-        <w:t xml:space="preserve"> </w:t>
-      </w:r>
-      <w:r>
-        <w:rPr>
-          <w:rFonts w:ascii="Helvetica Neue" w:hAnsi="Helvetica Neue" w:cs="Helvetica Neue" w:hint="eastAsia"/>
-          <w:b/>
-          <w:kern w:val="0"/>
-          <w:sz w:val="28"/>
-          <w:szCs w:val="28"/>
-        </w:rPr>
-        <w:t>시각화해서</w:t>
-      </w:r>
-      <w:r>
-        <w:rPr>
-          <w:rFonts w:ascii="Helvetica Neue" w:hAnsi="Helvetica Neue" w:cs="Helvetica Neue" w:hint="eastAsia"/>
-          <w:b/>
-          <w:kern w:val="0"/>
-          <w:sz w:val="28"/>
-          <w:szCs w:val="28"/>
-        </w:rPr>
-        <w:t xml:space="preserve"> </w:t>
-      </w:r>
-      <w:r>
-        <w:rPr>
-          <w:rFonts w:ascii="Helvetica Neue" w:hAnsi="Helvetica Neue" w:cs="Helvetica Neue" w:hint="eastAsia"/>
-          <w:b/>
-          <w:kern w:val="0"/>
-          <w:sz w:val="28"/>
-          <w:szCs w:val="28"/>
-        </w:rPr>
-        <w:t>보여주기</w:t>
-      </w:r>
-    </w:p>
-    <w:p>
-      <w:pPr>
-        <w:wordWrap/>
-        <w:adjustRightInd w:val="0"/>
-        <w:jc w:val="left"/>
-        <w:rPr>
-          <w:rFonts w:ascii="Helvetica Neue" w:hAnsi="Helvetica Neue" w:cs="Helvetica Neue"/>
-          <w:b/>
-          <w:kern w:val="0"/>
-          <w:sz w:val="28"/>
-          <w:szCs w:val="28"/>
-        </w:rPr>
-      </w:pPr>
-    </w:p>
-    <w:p>
-      <w:pPr>
-        <w:wordWrap/>
-        <w:adjustRightInd w:val="0"/>
-        <w:jc w:val="left"/>
-        <w:rPr>
-          <w:rFonts w:ascii="Helvetica Neue" w:hAnsi="Helvetica Neue" w:cs="Helvetica Neue"/>
+      </w:pPr>
+    </w:p>
+    <w:p>
+      <w:pPr>
+        <w:wordWrap/>
+        <w:adjustRightInd w:val="0"/>
+        <w:jc w:val="left"/>
+        <w:rPr>
+          <w:rFonts w:ascii="Helvetica Neue" w:hAnsi="Helvetica Neue" w:cs="Helvetica Neue" w:hint="eastAsia"/>
           <w:b/>
           <w:kern w:val="0"/>
           <w:sz w:val="28"/>
@@ -4584,13 +7106,23 @@
         </w:rPr>
         <w:t xml:space="preserve"> </w:t>
       </w:r>
-      <w:r>
-        <w:rPr>
-          <w:rFonts w:ascii="Helvetica Neue" w:hAnsi="Helvetica Neue" w:cs="Helvetica Neue"/>
-          <w:kern w:val="0"/>
-          <w:sz w:val="24"/>
-        </w:rPr>
-        <w:t xml:space="preserve">Github </w:t>
+      <w:proofErr w:type="spellStart"/>
+      <w:r>
+        <w:rPr>
+          <w:rFonts w:ascii="Helvetica Neue" w:hAnsi="Helvetica Neue" w:cs="Helvetica Neue"/>
+          <w:kern w:val="0"/>
+          <w:sz w:val="24"/>
+        </w:rPr>
+        <w:t>Github</w:t>
+      </w:r>
+      <w:proofErr w:type="spellEnd"/>
+      <w:r>
+        <w:rPr>
+          <w:rFonts w:ascii="Helvetica Neue" w:hAnsi="Helvetica Neue" w:cs="Helvetica Neue"/>
+          <w:kern w:val="0"/>
+          <w:sz w:val="24"/>
+        </w:rPr>
+        <w:t xml:space="preserve"> </w:t>
       </w:r>
       <w:r>
         <w:rPr>
@@ -4684,6 +7216,7 @@
           <w:sz w:val="24"/>
         </w:rPr>
       </w:pPr>
+      <w:proofErr w:type="spellStart"/>
       <w:r>
         <w:rPr>
           <w:rFonts w:ascii="Helvetica Neue" w:hAnsi="Helvetica Neue" w:cs="Helvetica Neue" w:hint="eastAsia"/>
@@ -4692,6 +7225,7 @@
         </w:rPr>
         <w:t>팀원별</w:t>
       </w:r>
+      <w:proofErr w:type="spellEnd"/>
       <w:r>
         <w:rPr>
           <w:rFonts w:ascii="Helvetica Neue" w:hAnsi="Helvetica Neue" w:cs="Helvetica Neue" w:hint="eastAsia"/>
@@ -5016,6 +7550,7 @@
         </w:rPr>
         <w:t>/</w:t>
       </w:r>
+      <w:proofErr w:type="spellStart"/>
       <w:r>
         <w:rPr>
           <w:rFonts w:ascii="Helvetica Neue" w:hAnsi="Helvetica Neue" w:cs="Helvetica Neue" w:hint="eastAsia"/>
@@ -5024,6 +7559,7 @@
         </w:rPr>
         <w:t>ㅡㅡㅡㅡㅡㅡㅡㅡㅡㅡㅡㅡㅡㅡㅡㅡㅡ참고ㅡㅡㅡㅡㅡㅡㅡㅡㅡㅡㅡㅡㅡㅡㅡㅡㅡ</w:t>
       </w:r>
+      <w:proofErr w:type="spellEnd"/>
       <w:r>
         <w:rPr>
           <w:rFonts w:ascii="Helvetica Neue" w:hAnsi="Helvetica Neue" w:cs="Helvetica Neue" w:hint="eastAsia"/>
@@ -5060,6 +7596,7 @@
         </w:rPr>
         <w:t xml:space="preserve"> -&gt; </w:t>
       </w:r>
+      <w:proofErr w:type="spellStart"/>
       <w:r>
         <w:rPr>
           <w:rFonts w:ascii="Helvetica Neue" w:hAnsi="Helvetica Neue" w:cs="Helvetica Neue"/>
@@ -5068,6 +7605,7 @@
         </w:rPr>
         <w:t>웹크롤링할</w:t>
       </w:r>
+      <w:proofErr w:type="spellEnd"/>
       <w:r>
         <w:rPr>
           <w:rFonts w:ascii="Helvetica Neue" w:hAnsi="Helvetica Neue" w:cs="Helvetica Neue"/>
@@ -5108,6 +7646,7 @@
         </w:rPr>
         <w:t xml:space="preserve"> </w:t>
       </w:r>
+      <w:proofErr w:type="spellStart"/>
       <w:r>
         <w:rPr>
           <w:rFonts w:ascii="Helvetica Neue" w:hAnsi="Helvetica Neue" w:cs="Helvetica Neue"/>
@@ -5116,6 +7655,7 @@
         </w:rPr>
         <w:t>태그값들을</w:t>
       </w:r>
+      <w:proofErr w:type="spellEnd"/>
       <w:r>
         <w:rPr>
           <w:rFonts w:ascii="Helvetica Neue" w:hAnsi="Helvetica Neue" w:cs="Helvetica Neue"/>
@@ -6110,6 +8650,118 @@
     </w:lvl>
   </w:abstractNum>
   <w:abstractNum w:abstractNumId="5" w15:restartNumberingAfterBreak="0">
+    <w:nsid w:val="1FEA0EF0"/>
+    <w:multiLevelType w:val="hybridMultilevel"/>
+    <w:tmpl w:val="028E5B72"/>
+    <w:lvl w:ilvl="0" w:tplc="F7DA2796">
+      <w:numFmt w:val="bullet"/>
+      <w:lvlText w:val=""/>
+      <w:lvlJc w:val="left"/>
+      <w:pPr>
+        <w:ind w:left="760" w:hanging="360"/>
+      </w:pPr>
+      <w:rPr>
+        <w:rFonts w:ascii="Wingdings" w:eastAsiaTheme="minorEastAsia" w:hAnsi="Wingdings" w:cs="Helvetica Neue" w:hint="default"/>
+      </w:rPr>
+    </w:lvl>
+    <w:lvl w:ilvl="1" w:tplc="04090003" w:tentative="1">
+      <w:start w:val="1"/>
+      <w:numFmt w:val="bullet"/>
+      <w:lvlText w:val=""/>
+      <w:lvlJc w:val="left"/>
+      <w:pPr>
+        <w:ind w:left="1200" w:hanging="400"/>
+      </w:pPr>
+      <w:rPr>
+        <w:rFonts w:ascii="Wingdings" w:hAnsi="Wingdings" w:hint="default"/>
+      </w:rPr>
+    </w:lvl>
+    <w:lvl w:ilvl="2" w:tplc="04090005" w:tentative="1">
+      <w:start w:val="1"/>
+      <w:numFmt w:val="bullet"/>
+      <w:lvlText w:val=""/>
+      <w:lvlJc w:val="left"/>
+      <w:pPr>
+        <w:ind w:left="1600" w:hanging="400"/>
+      </w:pPr>
+      <w:rPr>
+        <w:rFonts w:ascii="Wingdings" w:hAnsi="Wingdings" w:hint="default"/>
+      </w:rPr>
+    </w:lvl>
+    <w:lvl w:ilvl="3" w:tplc="04090001" w:tentative="1">
+      <w:start w:val="1"/>
+      <w:numFmt w:val="bullet"/>
+      <w:lvlText w:val=""/>
+      <w:lvlJc w:val="left"/>
+      <w:pPr>
+        <w:ind w:left="2000" w:hanging="400"/>
+      </w:pPr>
+      <w:rPr>
+        <w:rFonts w:ascii="Wingdings" w:hAnsi="Wingdings" w:hint="default"/>
+      </w:rPr>
+    </w:lvl>
+    <w:lvl w:ilvl="4" w:tplc="04090003" w:tentative="1">
+      <w:start w:val="1"/>
+      <w:numFmt w:val="bullet"/>
+      <w:lvlText w:val=""/>
+      <w:lvlJc w:val="left"/>
+      <w:pPr>
+        <w:ind w:left="2400" w:hanging="400"/>
+      </w:pPr>
+      <w:rPr>
+        <w:rFonts w:ascii="Wingdings" w:hAnsi="Wingdings" w:hint="default"/>
+      </w:rPr>
+    </w:lvl>
+    <w:lvl w:ilvl="5" w:tplc="04090005" w:tentative="1">
+      <w:start w:val="1"/>
+      <w:numFmt w:val="bullet"/>
+      <w:lvlText w:val=""/>
+      <w:lvlJc w:val="left"/>
+      <w:pPr>
+        <w:ind w:left="2800" w:hanging="400"/>
+      </w:pPr>
+      <w:rPr>
+        <w:rFonts w:ascii="Wingdings" w:hAnsi="Wingdings" w:hint="default"/>
+      </w:rPr>
+    </w:lvl>
+    <w:lvl w:ilvl="6" w:tplc="04090001" w:tentative="1">
+      <w:start w:val="1"/>
+      <w:numFmt w:val="bullet"/>
+      <w:lvlText w:val=""/>
+      <w:lvlJc w:val="left"/>
+      <w:pPr>
+        <w:ind w:left="3200" w:hanging="400"/>
+      </w:pPr>
+      <w:rPr>
+        <w:rFonts w:ascii="Wingdings" w:hAnsi="Wingdings" w:hint="default"/>
+      </w:rPr>
+    </w:lvl>
+    <w:lvl w:ilvl="7" w:tplc="04090003" w:tentative="1">
+      <w:start w:val="1"/>
+      <w:numFmt w:val="bullet"/>
+      <w:lvlText w:val=""/>
+      <w:lvlJc w:val="left"/>
+      <w:pPr>
+        <w:ind w:left="3600" w:hanging="400"/>
+      </w:pPr>
+      <w:rPr>
+        <w:rFonts w:ascii="Wingdings" w:hAnsi="Wingdings" w:hint="default"/>
+      </w:rPr>
+    </w:lvl>
+    <w:lvl w:ilvl="8" w:tplc="04090005" w:tentative="1">
+      <w:start w:val="1"/>
+      <w:numFmt w:val="bullet"/>
+      <w:lvlText w:val=""/>
+      <w:lvlJc w:val="left"/>
+      <w:pPr>
+        <w:ind w:left="4000" w:hanging="400"/>
+      </w:pPr>
+      <w:rPr>
+        <w:rFonts w:ascii="Wingdings" w:hAnsi="Wingdings" w:hint="default"/>
+      </w:rPr>
+    </w:lvl>
+  </w:abstractNum>
+  <w:abstractNum w:abstractNumId="6" w15:restartNumberingAfterBreak="0">
     <w:nsid w:val="261231B8"/>
     <w:multiLevelType w:val="hybridMultilevel"/>
     <w:tmpl w:val="BD10965A"/>
@@ -6198,7 +8850,7 @@
       </w:pPr>
     </w:lvl>
   </w:abstractNum>
-  <w:abstractNum w:abstractNumId="6" w15:restartNumberingAfterBreak="0">
+  <w:abstractNum w:abstractNumId="7" w15:restartNumberingAfterBreak="0">
     <w:nsid w:val="27150509"/>
     <w:multiLevelType w:val="hybridMultilevel"/>
     <w:tmpl w:val="B520FF92"/>
@@ -6287,7 +8939,7 @@
       </w:pPr>
     </w:lvl>
   </w:abstractNum>
-  <w:abstractNum w:abstractNumId="7" w15:restartNumberingAfterBreak="0">
+  <w:abstractNum w:abstractNumId="8" w15:restartNumberingAfterBreak="0">
     <w:nsid w:val="28877069"/>
     <w:multiLevelType w:val="hybridMultilevel"/>
     <w:tmpl w:val="92CE8CD0"/>
@@ -6400,7 +9052,7 @@
       </w:rPr>
     </w:lvl>
   </w:abstractNum>
-  <w:abstractNum w:abstractNumId="8" w15:restartNumberingAfterBreak="0">
+  <w:abstractNum w:abstractNumId="9" w15:restartNumberingAfterBreak="0">
     <w:nsid w:val="2AEB2F98"/>
     <w:multiLevelType w:val="hybridMultilevel"/>
     <w:tmpl w:val="480ED5FA"/>
@@ -6513,7 +9165,7 @@
       </w:rPr>
     </w:lvl>
   </w:abstractNum>
-  <w:abstractNum w:abstractNumId="9" w15:restartNumberingAfterBreak="0">
+  <w:abstractNum w:abstractNumId="10" w15:restartNumberingAfterBreak="0">
     <w:nsid w:val="2EF077F8"/>
     <w:multiLevelType w:val="hybridMultilevel"/>
     <w:tmpl w:val="660EBDFA"/>
@@ -6625,7 +9277,7 @@
       </w:rPr>
     </w:lvl>
   </w:abstractNum>
-  <w:abstractNum w:abstractNumId="10" w15:restartNumberingAfterBreak="0">
+  <w:abstractNum w:abstractNumId="11" w15:restartNumberingAfterBreak="0">
     <w:nsid w:val="3D634A1C"/>
     <w:multiLevelType w:val="hybridMultilevel"/>
     <w:tmpl w:val="906E2DC4"/>
@@ -6714,7 +9366,7 @@
       </w:pPr>
     </w:lvl>
   </w:abstractNum>
-  <w:abstractNum w:abstractNumId="11" w15:restartNumberingAfterBreak="0">
+  <w:abstractNum w:abstractNumId="12" w15:restartNumberingAfterBreak="0">
     <w:nsid w:val="41E123A3"/>
     <w:multiLevelType w:val="hybridMultilevel"/>
     <w:tmpl w:val="E96C5638"/>
@@ -6803,7 +9455,231 @@
       </w:pPr>
     </w:lvl>
   </w:abstractNum>
-  <w:abstractNum w:abstractNumId="12" w15:restartNumberingAfterBreak="0">
+  <w:abstractNum w:abstractNumId="13" w15:restartNumberingAfterBreak="0">
+    <w:nsid w:val="46F15353"/>
+    <w:multiLevelType w:val="hybridMultilevel"/>
+    <w:tmpl w:val="0DEED2EC"/>
+    <w:lvl w:ilvl="0" w:tplc="0C36D2F2">
+      <w:numFmt w:val="bullet"/>
+      <w:lvlText w:val=""/>
+      <w:lvlJc w:val="left"/>
+      <w:pPr>
+        <w:ind w:left="720" w:hanging="360"/>
+      </w:pPr>
+      <w:rPr>
+        <w:rFonts w:ascii="Wingdings" w:eastAsiaTheme="minorEastAsia" w:hAnsi="Wingdings" w:cs="Helvetica Neue" w:hint="default"/>
+      </w:rPr>
+    </w:lvl>
+    <w:lvl w:ilvl="1" w:tplc="04090003" w:tentative="1">
+      <w:start w:val="1"/>
+      <w:numFmt w:val="bullet"/>
+      <w:lvlText w:val=""/>
+      <w:lvlJc w:val="left"/>
+      <w:pPr>
+        <w:ind w:left="1160" w:hanging="400"/>
+      </w:pPr>
+      <w:rPr>
+        <w:rFonts w:ascii="Wingdings" w:hAnsi="Wingdings" w:hint="default"/>
+      </w:rPr>
+    </w:lvl>
+    <w:lvl w:ilvl="2" w:tplc="04090005" w:tentative="1">
+      <w:start w:val="1"/>
+      <w:numFmt w:val="bullet"/>
+      <w:lvlText w:val=""/>
+      <w:lvlJc w:val="left"/>
+      <w:pPr>
+        <w:ind w:left="1560" w:hanging="400"/>
+      </w:pPr>
+      <w:rPr>
+        <w:rFonts w:ascii="Wingdings" w:hAnsi="Wingdings" w:hint="default"/>
+      </w:rPr>
+    </w:lvl>
+    <w:lvl w:ilvl="3" w:tplc="04090001" w:tentative="1">
+      <w:start w:val="1"/>
+      <w:numFmt w:val="bullet"/>
+      <w:lvlText w:val=""/>
+      <w:lvlJc w:val="left"/>
+      <w:pPr>
+        <w:ind w:left="1960" w:hanging="400"/>
+      </w:pPr>
+      <w:rPr>
+        <w:rFonts w:ascii="Wingdings" w:hAnsi="Wingdings" w:hint="default"/>
+      </w:rPr>
+    </w:lvl>
+    <w:lvl w:ilvl="4" w:tplc="04090003" w:tentative="1">
+      <w:start w:val="1"/>
+      <w:numFmt w:val="bullet"/>
+      <w:lvlText w:val=""/>
+      <w:lvlJc w:val="left"/>
+      <w:pPr>
+        <w:ind w:left="2360" w:hanging="400"/>
+      </w:pPr>
+      <w:rPr>
+        <w:rFonts w:ascii="Wingdings" w:hAnsi="Wingdings" w:hint="default"/>
+      </w:rPr>
+    </w:lvl>
+    <w:lvl w:ilvl="5" w:tplc="04090005" w:tentative="1">
+      <w:start w:val="1"/>
+      <w:numFmt w:val="bullet"/>
+      <w:lvlText w:val=""/>
+      <w:lvlJc w:val="left"/>
+      <w:pPr>
+        <w:ind w:left="2760" w:hanging="400"/>
+      </w:pPr>
+      <w:rPr>
+        <w:rFonts w:ascii="Wingdings" w:hAnsi="Wingdings" w:hint="default"/>
+      </w:rPr>
+    </w:lvl>
+    <w:lvl w:ilvl="6" w:tplc="04090001" w:tentative="1">
+      <w:start w:val="1"/>
+      <w:numFmt w:val="bullet"/>
+      <w:lvlText w:val=""/>
+      <w:lvlJc w:val="left"/>
+      <w:pPr>
+        <w:ind w:left="3160" w:hanging="400"/>
+      </w:pPr>
+      <w:rPr>
+        <w:rFonts w:ascii="Wingdings" w:hAnsi="Wingdings" w:hint="default"/>
+      </w:rPr>
+    </w:lvl>
+    <w:lvl w:ilvl="7" w:tplc="04090003" w:tentative="1">
+      <w:start w:val="1"/>
+      <w:numFmt w:val="bullet"/>
+      <w:lvlText w:val=""/>
+      <w:lvlJc w:val="left"/>
+      <w:pPr>
+        <w:ind w:left="3560" w:hanging="400"/>
+      </w:pPr>
+      <w:rPr>
+        <w:rFonts w:ascii="Wingdings" w:hAnsi="Wingdings" w:hint="default"/>
+      </w:rPr>
+    </w:lvl>
+    <w:lvl w:ilvl="8" w:tplc="04090005" w:tentative="1">
+      <w:start w:val="1"/>
+      <w:numFmt w:val="bullet"/>
+      <w:lvlText w:val=""/>
+      <w:lvlJc w:val="left"/>
+      <w:pPr>
+        <w:ind w:left="3960" w:hanging="400"/>
+      </w:pPr>
+      <w:rPr>
+        <w:rFonts w:ascii="Wingdings" w:hAnsi="Wingdings" w:hint="default"/>
+      </w:rPr>
+    </w:lvl>
+  </w:abstractNum>
+  <w:abstractNum w:abstractNumId="14" w15:restartNumberingAfterBreak="0">
+    <w:nsid w:val="57D727D5"/>
+    <w:multiLevelType w:val="hybridMultilevel"/>
+    <w:tmpl w:val="8AEE6EFC"/>
+    <w:lvl w:ilvl="0" w:tplc="45F667B8">
+      <w:numFmt w:val="bullet"/>
+      <w:lvlText w:val=""/>
+      <w:lvlJc w:val="left"/>
+      <w:pPr>
+        <w:ind w:left="5960" w:hanging="360"/>
+      </w:pPr>
+      <w:rPr>
+        <w:rFonts w:ascii="Wingdings" w:eastAsiaTheme="minorEastAsia" w:hAnsi="Wingdings" w:cs="Helvetica Neue" w:hint="default"/>
+      </w:rPr>
+    </w:lvl>
+    <w:lvl w:ilvl="1" w:tplc="04090003">
+      <w:start w:val="1"/>
+      <w:numFmt w:val="bullet"/>
+      <w:lvlText w:val=""/>
+      <w:lvlJc w:val="left"/>
+      <w:pPr>
+        <w:ind w:left="6400" w:hanging="400"/>
+      </w:pPr>
+      <w:rPr>
+        <w:rFonts w:ascii="Wingdings" w:hAnsi="Wingdings" w:hint="default"/>
+      </w:rPr>
+    </w:lvl>
+    <w:lvl w:ilvl="2" w:tplc="04090005">
+      <w:start w:val="1"/>
+      <w:numFmt w:val="bullet"/>
+      <w:lvlText w:val=""/>
+      <w:lvlJc w:val="left"/>
+      <w:pPr>
+        <w:ind w:left="6800" w:hanging="400"/>
+      </w:pPr>
+      <w:rPr>
+        <w:rFonts w:ascii="Wingdings" w:hAnsi="Wingdings" w:hint="default"/>
+      </w:rPr>
+    </w:lvl>
+    <w:lvl w:ilvl="3" w:tplc="04090001">
+      <w:start w:val="1"/>
+      <w:numFmt w:val="bullet"/>
+      <w:lvlText w:val=""/>
+      <w:lvlJc w:val="left"/>
+      <w:pPr>
+        <w:ind w:left="7200" w:hanging="400"/>
+      </w:pPr>
+      <w:rPr>
+        <w:rFonts w:ascii="Wingdings" w:hAnsi="Wingdings" w:hint="default"/>
+      </w:rPr>
+    </w:lvl>
+    <w:lvl w:ilvl="4" w:tplc="04090003">
+      <w:start w:val="1"/>
+      <w:numFmt w:val="bullet"/>
+      <w:lvlText w:val=""/>
+      <w:lvlJc w:val="left"/>
+      <w:pPr>
+        <w:ind w:left="7600" w:hanging="400"/>
+      </w:pPr>
+      <w:rPr>
+        <w:rFonts w:ascii="Wingdings" w:hAnsi="Wingdings" w:hint="default"/>
+      </w:rPr>
+    </w:lvl>
+    <w:lvl w:ilvl="5" w:tplc="04090005" w:tentative="1">
+      <w:start w:val="1"/>
+      <w:numFmt w:val="bullet"/>
+      <w:lvlText w:val=""/>
+      <w:lvlJc w:val="left"/>
+      <w:pPr>
+        <w:ind w:left="8000" w:hanging="400"/>
+      </w:pPr>
+      <w:rPr>
+        <w:rFonts w:ascii="Wingdings" w:hAnsi="Wingdings" w:hint="default"/>
+      </w:rPr>
+    </w:lvl>
+    <w:lvl w:ilvl="6" w:tplc="04090001" w:tentative="1">
+      <w:start w:val="1"/>
+      <w:numFmt w:val="bullet"/>
+      <w:lvlText w:val=""/>
+      <w:lvlJc w:val="left"/>
+      <w:pPr>
+        <w:ind w:left="8400" w:hanging="400"/>
+      </w:pPr>
+      <w:rPr>
+        <w:rFonts w:ascii="Wingdings" w:hAnsi="Wingdings" w:hint="default"/>
+      </w:rPr>
+    </w:lvl>
+    <w:lvl w:ilvl="7" w:tplc="04090003" w:tentative="1">
+      <w:start w:val="1"/>
+      <w:numFmt w:val="bullet"/>
+      <w:lvlText w:val=""/>
+      <w:lvlJc w:val="left"/>
+      <w:pPr>
+        <w:ind w:left="8800" w:hanging="400"/>
+      </w:pPr>
+      <w:rPr>
+        <w:rFonts w:ascii="Wingdings" w:hAnsi="Wingdings" w:hint="default"/>
+      </w:rPr>
+    </w:lvl>
+    <w:lvl w:ilvl="8" w:tplc="04090005" w:tentative="1">
+      <w:start w:val="1"/>
+      <w:numFmt w:val="bullet"/>
+      <w:lvlText w:val=""/>
+      <w:lvlJc w:val="left"/>
+      <w:pPr>
+        <w:ind w:left="9200" w:hanging="400"/>
+      </w:pPr>
+      <w:rPr>
+        <w:rFonts w:ascii="Wingdings" w:hAnsi="Wingdings" w:hint="default"/>
+      </w:rPr>
+    </w:lvl>
+  </w:abstractNum>
+  <w:abstractNum w:abstractNumId="15" w15:restartNumberingAfterBreak="0">
     <w:nsid w:val="58CD77D0"/>
     <w:multiLevelType w:val="hybridMultilevel"/>
     <w:tmpl w:val="588ED7E2"/>
@@ -6915,7 +9791,7 @@
       </w:rPr>
     </w:lvl>
   </w:abstractNum>
-  <w:abstractNum w:abstractNumId="13" w15:restartNumberingAfterBreak="0">
+  <w:abstractNum w:abstractNumId="16" w15:restartNumberingAfterBreak="0">
     <w:nsid w:val="675C12DB"/>
     <w:multiLevelType w:val="hybridMultilevel"/>
     <w:tmpl w:val="19E0FE26"/>
@@ -7028,7 +9904,7 @@
       </w:rPr>
     </w:lvl>
   </w:abstractNum>
-  <w:abstractNum w:abstractNumId="14" w15:restartNumberingAfterBreak="0">
+  <w:abstractNum w:abstractNumId="17" w15:restartNumberingAfterBreak="0">
     <w:nsid w:val="68A83288"/>
     <w:multiLevelType w:val="hybridMultilevel"/>
     <w:tmpl w:val="6FD0DCF0"/>
@@ -7141,7 +10017,119 @@
       </w:rPr>
     </w:lvl>
   </w:abstractNum>
-  <w:abstractNum w:abstractNumId="15" w15:restartNumberingAfterBreak="0">
+  <w:abstractNum w:abstractNumId="18" w15:restartNumberingAfterBreak="0">
+    <w:nsid w:val="6CDF6E0D"/>
+    <w:multiLevelType w:val="hybridMultilevel"/>
+    <w:tmpl w:val="31781DA2"/>
+    <w:lvl w:ilvl="0" w:tplc="0C8E0BE8">
+      <w:numFmt w:val="bullet"/>
+      <w:lvlText w:val=""/>
+      <w:lvlJc w:val="left"/>
+      <w:pPr>
+        <w:ind w:left="5160" w:hanging="360"/>
+      </w:pPr>
+      <w:rPr>
+        <w:rFonts w:ascii="Wingdings" w:eastAsiaTheme="minorEastAsia" w:hAnsi="Wingdings" w:cs="Helvetica Neue" w:hint="default"/>
+      </w:rPr>
+    </w:lvl>
+    <w:lvl w:ilvl="1" w:tplc="04090003" w:tentative="1">
+      <w:start w:val="1"/>
+      <w:numFmt w:val="bullet"/>
+      <w:lvlText w:val=""/>
+      <w:lvlJc w:val="left"/>
+      <w:pPr>
+        <w:ind w:left="5600" w:hanging="400"/>
+      </w:pPr>
+      <w:rPr>
+        <w:rFonts w:ascii="Wingdings" w:hAnsi="Wingdings" w:hint="default"/>
+      </w:rPr>
+    </w:lvl>
+    <w:lvl w:ilvl="2" w:tplc="04090005" w:tentative="1">
+      <w:start w:val="1"/>
+      <w:numFmt w:val="bullet"/>
+      <w:lvlText w:val=""/>
+      <w:lvlJc w:val="left"/>
+      <w:pPr>
+        <w:ind w:left="6000" w:hanging="400"/>
+      </w:pPr>
+      <w:rPr>
+        <w:rFonts w:ascii="Wingdings" w:hAnsi="Wingdings" w:hint="default"/>
+      </w:rPr>
+    </w:lvl>
+    <w:lvl w:ilvl="3" w:tplc="04090001" w:tentative="1">
+      <w:start w:val="1"/>
+      <w:numFmt w:val="bullet"/>
+      <w:lvlText w:val=""/>
+      <w:lvlJc w:val="left"/>
+      <w:pPr>
+        <w:ind w:left="6400" w:hanging="400"/>
+      </w:pPr>
+      <w:rPr>
+        <w:rFonts w:ascii="Wingdings" w:hAnsi="Wingdings" w:hint="default"/>
+      </w:rPr>
+    </w:lvl>
+    <w:lvl w:ilvl="4" w:tplc="04090003" w:tentative="1">
+      <w:start w:val="1"/>
+      <w:numFmt w:val="bullet"/>
+      <w:lvlText w:val=""/>
+      <w:lvlJc w:val="left"/>
+      <w:pPr>
+        <w:ind w:left="6800" w:hanging="400"/>
+      </w:pPr>
+      <w:rPr>
+        <w:rFonts w:ascii="Wingdings" w:hAnsi="Wingdings" w:hint="default"/>
+      </w:rPr>
+    </w:lvl>
+    <w:lvl w:ilvl="5" w:tplc="04090005" w:tentative="1">
+      <w:start w:val="1"/>
+      <w:numFmt w:val="bullet"/>
+      <w:lvlText w:val=""/>
+      <w:lvlJc w:val="left"/>
+      <w:pPr>
+        <w:ind w:left="7200" w:hanging="400"/>
+      </w:pPr>
+      <w:rPr>
+        <w:rFonts w:ascii="Wingdings" w:hAnsi="Wingdings" w:hint="default"/>
+      </w:rPr>
+    </w:lvl>
+    <w:lvl w:ilvl="6" w:tplc="04090001" w:tentative="1">
+      <w:start w:val="1"/>
+      <w:numFmt w:val="bullet"/>
+      <w:lvlText w:val=""/>
+      <w:lvlJc w:val="left"/>
+      <w:pPr>
+        <w:ind w:left="7600" w:hanging="400"/>
+      </w:pPr>
+      <w:rPr>
+        <w:rFonts w:ascii="Wingdings" w:hAnsi="Wingdings" w:hint="default"/>
+      </w:rPr>
+    </w:lvl>
+    <w:lvl w:ilvl="7" w:tplc="04090003" w:tentative="1">
+      <w:start w:val="1"/>
+      <w:numFmt w:val="bullet"/>
+      <w:lvlText w:val=""/>
+      <w:lvlJc w:val="left"/>
+      <w:pPr>
+        <w:ind w:left="8000" w:hanging="400"/>
+      </w:pPr>
+      <w:rPr>
+        <w:rFonts w:ascii="Wingdings" w:hAnsi="Wingdings" w:hint="default"/>
+      </w:rPr>
+    </w:lvl>
+    <w:lvl w:ilvl="8" w:tplc="04090005" w:tentative="1">
+      <w:start w:val="1"/>
+      <w:numFmt w:val="bullet"/>
+      <w:lvlText w:val=""/>
+      <w:lvlJc w:val="left"/>
+      <w:pPr>
+        <w:ind w:left="8400" w:hanging="400"/>
+      </w:pPr>
+      <w:rPr>
+        <w:rFonts w:ascii="Wingdings" w:hAnsi="Wingdings" w:hint="default"/>
+      </w:rPr>
+    </w:lvl>
+  </w:abstractNum>
+  <w:abstractNum w:abstractNumId="19" w15:restartNumberingAfterBreak="0">
     <w:nsid w:val="7035641E"/>
     <w:multiLevelType w:val="hybridMultilevel"/>
     <w:tmpl w:val="4D0E62EE"/>
@@ -7254,7 +10242,7 @@
       </w:rPr>
     </w:lvl>
   </w:abstractNum>
-  <w:abstractNum w:abstractNumId="16" w15:restartNumberingAfterBreak="0">
+  <w:abstractNum w:abstractNumId="20" w15:restartNumberingAfterBreak="0">
     <w:nsid w:val="70E2606B"/>
     <w:multiLevelType w:val="hybridMultilevel"/>
     <w:tmpl w:val="600C2564"/>
@@ -7367,7 +10355,7 @@
       </w:rPr>
     </w:lvl>
   </w:abstractNum>
-  <w:abstractNum w:abstractNumId="17" w15:restartNumberingAfterBreak="0">
+  <w:abstractNum w:abstractNumId="21" w15:restartNumberingAfterBreak="0">
     <w:nsid w:val="7D127FCA"/>
     <w:multiLevelType w:val="hybridMultilevel"/>
     <w:tmpl w:val="1AE645CE"/>
@@ -7456,7 +10444,7 @@
       </w:pPr>
     </w:lvl>
   </w:abstractNum>
-  <w:abstractNum w:abstractNumId="18" w15:restartNumberingAfterBreak="0">
+  <w:abstractNum w:abstractNumId="22" w15:restartNumberingAfterBreak="0">
     <w:nsid w:val="7DA62243"/>
     <w:multiLevelType w:val="hybridMultilevel"/>
     <w:tmpl w:val="1B7CCB86"/>
@@ -7576,55 +10564,67 @@
     <w:abstractNumId w:val="1"/>
   </w:num>
   <w:num w:numId="3">
-    <w:abstractNumId w:val="10"/>
+    <w:abstractNumId w:val="11"/>
   </w:num>
   <w:num w:numId="4">
     <w:abstractNumId w:val="4"/>
   </w:num>
   <w:num w:numId="5">
-    <w:abstractNumId w:val="17"/>
+    <w:abstractNumId w:val="21"/>
   </w:num>
   <w:num w:numId="6">
+    <w:abstractNumId w:val="7"/>
+  </w:num>
+  <w:num w:numId="7">
     <w:abstractNumId w:val="6"/>
   </w:num>
-  <w:num w:numId="7">
-    <w:abstractNumId w:val="5"/>
-  </w:num>
   <w:num w:numId="8">
-    <w:abstractNumId w:val="11"/>
+    <w:abstractNumId w:val="12"/>
   </w:num>
   <w:num w:numId="9">
-    <w:abstractNumId w:val="7"/>
+    <w:abstractNumId w:val="8"/>
   </w:num>
   <w:num w:numId="10">
     <w:abstractNumId w:val="3"/>
   </w:num>
   <w:num w:numId="11">
-    <w:abstractNumId w:val="15"/>
+    <w:abstractNumId w:val="19"/>
   </w:num>
   <w:num w:numId="12">
-    <w:abstractNumId w:val="8"/>
+    <w:abstractNumId w:val="9"/>
   </w:num>
   <w:num w:numId="13">
-    <w:abstractNumId w:val="16"/>
+    <w:abstractNumId w:val="20"/>
   </w:num>
   <w:num w:numId="14">
-    <w:abstractNumId w:val="18"/>
+    <w:abstractNumId w:val="22"/>
   </w:num>
   <w:num w:numId="15">
     <w:abstractNumId w:val="2"/>
   </w:num>
   <w:num w:numId="16">
+    <w:abstractNumId w:val="16"/>
+  </w:num>
+  <w:num w:numId="17">
+    <w:abstractNumId w:val="17"/>
+  </w:num>
+  <w:num w:numId="18">
+    <w:abstractNumId w:val="15"/>
+  </w:num>
+  <w:num w:numId="19">
+    <w:abstractNumId w:val="10"/>
+  </w:num>
+  <w:num w:numId="20">
     <w:abstractNumId w:val="13"/>
   </w:num>
-  <w:num w:numId="17">
+  <w:num w:numId="21">
+    <w:abstractNumId w:val="5"/>
+  </w:num>
+  <w:num w:numId="22">
     <w:abstractNumId w:val="14"/>
   </w:num>
-  <w:num w:numId="18">
-    <w:abstractNumId w:val="12"/>
-  </w:num>
-  <w:num w:numId="19">
-    <w:abstractNumId w:val="9"/>
+  <w:num w:numId="23">
+    <w:abstractNumId w:val="18"/>
   </w:num>
 </w:numbering>
 </file>
@@ -8026,6 +11026,7 @@
   <w:style w:type="paragraph" w:default="1" w:styleId="a">
     <w:name w:val="Normal"/>
     <w:qFormat/>
+    <w:rsid w:val="00026F25"/>
     <w:pPr>
       <w:widowControl w:val="0"/>
       <w:wordWrap w:val="0"/>

</xml_diff>